<commit_message>
Added Screen and Camera tutorials
</commit_message>
<xml_diff>
--- a/VG Engine 101.docx
+++ b/VG Engine 101.docx
@@ -1429,8 +1429,6 @@
         </w:rPr>
         <w:br w:type="page"/>
       </w:r>
-      <w:bookmarkStart w:id="0" w:name="_GoBack"/>
-      <w:bookmarkEnd w:id="0"/>
     </w:p>
     <w:p>
       <w:pPr>
@@ -1440,7 +1438,7 @@
           <w:lang w:val="en-US"/>
         </w:rPr>
       </w:pPr>
-      <w:bookmarkStart w:id="1" w:name="_Toc433881188"/>
+      <w:bookmarkStart w:id="0" w:name="_Toc433881188"/>
       <w:proofErr w:type="spellStart"/>
       <w:r>
         <w:rPr>
@@ -1450,7 +1448,7 @@
         <w:lastRenderedPageBreak/>
         <w:t>GameObjects</w:t>
       </w:r>
-      <w:bookmarkEnd w:id="1"/>
+      <w:bookmarkEnd w:id="0"/>
       <w:proofErr w:type="spellEnd"/>
     </w:p>
     <w:p>
@@ -1917,7 +1915,7 @@
           <w:lang w:val="en-US"/>
         </w:rPr>
       </w:pPr>
-      <w:bookmarkStart w:id="2" w:name="_Toc433881189"/>
+      <w:bookmarkStart w:id="1" w:name="_Toc433881189"/>
       <w:r>
         <w:rPr>
           <w:rFonts w:ascii="Arial" w:hAnsi="Arial" w:cs="Arial"/>
@@ -1925,41 +1923,41 @@
         </w:rPr>
         <w:t>Components</w:t>
       </w:r>
+      <w:bookmarkEnd w:id="1"/>
+    </w:p>
+    <w:p>
+      <w:pPr>
+        <w:pStyle w:val="Heading2"/>
+        <w:rPr>
+          <w:rFonts w:ascii="Arial" w:hAnsi="Arial" w:cs="Arial"/>
+          <w:lang w:val="en-US"/>
+        </w:rPr>
+      </w:pPr>
+      <w:bookmarkStart w:id="2" w:name="_Toc433881190"/>
+      <w:proofErr w:type="spellStart"/>
+      <w:r>
+        <w:rPr>
+          <w:rFonts w:ascii="Arial" w:hAnsi="Arial" w:cs="Arial"/>
+          <w:lang w:val="en-US"/>
+        </w:rPr>
+        <w:t>Drawable</w:t>
+      </w:r>
+      <w:proofErr w:type="spellEnd"/>
+      <w:r>
+        <w:rPr>
+          <w:rFonts w:ascii="Arial" w:hAnsi="Arial" w:cs="Arial"/>
+          <w:lang w:val="en-US"/>
+        </w:rPr>
+        <w:t xml:space="preserve"> c</w:t>
+      </w:r>
+      <w:r>
+        <w:rPr>
+          <w:rFonts w:ascii="Arial" w:hAnsi="Arial" w:cs="Arial"/>
+          <w:lang w:val="en-US"/>
+        </w:rPr>
+        <w:t>omponent</w:t>
+      </w:r>
       <w:bookmarkEnd w:id="2"/>
-    </w:p>
-    <w:p>
-      <w:pPr>
-        <w:pStyle w:val="Heading2"/>
-        <w:rPr>
-          <w:rFonts w:ascii="Arial" w:hAnsi="Arial" w:cs="Arial"/>
-          <w:lang w:val="en-US"/>
-        </w:rPr>
-      </w:pPr>
-      <w:bookmarkStart w:id="3" w:name="_Toc433881190"/>
-      <w:proofErr w:type="spellStart"/>
-      <w:r>
-        <w:rPr>
-          <w:rFonts w:ascii="Arial" w:hAnsi="Arial" w:cs="Arial"/>
-          <w:lang w:val="en-US"/>
-        </w:rPr>
-        <w:t>Drawable</w:t>
-      </w:r>
-      <w:proofErr w:type="spellEnd"/>
-      <w:r>
-        <w:rPr>
-          <w:rFonts w:ascii="Arial" w:hAnsi="Arial" w:cs="Arial"/>
-          <w:lang w:val="en-US"/>
-        </w:rPr>
-        <w:t xml:space="preserve"> c</w:t>
-      </w:r>
-      <w:r>
-        <w:rPr>
-          <w:rFonts w:ascii="Arial" w:hAnsi="Arial" w:cs="Arial"/>
-          <w:lang w:val="en-US"/>
-        </w:rPr>
-        <w:t>omponent</w:t>
-      </w:r>
-      <w:bookmarkEnd w:id="3"/>
     </w:p>
     <w:p>
       <w:pPr>
@@ -2652,7 +2650,7 @@
           <w:lang w:val="en-US"/>
         </w:rPr>
       </w:pPr>
-      <w:bookmarkStart w:id="4" w:name="_Toc433881191"/>
+      <w:bookmarkStart w:id="3" w:name="_Toc433881191"/>
       <w:r>
         <w:rPr>
           <w:rFonts w:ascii="Arial" w:hAnsi="Arial" w:cs="Arial"/>
@@ -2660,7 +2658,7 @@
         </w:rPr>
         <w:t>Text Component</w:t>
       </w:r>
-      <w:bookmarkEnd w:id="4"/>
+      <w:bookmarkEnd w:id="3"/>
     </w:p>
     <w:p>
       <w:pPr>
@@ -3121,7 +3119,7 @@
           <w:lang w:val="en-US"/>
         </w:rPr>
       </w:pPr>
-      <w:bookmarkStart w:id="5" w:name="_Toc433881192"/>
+      <w:bookmarkStart w:id="4" w:name="_Toc433881192"/>
       <w:r>
         <w:rPr>
           <w:rFonts w:ascii="Arial" w:hAnsi="Arial" w:cs="Arial"/>
@@ -3129,7 +3127,7 @@
         </w:rPr>
         <w:t>Animation Component</w:t>
       </w:r>
-      <w:bookmarkEnd w:id="5"/>
+      <w:bookmarkEnd w:id="4"/>
     </w:p>
     <w:p>
       <w:pPr>
@@ -4771,7 +4769,7 @@
           <w:lang w:val="en-US"/>
         </w:rPr>
       </w:pPr>
-      <w:bookmarkStart w:id="6" w:name="_Toc433881193"/>
+      <w:bookmarkStart w:id="5" w:name="_Toc433881193"/>
       <w:r>
         <w:rPr>
           <w:rFonts w:ascii="Arial" w:hAnsi="Arial" w:cs="Arial"/>
@@ -4779,7 +4777,7 @@
         </w:rPr>
         <w:t>Physics Component</w:t>
       </w:r>
-      <w:bookmarkEnd w:id="6"/>
+      <w:bookmarkEnd w:id="5"/>
     </w:p>
     <w:p>
       <w:pPr>
@@ -5859,7 +5857,7 @@
           <w:lang w:val="en-US"/>
         </w:rPr>
       </w:pPr>
-      <w:bookmarkStart w:id="7" w:name="_Toc433881194"/>
+      <w:bookmarkStart w:id="6" w:name="_Toc433881194"/>
       <w:r>
         <w:rPr>
           <w:rFonts w:ascii="Arial" w:hAnsi="Arial" w:cs="Arial"/>
@@ -5868,7 +5866,7 @@
         <w:lastRenderedPageBreak/>
         <w:t>Your Own Components</w:t>
       </w:r>
-      <w:bookmarkEnd w:id="7"/>
+      <w:bookmarkEnd w:id="6"/>
     </w:p>
     <w:p>
       <w:pPr>
@@ -7557,7 +7555,7 @@
           <w:lang w:val="en-US"/>
         </w:rPr>
       </w:pPr>
-      <w:bookmarkStart w:id="8" w:name="_Toc433881195"/>
+      <w:bookmarkStart w:id="7" w:name="_Toc433881195"/>
       <w:r>
         <w:rPr>
           <w:rFonts w:ascii="Arial" w:hAnsi="Arial" w:cs="Arial"/>
@@ -7565,7 +7563,7 @@
         </w:rPr>
         <w:t>Sound</w:t>
       </w:r>
-      <w:bookmarkEnd w:id="8"/>
+      <w:bookmarkEnd w:id="7"/>
     </w:p>
     <w:p>
       <w:pPr>
@@ -7913,7 +7911,7 @@
           <w:lang w:val="en-US"/>
         </w:rPr>
       </w:pPr>
-      <w:bookmarkStart w:id="9" w:name="_Toc433881196"/>
+      <w:bookmarkStart w:id="8" w:name="_Toc433881196"/>
       <w:r>
         <w:rPr>
           <w:rFonts w:ascii="Arial" w:hAnsi="Arial" w:cs="Arial"/>
@@ -7929,7 +7927,7 @@
         </w:rPr>
         <w:t>Shader</w:t>
       </w:r>
-      <w:bookmarkEnd w:id="9"/>
+      <w:bookmarkEnd w:id="8"/>
       <w:proofErr w:type="spellEnd"/>
     </w:p>
     <w:p>
@@ -8208,7 +8206,7 @@
           <w:lang w:val="en-US"/>
         </w:rPr>
       </w:pPr>
-      <w:bookmarkStart w:id="10" w:name="_Toc433881197"/>
+      <w:bookmarkStart w:id="9" w:name="_Toc433881197"/>
       <w:r>
         <w:rPr>
           <w:rFonts w:ascii="Arial" w:hAnsi="Arial" w:cs="Arial"/>
@@ -8216,7 +8214,7 @@
         </w:rPr>
         <w:t>Input</w:t>
       </w:r>
-      <w:bookmarkEnd w:id="10"/>
+      <w:bookmarkEnd w:id="9"/>
     </w:p>
     <w:p>
       <w:pPr>
@@ -8585,27 +8583,88 @@
           <w:lang w:val="en-US"/>
         </w:rPr>
       </w:pPr>
-      <w:r>
-        <w:rPr>
-          <w:rFonts w:ascii="Arial" w:hAnsi="Arial" w:cs="Arial"/>
-          <w:lang w:val="en-US"/>
-        </w:rPr>
-        <w:t>input::Keyboard</w:t>
-      </w:r>
       <w:proofErr w:type="gramStart"/>
       <w:r>
         <w:rPr>
           <w:rFonts w:ascii="Arial" w:hAnsi="Arial" w:cs="Arial"/>
           <w:lang w:val="en-US"/>
         </w:rPr>
+        <w:t>vg</w:t>
+      </w:r>
+      <w:proofErr w:type="gramEnd"/>
+      <w:r>
+        <w:rPr>
+          <w:rFonts w:ascii="Arial" w:hAnsi="Arial" w:cs="Arial"/>
+          <w:lang w:val="en-US"/>
+        </w:rPr>
         <w:t>::</w:t>
       </w:r>
+      <w:r>
+        <w:rPr>
+          <w:rFonts w:ascii="Arial" w:hAnsi="Arial" w:cs="Arial"/>
+          <w:lang w:val="en-US"/>
+        </w:rPr>
+        <w:t>input::Keyboard::</w:t>
+      </w:r>
+      <w:r>
+        <w:rPr>
+          <w:rFonts w:ascii="Arial" w:hAnsi="Arial" w:cs="Arial"/>
+          <w:lang w:val="en-US"/>
+        </w:rPr>
+        <w:tab/>
+      </w:r>
+      <w:r>
+        <w:rPr>
+          <w:rFonts w:ascii="Arial" w:hAnsi="Arial" w:cs="Arial"/>
+          <w:lang w:val="en-US"/>
+        </w:rPr>
+        <w:tab/>
+      </w:r>
+      <w:r>
+        <w:rPr>
+          <w:rFonts w:ascii="Arial" w:eastAsia="Arial" w:hAnsi="Arial" w:cs="Arial"/>
+          <w:color w:val="70AD47" w:themeColor="accent6"/>
+          <w:lang w:val="en-US"/>
+        </w:rPr>
+        <w:t>// For keyboard</w:t>
+      </w:r>
+    </w:p>
+    <w:p>
+      <w:pPr>
+        <w:spacing w:after="0" w:line="276" w:lineRule="auto"/>
+        <w:rPr>
+          <w:rFonts w:ascii="Arial" w:hAnsi="Arial" w:cs="Arial"/>
+          <w:lang w:val="en-US"/>
+        </w:rPr>
+      </w:pPr>
+      <w:proofErr w:type="gramStart"/>
+      <w:r>
+        <w:rPr>
+          <w:rFonts w:ascii="Arial" w:hAnsi="Arial" w:cs="Arial"/>
+          <w:lang w:val="en-US"/>
+        </w:rPr>
+        <w:t>vg</w:t>
+      </w:r>
       <w:proofErr w:type="gramEnd"/>
       <w:r>
         <w:rPr>
           <w:rFonts w:ascii="Arial" w:hAnsi="Arial" w:cs="Arial"/>
           <w:lang w:val="en-US"/>
         </w:rPr>
+        <w:t>::</w:t>
+      </w:r>
+      <w:r>
+        <w:rPr>
+          <w:rFonts w:ascii="Arial" w:hAnsi="Arial" w:cs="Arial"/>
+          <w:lang w:val="en-US"/>
+        </w:rPr>
+        <w:t>input::Mouse::</w:t>
+      </w:r>
+      <w:r>
+        <w:rPr>
+          <w:rFonts w:ascii="Arial" w:hAnsi="Arial" w:cs="Arial"/>
+          <w:lang w:val="en-US"/>
+        </w:rPr>
         <w:tab/>
       </w:r>
       <w:r>
@@ -8621,7 +8680,7 @@
           <w:color w:val="70AD47" w:themeColor="accent6"/>
           <w:lang w:val="en-US"/>
         </w:rPr>
-        <w:t>// For keyboard</w:t>
+        <w:t>// For mouse</w:t>
       </w:r>
     </w:p>
     <w:p>
@@ -8632,117 +8691,84 @@
           <w:lang w:val="en-US"/>
         </w:rPr>
       </w:pPr>
-      <w:r>
-        <w:rPr>
-          <w:rFonts w:ascii="Arial" w:hAnsi="Arial" w:cs="Arial"/>
-          <w:lang w:val="en-US"/>
-        </w:rPr>
-        <w:t>input::Mouse</w:t>
-      </w:r>
       <w:proofErr w:type="gramStart"/>
       <w:r>
         <w:rPr>
           <w:rFonts w:ascii="Arial" w:hAnsi="Arial" w:cs="Arial"/>
           <w:lang w:val="en-US"/>
         </w:rPr>
+        <w:t>vg</w:t>
+      </w:r>
+      <w:proofErr w:type="gramEnd"/>
+      <w:r>
+        <w:rPr>
+          <w:rFonts w:ascii="Arial" w:hAnsi="Arial" w:cs="Arial"/>
+          <w:lang w:val="en-US"/>
+        </w:rPr>
         <w:t>::</w:t>
       </w:r>
+      <w:r>
+        <w:rPr>
+          <w:rFonts w:ascii="Arial" w:hAnsi="Arial" w:cs="Arial"/>
+          <w:lang w:val="en-US"/>
+        </w:rPr>
+        <w:t>input::Sensor::</w:t>
+      </w:r>
+      <w:r>
+        <w:rPr>
+          <w:rFonts w:ascii="Arial" w:hAnsi="Arial" w:cs="Arial"/>
+          <w:lang w:val="en-US"/>
+        </w:rPr>
+        <w:tab/>
+      </w:r>
+      <w:r>
+        <w:rPr>
+          <w:rFonts w:ascii="Arial" w:hAnsi="Arial" w:cs="Arial"/>
+          <w:lang w:val="en-US"/>
+        </w:rPr>
+        <w:tab/>
+      </w:r>
+      <w:r>
+        <w:rPr>
+          <w:rFonts w:ascii="Arial" w:eastAsia="Arial" w:hAnsi="Arial" w:cs="Arial"/>
+          <w:color w:val="70AD47" w:themeColor="accent6"/>
+          <w:lang w:val="en-US"/>
+        </w:rPr>
+        <w:t>// For android sensors</w:t>
+      </w:r>
+    </w:p>
+    <w:p>
+      <w:pPr>
+        <w:spacing w:after="0" w:line="276" w:lineRule="auto"/>
+        <w:rPr>
+          <w:rFonts w:ascii="Arial" w:eastAsia="Arial" w:hAnsi="Arial" w:cs="Arial"/>
+          <w:color w:val="70AD47" w:themeColor="accent6"/>
+          <w:lang w:val="en-US"/>
+        </w:rPr>
+      </w:pPr>
+      <w:proofErr w:type="gramStart"/>
+      <w:r>
+        <w:rPr>
+          <w:rFonts w:ascii="Arial" w:hAnsi="Arial" w:cs="Arial"/>
+          <w:lang w:val="en-US"/>
+        </w:rPr>
+        <w:t>vg</w:t>
+      </w:r>
       <w:proofErr w:type="gramEnd"/>
       <w:r>
         <w:rPr>
           <w:rFonts w:ascii="Arial" w:hAnsi="Arial" w:cs="Arial"/>
           <w:lang w:val="en-US"/>
         </w:rPr>
-        <w:tab/>
-      </w:r>
-      <w:r>
-        <w:rPr>
-          <w:rFonts w:ascii="Arial" w:hAnsi="Arial" w:cs="Arial"/>
-          <w:lang w:val="en-US"/>
-        </w:rPr>
-        <w:tab/>
-      </w:r>
-      <w:r>
-        <w:rPr>
-          <w:rFonts w:ascii="Arial" w:eastAsia="Arial" w:hAnsi="Arial" w:cs="Arial"/>
-          <w:color w:val="70AD47" w:themeColor="accent6"/>
-          <w:lang w:val="en-US"/>
-        </w:rPr>
-        <w:t>// For mouse</w:t>
-      </w:r>
-    </w:p>
-    <w:p>
-      <w:pPr>
-        <w:spacing w:after="0" w:line="276" w:lineRule="auto"/>
-        <w:rPr>
-          <w:rFonts w:ascii="Arial" w:hAnsi="Arial" w:cs="Arial"/>
-          <w:lang w:val="en-US"/>
-        </w:rPr>
-      </w:pPr>
-      <w:r>
-        <w:rPr>
-          <w:rFonts w:ascii="Arial" w:hAnsi="Arial" w:cs="Arial"/>
-          <w:lang w:val="en-US"/>
-        </w:rPr>
-        <w:t>input::Sensor</w:t>
-      </w:r>
-      <w:proofErr w:type="gramStart"/>
-      <w:r>
-        <w:rPr>
-          <w:rFonts w:ascii="Arial" w:hAnsi="Arial" w:cs="Arial"/>
-          <w:lang w:val="en-US"/>
-        </w:rPr>
         <w:t>::</w:t>
       </w:r>
-      <w:proofErr w:type="gramEnd"/>
-      <w:r>
-        <w:rPr>
-          <w:rFonts w:ascii="Arial" w:hAnsi="Arial" w:cs="Arial"/>
-          <w:lang w:val="en-US"/>
-        </w:rPr>
-        <w:tab/>
-      </w:r>
-      <w:r>
-        <w:rPr>
-          <w:rFonts w:ascii="Arial" w:hAnsi="Arial" w:cs="Arial"/>
-          <w:lang w:val="en-US"/>
-        </w:rPr>
-        <w:tab/>
-      </w:r>
-      <w:r>
-        <w:rPr>
-          <w:rFonts w:ascii="Arial" w:eastAsia="Arial" w:hAnsi="Arial" w:cs="Arial"/>
-          <w:color w:val="70AD47" w:themeColor="accent6"/>
-          <w:lang w:val="en-US"/>
-        </w:rPr>
-        <w:t>// For android sensors</w:t>
-      </w:r>
-    </w:p>
-    <w:p>
-      <w:pPr>
-        <w:spacing w:after="0" w:line="276" w:lineRule="auto"/>
-        <w:rPr>
-          <w:rFonts w:ascii="Arial" w:eastAsia="Arial" w:hAnsi="Arial" w:cs="Arial"/>
-          <w:color w:val="70AD47" w:themeColor="accent6"/>
-          <w:lang w:val="en-US"/>
-        </w:rPr>
-      </w:pPr>
-      <w:r>
-        <w:rPr>
-          <w:rFonts w:ascii="Arial" w:hAnsi="Arial" w:cs="Arial"/>
-          <w:lang w:val="en-US"/>
-        </w:rPr>
-        <w:t>input::Touch</w:t>
-      </w:r>
-      <w:proofErr w:type="gramStart"/>
-      <w:r>
-        <w:rPr>
-          <w:rFonts w:ascii="Arial" w:hAnsi="Arial" w:cs="Arial"/>
-          <w:lang w:val="en-US"/>
-        </w:rPr>
-        <w:t>::</w:t>
-      </w:r>
-      <w:proofErr w:type="gramEnd"/>
+      <w:r>
+        <w:rPr>
+          <w:rFonts w:ascii="Arial" w:hAnsi="Arial" w:cs="Arial"/>
+          <w:lang w:val="en-US"/>
+        </w:rPr>
+        <w:t>input::Touch::</w:t>
+      </w:r>
       <w:r>
         <w:rPr>
           <w:rFonts w:ascii="Arial" w:eastAsia="Calibri" w:hAnsi="Arial" w:cs="Arial"/>
@@ -8835,18 +8861,25 @@
       <w:proofErr w:type="gramStart"/>
       <w:r>
         <w:rPr>
-          <w:rFonts w:ascii="Arial" w:eastAsia="Arial" w:hAnsi="Arial" w:cs="Arial"/>
-          <w:lang w:val="en-US"/>
-        </w:rPr>
-        <w:t>input</w:t>
+          <w:rFonts w:ascii="Arial" w:hAnsi="Arial" w:cs="Arial"/>
+          <w:lang w:val="en-US"/>
+        </w:rPr>
+        <w:t>vg</w:t>
       </w:r>
       <w:proofErr w:type="gramEnd"/>
       <w:r>
         <w:rPr>
-          <w:rFonts w:ascii="Arial" w:eastAsia="Arial" w:hAnsi="Arial" w:cs="Arial"/>
-          <w:lang w:val="en-US"/>
-        </w:rPr>
-        <w:t>::Touch::</w:t>
+          <w:rFonts w:ascii="Arial" w:hAnsi="Arial" w:cs="Arial"/>
+          <w:lang w:val="en-US"/>
+        </w:rPr>
+        <w:t>::</w:t>
+      </w:r>
+      <w:r>
+        <w:rPr>
+          <w:rFonts w:ascii="Arial" w:eastAsia="Arial" w:hAnsi="Arial" w:cs="Arial"/>
+          <w:lang w:val="en-US"/>
+        </w:rPr>
+        <w:t>input::Touch::</w:t>
       </w:r>
       <w:proofErr w:type="spellStart"/>
       <w:r>
@@ -8907,7 +8940,7 @@
           <w:lang w:val="en-US"/>
         </w:rPr>
       </w:pPr>
-      <w:bookmarkStart w:id="11" w:name="_Toc433881198"/>
+      <w:bookmarkStart w:id="10" w:name="_Toc433881198"/>
       <w:r>
         <w:rPr>
           <w:rFonts w:ascii="Arial" w:hAnsi="Arial" w:cs="Arial"/>
@@ -8915,7 +8948,7 @@
         </w:rPr>
         <w:t>Camera</w:t>
       </w:r>
-      <w:bookmarkEnd w:id="11"/>
+      <w:bookmarkEnd w:id="10"/>
     </w:p>
     <w:p>
       <w:pPr>
@@ -8928,7 +8961,17 @@
           <w:lang w:val="en-US"/>
         </w:rPr>
       </w:pPr>
-      <w:r>
+    </w:p>
+    <w:p>
+      <w:pPr>
+        <w:rPr>
+          <w:rFonts w:ascii="Arial" w:hAnsi="Arial" w:cs="Arial"/>
+          <w:lang w:val="en-US"/>
+        </w:rPr>
+      </w:pPr>
+    </w:p>
+    <w:p>
+      <w:pPr>
         <w:rPr>
           <w:rFonts w:ascii="Arial" w:hAnsi="Arial" w:cs="Arial"/>
           <w:b/>
@@ -8937,7 +8980,1567 @@
           <w:u w:val="single"/>
           <w:lang w:val="en-US"/>
         </w:rPr>
+      </w:pPr>
+      <w:r>
+        <w:rPr>
+          <w:rFonts w:ascii="Arial" w:hAnsi="Arial" w:cs="Arial"/>
+          <w:b/>
+          <w:sz w:val="24"/>
+          <w:szCs w:val="24"/>
+          <w:u w:val="single"/>
+          <w:lang w:val="en-US"/>
+        </w:rPr>
         <w:t>Include</w:t>
+      </w:r>
+    </w:p>
+    <w:p>
+      <w:pPr>
+        <w:spacing w:after="145" w:line="256" w:lineRule="auto"/>
+        <w:ind w:left="24" w:hanging="10"/>
+        <w:rPr>
+          <w:rFonts w:ascii="Calibri" w:eastAsia="Calibri" w:hAnsi="Calibri" w:cs="Calibri"/>
+          <w:sz w:val="22"/>
+          <w:lang w:val="en-US"/>
+        </w:rPr>
+      </w:pPr>
+      <w:r>
+        <w:rPr>
+          <w:rFonts w:ascii="Arial" w:eastAsia="Arial" w:hAnsi="Arial" w:cs="Arial"/>
+          <w:lang w:val="en-US"/>
+        </w:rPr>
+        <w:t>#include "engine/</w:t>
+      </w:r>
+      <w:r>
+        <w:rPr>
+          <w:rFonts w:ascii="Arial" w:eastAsia="Arial" w:hAnsi="Arial" w:cs="Arial"/>
+          <w:lang w:val="en-US"/>
+        </w:rPr>
+        <w:t>graphics</w:t>
+      </w:r>
+      <w:r>
+        <w:rPr>
+          <w:rFonts w:ascii="Arial" w:eastAsia="Arial" w:hAnsi="Arial" w:cs="Arial"/>
+          <w:lang w:val="en-US"/>
+        </w:rPr>
+        <w:t>/</w:t>
+      </w:r>
+      <w:proofErr w:type="spellStart"/>
+      <w:r>
+        <w:rPr>
+          <w:rFonts w:ascii="Arial" w:eastAsia="Arial" w:hAnsi="Arial" w:cs="Arial"/>
+          <w:lang w:val="en-US"/>
+        </w:rPr>
+        <w:t>camera</w:t>
+      </w:r>
+      <w:r>
+        <w:rPr>
+          <w:rFonts w:ascii="Arial" w:eastAsia="Arial" w:hAnsi="Arial" w:cs="Arial"/>
+          <w:lang w:val="en-US"/>
+        </w:rPr>
+        <w:t>.h</w:t>
+      </w:r>
+      <w:proofErr w:type="spellEnd"/>
+      <w:r>
+        <w:rPr>
+          <w:rFonts w:ascii="Arial" w:eastAsia="Arial" w:hAnsi="Arial" w:cs="Arial"/>
+          <w:lang w:val="en-US"/>
+        </w:rPr>
+        <w:t xml:space="preserve">" </w:t>
+      </w:r>
+      <w:r>
+        <w:rPr>
+          <w:rFonts w:ascii="Calibri" w:eastAsia="Calibri" w:hAnsi="Calibri" w:cs="Calibri"/>
+          <w:sz w:val="22"/>
+          <w:lang w:val="en-US"/>
+        </w:rPr>
+        <w:t xml:space="preserve"> </w:t>
+      </w:r>
+    </w:p>
+    <w:p>
+      <w:pPr>
+        <w:spacing w:after="145" w:line="256" w:lineRule="auto"/>
+        <w:ind w:left="24" w:hanging="10"/>
+        <w:rPr>
+          <w:lang w:val="en-US"/>
+        </w:rPr>
+      </w:pPr>
+    </w:p>
+    <w:p>
+      <w:pPr>
+        <w:rPr>
+          <w:rFonts w:ascii="Arial" w:eastAsia="Calibri" w:hAnsi="Arial" w:cs="Arial"/>
+          <w:sz w:val="22"/>
+          <w:lang w:val="en-US"/>
+        </w:rPr>
+      </w:pPr>
+      <w:r>
+        <w:rPr>
+          <w:rFonts w:ascii="Arial" w:eastAsia="Arial" w:hAnsi="Arial" w:cs="Arial"/>
+          <w:b/>
+          <w:sz w:val="24"/>
+          <w:u w:val="single" w:color="000000"/>
+          <w:lang w:val="en-US"/>
+        </w:rPr>
+        <w:t>Usage</w:t>
+      </w:r>
+      <w:r>
+        <w:rPr>
+          <w:rFonts w:ascii="Arial" w:eastAsia="Arial" w:hAnsi="Arial" w:cs="Arial"/>
+          <w:b/>
+          <w:sz w:val="24"/>
+          <w:lang w:val="en-US"/>
+        </w:rPr>
+        <w:t xml:space="preserve"> </w:t>
+      </w:r>
+      <w:r>
+        <w:rPr>
+          <w:rFonts w:ascii="Arial" w:eastAsia="Calibri" w:hAnsi="Arial" w:cs="Arial"/>
+          <w:sz w:val="22"/>
+          <w:lang w:val="en-US"/>
+        </w:rPr>
+        <w:t xml:space="preserve">  </w:t>
+      </w:r>
+    </w:p>
+    <w:p>
+      <w:pPr>
+        <w:spacing w:after="0"/>
+        <w:ind w:left="9" w:hanging="10"/>
+        <w:rPr>
+          <w:rFonts w:ascii="Arial" w:eastAsia="Arial" w:hAnsi="Arial" w:cs="Arial"/>
+          <w:color w:val="70AD47"/>
+          <w:lang w:val="en-US"/>
+        </w:rPr>
+      </w:pPr>
+      <w:r>
+        <w:rPr>
+          <w:rFonts w:ascii="Arial" w:eastAsia="Arial" w:hAnsi="Arial" w:cs="Arial"/>
+          <w:color w:val="70AD47"/>
+          <w:lang w:val="en-US"/>
+        </w:rPr>
+        <w:t xml:space="preserve">// </w:t>
+      </w:r>
+      <w:r>
+        <w:rPr>
+          <w:rFonts w:ascii="Arial" w:eastAsia="Arial" w:hAnsi="Arial" w:cs="Arial"/>
+          <w:color w:val="70AD47"/>
+          <w:lang w:val="en-US"/>
+        </w:rPr>
+        <w:t>Move c</w:t>
+      </w:r>
+      <w:r>
+        <w:rPr>
+          <w:rFonts w:ascii="Arial" w:eastAsia="Arial" w:hAnsi="Arial" w:cs="Arial"/>
+          <w:color w:val="70AD47"/>
+          <w:lang w:val="en-US"/>
+        </w:rPr>
+        <w:t>amera focus position</w:t>
+      </w:r>
+    </w:p>
+    <w:p>
+      <w:pPr>
+        <w:spacing w:after="0"/>
+        <w:rPr>
+          <w:rFonts w:ascii="Arial" w:eastAsia="Calibri" w:hAnsi="Arial" w:cs="Arial"/>
+        </w:rPr>
+      </w:pPr>
+      <w:proofErr w:type="gramStart"/>
+      <w:r>
+        <w:rPr>
+          <w:rFonts w:ascii="Arial" w:hAnsi="Arial" w:cs="Arial"/>
+          <w:lang w:val="en-US"/>
+        </w:rPr>
+        <w:t>vg</w:t>
+      </w:r>
+      <w:proofErr w:type="gramEnd"/>
+      <w:r>
+        <w:rPr>
+          <w:rFonts w:ascii="Arial" w:hAnsi="Arial" w:cs="Arial"/>
+          <w:lang w:val="en-US"/>
+        </w:rPr>
+        <w:t>::</w:t>
+      </w:r>
+      <w:r>
+        <w:rPr>
+          <w:rFonts w:ascii="Arial" w:eastAsia="Calibri" w:hAnsi="Arial" w:cs="Arial"/>
+          <w:lang w:val="en-US"/>
+        </w:rPr>
+        <w:t>graphics::Camera::move(Vector2&lt;float&gt; value);</w:t>
+      </w:r>
+    </w:p>
+    <w:p>
+      <w:pPr>
+        <w:spacing w:after="0"/>
+        <w:rPr>
+          <w:rFonts w:ascii="Arial" w:eastAsia="Calibri" w:hAnsi="Arial" w:cs="Arial"/>
+          <w:lang w:val="en-US"/>
+        </w:rPr>
+      </w:pPr>
+      <w:proofErr w:type="gramStart"/>
+      <w:r>
+        <w:rPr>
+          <w:rFonts w:ascii="Arial" w:hAnsi="Arial" w:cs="Arial"/>
+          <w:lang w:val="en-US"/>
+        </w:rPr>
+        <w:t>vg</w:t>
+      </w:r>
+      <w:proofErr w:type="gramEnd"/>
+      <w:r>
+        <w:rPr>
+          <w:rFonts w:ascii="Arial" w:hAnsi="Arial" w:cs="Arial"/>
+          <w:lang w:val="en-US"/>
+        </w:rPr>
+        <w:t>::</w:t>
+      </w:r>
+      <w:r>
+        <w:rPr>
+          <w:rFonts w:ascii="Arial" w:eastAsia="Calibri" w:hAnsi="Arial" w:cs="Arial"/>
+          <w:lang w:val="en-US"/>
+        </w:rPr>
+        <w:t>graphics::Camera::</w:t>
+      </w:r>
+      <w:proofErr w:type="spellStart"/>
+      <w:r>
+        <w:rPr>
+          <w:rFonts w:ascii="Arial" w:eastAsia="Calibri" w:hAnsi="Arial" w:cs="Arial"/>
+          <w:lang w:val="en-US"/>
+        </w:rPr>
+        <w:t>setPosition</w:t>
+      </w:r>
+      <w:proofErr w:type="spellEnd"/>
+      <w:r>
+        <w:rPr>
+          <w:rFonts w:ascii="Arial" w:eastAsia="Calibri" w:hAnsi="Arial" w:cs="Arial"/>
+          <w:lang w:val="en-US"/>
+        </w:rPr>
+        <w:t>(Vector2&lt;float&gt; value);</w:t>
+      </w:r>
+    </w:p>
+    <w:p>
+      <w:pPr>
+        <w:spacing w:after="0"/>
+        <w:rPr>
+          <w:rFonts w:ascii="Arial" w:eastAsia="Calibri" w:hAnsi="Arial" w:cs="Arial"/>
+          <w:lang w:val="en-US"/>
+        </w:rPr>
+      </w:pPr>
+      <w:proofErr w:type="gramStart"/>
+      <w:r>
+        <w:rPr>
+          <w:rFonts w:ascii="Arial" w:eastAsia="Calibri" w:hAnsi="Arial" w:cs="Arial"/>
+          <w:lang w:val="en-US"/>
+        </w:rPr>
+        <w:t>vg</w:t>
+      </w:r>
+      <w:proofErr w:type="gramEnd"/>
+      <w:r>
+        <w:rPr>
+          <w:rFonts w:ascii="Arial" w:eastAsia="Calibri" w:hAnsi="Arial" w:cs="Arial"/>
+          <w:lang w:val="en-US"/>
+        </w:rPr>
+        <w:t>::graphics::</w:t>
+      </w:r>
+      <w:proofErr w:type="spellStart"/>
+      <w:r>
+        <w:rPr>
+          <w:rFonts w:ascii="Arial" w:eastAsia="Calibri" w:hAnsi="Arial" w:cs="Arial"/>
+          <w:lang w:val="en-US"/>
+        </w:rPr>
+        <w:t>getPosition</w:t>
+      </w:r>
+      <w:proofErr w:type="spellEnd"/>
+      <w:r>
+        <w:rPr>
+          <w:rFonts w:ascii="Arial" w:eastAsia="Calibri" w:hAnsi="Arial" w:cs="Arial"/>
+          <w:lang w:val="en-US"/>
+        </w:rPr>
+        <w:t>();</w:t>
+      </w:r>
+    </w:p>
+    <w:p>
+      <w:pPr>
+        <w:spacing w:after="0"/>
+        <w:rPr>
+          <w:rFonts w:ascii="Arial" w:eastAsia="Calibri" w:hAnsi="Arial" w:cs="Arial"/>
+          <w:lang w:val="en-US"/>
+        </w:rPr>
+      </w:pPr>
+    </w:p>
+    <w:p>
+      <w:pPr>
+        <w:spacing w:after="0"/>
+        <w:ind w:left="9" w:hanging="10"/>
+        <w:rPr>
+          <w:rFonts w:ascii="Arial" w:eastAsia="Arial" w:hAnsi="Arial" w:cs="Arial"/>
+          <w:color w:val="70AD47"/>
+          <w:lang w:val="en-US"/>
+        </w:rPr>
+      </w:pPr>
+      <w:r>
+        <w:rPr>
+          <w:rFonts w:ascii="Arial" w:eastAsia="Arial" w:hAnsi="Arial" w:cs="Arial"/>
+          <w:color w:val="70AD47"/>
+          <w:lang w:val="en-US"/>
+        </w:rPr>
+        <w:lastRenderedPageBreak/>
+        <w:t xml:space="preserve">// </w:t>
+      </w:r>
+      <w:r>
+        <w:rPr>
+          <w:rFonts w:ascii="Arial" w:eastAsia="Arial" w:hAnsi="Arial" w:cs="Arial"/>
+          <w:color w:val="70AD47"/>
+          <w:lang w:val="en-US"/>
+        </w:rPr>
+        <w:t>Zoom the camera</w:t>
+      </w:r>
+    </w:p>
+    <w:p>
+      <w:pPr>
+        <w:spacing w:after="0"/>
+        <w:rPr>
+          <w:rFonts w:ascii="Arial" w:eastAsia="Calibri" w:hAnsi="Arial" w:cs="Arial"/>
+          <w:lang w:val="en-US"/>
+        </w:rPr>
+      </w:pPr>
+      <w:proofErr w:type="gramStart"/>
+      <w:r>
+        <w:rPr>
+          <w:rFonts w:ascii="Arial" w:hAnsi="Arial" w:cs="Arial"/>
+          <w:lang w:val="en-US"/>
+        </w:rPr>
+        <w:t>vg</w:t>
+      </w:r>
+      <w:proofErr w:type="gramEnd"/>
+      <w:r>
+        <w:rPr>
+          <w:rFonts w:ascii="Arial" w:hAnsi="Arial" w:cs="Arial"/>
+          <w:lang w:val="en-US"/>
+        </w:rPr>
+        <w:t>::</w:t>
+      </w:r>
+      <w:r>
+        <w:rPr>
+          <w:rFonts w:ascii="Arial" w:eastAsia="Calibri" w:hAnsi="Arial" w:cs="Arial"/>
+          <w:lang w:val="en-US"/>
+        </w:rPr>
+        <w:t>graphics::Camera::</w:t>
+      </w:r>
+      <w:r>
+        <w:rPr>
+          <w:rFonts w:ascii="Arial" w:eastAsia="Calibri" w:hAnsi="Arial" w:cs="Arial"/>
+          <w:lang w:val="en-US"/>
+        </w:rPr>
+        <w:t>zoom</w:t>
+      </w:r>
+      <w:r>
+        <w:rPr>
+          <w:rFonts w:ascii="Arial" w:eastAsia="Calibri" w:hAnsi="Arial" w:cs="Arial"/>
+          <w:lang w:val="en-US"/>
+        </w:rPr>
+        <w:t>(</w:t>
+      </w:r>
+      <w:r>
+        <w:rPr>
+          <w:rFonts w:ascii="Arial" w:eastAsia="Calibri" w:hAnsi="Arial" w:cs="Arial"/>
+          <w:lang w:val="en-US"/>
+        </w:rPr>
+        <w:t>float</w:t>
+      </w:r>
+      <w:r>
+        <w:rPr>
+          <w:rFonts w:ascii="Arial" w:eastAsia="Calibri" w:hAnsi="Arial" w:cs="Arial"/>
+          <w:lang w:val="en-US"/>
+        </w:rPr>
+        <w:t xml:space="preserve"> value);</w:t>
+      </w:r>
+    </w:p>
+    <w:p>
+      <w:pPr>
+        <w:spacing w:after="0"/>
+        <w:rPr>
+          <w:rFonts w:ascii="Arial" w:eastAsia="Calibri" w:hAnsi="Arial" w:cs="Arial"/>
+          <w:lang w:val="en-US"/>
+        </w:rPr>
+      </w:pPr>
+      <w:proofErr w:type="gramStart"/>
+      <w:r>
+        <w:rPr>
+          <w:rFonts w:ascii="Arial" w:hAnsi="Arial" w:cs="Arial"/>
+          <w:lang w:val="en-US"/>
+        </w:rPr>
+        <w:t>vg</w:t>
+      </w:r>
+      <w:proofErr w:type="gramEnd"/>
+      <w:r>
+        <w:rPr>
+          <w:rFonts w:ascii="Arial" w:hAnsi="Arial" w:cs="Arial"/>
+          <w:lang w:val="en-US"/>
+        </w:rPr>
+        <w:t>::</w:t>
+      </w:r>
+      <w:r>
+        <w:rPr>
+          <w:rFonts w:ascii="Arial" w:eastAsia="Calibri" w:hAnsi="Arial" w:cs="Arial"/>
+          <w:lang w:val="en-US"/>
+        </w:rPr>
+        <w:t>graphics::Camera::</w:t>
+      </w:r>
+      <w:proofErr w:type="spellStart"/>
+      <w:r>
+        <w:rPr>
+          <w:rFonts w:ascii="Arial" w:eastAsia="Calibri" w:hAnsi="Arial" w:cs="Arial"/>
+          <w:lang w:val="en-US"/>
+        </w:rPr>
+        <w:t>setZ</w:t>
+      </w:r>
+      <w:r>
+        <w:rPr>
+          <w:rFonts w:ascii="Arial" w:eastAsia="Calibri" w:hAnsi="Arial" w:cs="Arial"/>
+          <w:lang w:val="en-US"/>
+        </w:rPr>
+        <w:t>oom</w:t>
+      </w:r>
+      <w:proofErr w:type="spellEnd"/>
+      <w:r>
+        <w:rPr>
+          <w:rFonts w:ascii="Arial" w:eastAsia="Calibri" w:hAnsi="Arial" w:cs="Arial"/>
+          <w:lang w:val="en-US"/>
+        </w:rPr>
+        <w:t>(</w:t>
+      </w:r>
+      <w:r>
+        <w:rPr>
+          <w:rFonts w:ascii="Arial" w:eastAsia="Calibri" w:hAnsi="Arial" w:cs="Arial"/>
+          <w:lang w:val="en-US"/>
+        </w:rPr>
+        <w:t>float</w:t>
+      </w:r>
+      <w:r>
+        <w:rPr>
+          <w:rFonts w:ascii="Arial" w:eastAsia="Calibri" w:hAnsi="Arial" w:cs="Arial"/>
+          <w:lang w:val="en-US"/>
+        </w:rPr>
+        <w:t xml:space="preserve"> value);</w:t>
+      </w:r>
+    </w:p>
+    <w:p>
+      <w:pPr>
+        <w:spacing w:after="0"/>
+        <w:rPr>
+          <w:rFonts w:ascii="Arial" w:eastAsia="Calibri" w:hAnsi="Arial" w:cs="Arial"/>
+          <w:lang w:val="en-US"/>
+        </w:rPr>
+      </w:pPr>
+      <w:proofErr w:type="gramStart"/>
+      <w:r>
+        <w:rPr>
+          <w:rFonts w:ascii="Arial" w:hAnsi="Arial" w:cs="Arial"/>
+          <w:lang w:val="en-US"/>
+        </w:rPr>
+        <w:t>vg</w:t>
+      </w:r>
+      <w:proofErr w:type="gramEnd"/>
+      <w:r>
+        <w:rPr>
+          <w:rFonts w:ascii="Arial" w:hAnsi="Arial" w:cs="Arial"/>
+          <w:lang w:val="en-US"/>
+        </w:rPr>
+        <w:t>::</w:t>
+      </w:r>
+      <w:r>
+        <w:rPr>
+          <w:rFonts w:ascii="Arial" w:eastAsia="Calibri" w:hAnsi="Arial" w:cs="Arial"/>
+          <w:lang w:val="en-US"/>
+        </w:rPr>
+        <w:t>graphics::Camera::</w:t>
+      </w:r>
+      <w:proofErr w:type="spellStart"/>
+      <w:r>
+        <w:rPr>
+          <w:rFonts w:ascii="Arial" w:eastAsia="Calibri" w:hAnsi="Arial" w:cs="Arial"/>
+          <w:lang w:val="en-US"/>
+        </w:rPr>
+        <w:t>getZ</w:t>
+      </w:r>
+      <w:r>
+        <w:rPr>
+          <w:rFonts w:ascii="Arial" w:eastAsia="Calibri" w:hAnsi="Arial" w:cs="Arial"/>
+          <w:lang w:val="en-US"/>
+        </w:rPr>
+        <w:t>oom</w:t>
+      </w:r>
+      <w:proofErr w:type="spellEnd"/>
+      <w:r>
+        <w:rPr>
+          <w:rFonts w:ascii="Arial" w:eastAsia="Calibri" w:hAnsi="Arial" w:cs="Arial"/>
+          <w:lang w:val="en-US"/>
+        </w:rPr>
+        <w:t>();</w:t>
+      </w:r>
+    </w:p>
+    <w:p>
+      <w:pPr>
+        <w:rPr>
+          <w:rFonts w:ascii="Arial" w:eastAsia="Calibri" w:hAnsi="Arial" w:cs="Arial"/>
+          <w:lang w:val="en-US"/>
+        </w:rPr>
+      </w:pPr>
+    </w:p>
+    <w:p>
+      <w:pPr>
+        <w:rPr>
+          <w:rFonts w:ascii="Arial" w:hAnsi="Arial" w:cs="Arial"/>
+          <w:lang w:val="en-US"/>
+        </w:rPr>
+      </w:pPr>
+    </w:p>
+    <w:p>
+      <w:pPr>
+        <w:rPr>
+          <w:lang w:val="en-US"/>
+        </w:rPr>
+      </w:pPr>
+      <w:r>
+        <w:rPr>
+          <w:rFonts w:ascii="Arial" w:eastAsia="Arial" w:hAnsi="Arial" w:cs="Arial"/>
+          <w:b/>
+          <w:lang w:val="en-US"/>
+        </w:rPr>
+        <w:t>For example:</w:t>
+      </w:r>
+      <w:r>
+        <w:rPr>
+          <w:rFonts w:ascii="Calibri" w:eastAsia="Calibri" w:hAnsi="Calibri" w:cs="Calibri"/>
+          <w:sz w:val="22"/>
+          <w:lang w:val="en-US"/>
+        </w:rPr>
+        <w:t xml:space="preserve"> </w:t>
+      </w:r>
+    </w:p>
+    <w:p>
+      <w:pPr>
+        <w:spacing w:after="7" w:line="256" w:lineRule="auto"/>
+        <w:ind w:left="24" w:hanging="10"/>
+        <w:rPr>
+          <w:rFonts w:ascii="Arial" w:eastAsia="Arial" w:hAnsi="Arial" w:cs="Arial"/>
+          <w:lang w:val="en-US"/>
+        </w:rPr>
+      </w:pPr>
+      <w:proofErr w:type="gramStart"/>
+      <w:r>
+        <w:rPr>
+          <w:rFonts w:ascii="Arial" w:eastAsia="Arial" w:hAnsi="Arial" w:cs="Arial"/>
+          <w:lang w:val="en-US"/>
+        </w:rPr>
+        <w:t>using</w:t>
+      </w:r>
+      <w:proofErr w:type="gramEnd"/>
+      <w:r>
+        <w:rPr>
+          <w:rFonts w:ascii="Arial" w:eastAsia="Arial" w:hAnsi="Arial" w:cs="Arial"/>
+          <w:lang w:val="en-US"/>
+        </w:rPr>
+        <w:t xml:space="preserve"> namespace vg::graphics;</w:t>
+      </w:r>
+    </w:p>
+    <w:p>
+      <w:pPr>
+        <w:spacing w:after="7" w:line="256" w:lineRule="auto"/>
+        <w:ind w:left="24" w:hanging="10"/>
+        <w:rPr>
+          <w:rFonts w:ascii="Arial" w:eastAsia="Arial" w:hAnsi="Arial" w:cs="Arial"/>
+          <w:color w:val="70AD47" w:themeColor="accent6"/>
+          <w:lang w:val="en-US"/>
+        </w:rPr>
+      </w:pPr>
+      <w:r>
+        <w:rPr>
+          <w:rFonts w:ascii="Arial" w:eastAsia="Arial" w:hAnsi="Arial" w:cs="Arial"/>
+          <w:lang w:val="en-US"/>
+        </w:rPr>
+        <w:t>Camera::</w:t>
+      </w:r>
+      <w:proofErr w:type="gramStart"/>
+      <w:r>
+        <w:rPr>
+          <w:rFonts w:ascii="Arial" w:eastAsia="Arial" w:hAnsi="Arial" w:cs="Arial"/>
+          <w:lang w:val="en-US"/>
+        </w:rPr>
+        <w:t>zoom(</w:t>
+      </w:r>
+      <w:proofErr w:type="gramEnd"/>
+      <w:r>
+        <w:rPr>
+          <w:rFonts w:ascii="Arial" w:eastAsia="Arial" w:hAnsi="Arial" w:cs="Arial"/>
+          <w:lang w:val="en-US"/>
+        </w:rPr>
+        <w:t>0,5f);</w:t>
+      </w:r>
+      <w:r>
+        <w:rPr>
+          <w:rFonts w:ascii="Arial" w:eastAsia="Arial" w:hAnsi="Arial" w:cs="Arial"/>
+          <w:lang w:val="en-US"/>
+        </w:rPr>
+        <w:t xml:space="preserve"> </w:t>
+      </w:r>
+      <w:r>
+        <w:rPr>
+          <w:rFonts w:ascii="Arial" w:eastAsia="Arial" w:hAnsi="Arial" w:cs="Arial"/>
+          <w:lang w:val="en-US"/>
+        </w:rPr>
+        <w:tab/>
+      </w:r>
+      <w:r>
+        <w:rPr>
+          <w:rFonts w:ascii="Arial" w:eastAsia="Arial" w:hAnsi="Arial" w:cs="Arial"/>
+          <w:lang w:val="en-US"/>
+        </w:rPr>
+        <w:tab/>
+      </w:r>
+      <w:r>
+        <w:rPr>
+          <w:rFonts w:ascii="Arial" w:eastAsia="Arial" w:hAnsi="Arial" w:cs="Arial"/>
+          <w:color w:val="70AD47" w:themeColor="accent6"/>
+          <w:lang w:val="en-US"/>
+        </w:rPr>
+        <w:t xml:space="preserve">// </w:t>
+      </w:r>
+      <w:r>
+        <w:rPr>
+          <w:rFonts w:ascii="Arial" w:eastAsia="Arial" w:hAnsi="Arial" w:cs="Arial"/>
+          <w:color w:val="70AD47" w:themeColor="accent6"/>
+          <w:lang w:val="en-US"/>
+        </w:rPr>
+        <w:t>Zoom in 50%</w:t>
+      </w:r>
+    </w:p>
+    <w:p>
+      <w:pPr>
+        <w:spacing w:after="7" w:line="256" w:lineRule="auto"/>
+        <w:ind w:left="24" w:hanging="10"/>
+        <w:rPr>
+          <w:lang w:val="en-US"/>
+        </w:rPr>
+      </w:pPr>
+      <w:r>
+        <w:rPr>
+          <w:rFonts w:ascii="Arial" w:eastAsia="Arial" w:hAnsi="Arial" w:cs="Arial"/>
+          <w:lang w:val="en-US"/>
+        </w:rPr>
+        <w:t>Came</w:t>
+      </w:r>
+      <w:r>
+        <w:rPr>
+          <w:rFonts w:ascii="Arial" w:eastAsia="Arial" w:hAnsi="Arial" w:cs="Arial"/>
+          <w:lang w:val="en-US"/>
+        </w:rPr>
+        <w:t>ra::</w:t>
+      </w:r>
+      <w:proofErr w:type="gramStart"/>
+      <w:r>
+        <w:rPr>
+          <w:rFonts w:ascii="Arial" w:eastAsia="Arial" w:hAnsi="Arial" w:cs="Arial"/>
+          <w:lang w:val="en-US"/>
+        </w:rPr>
+        <w:t>move</w:t>
+      </w:r>
+      <w:r>
+        <w:rPr>
+          <w:rFonts w:ascii="Arial" w:eastAsia="Arial" w:hAnsi="Arial" w:cs="Arial"/>
+          <w:lang w:val="en-US"/>
+        </w:rPr>
+        <w:t>(</w:t>
+      </w:r>
+      <w:proofErr w:type="gramEnd"/>
+      <w:r>
+        <w:rPr>
+          <w:rFonts w:ascii="Arial" w:eastAsia="Arial" w:hAnsi="Arial" w:cs="Arial"/>
+          <w:lang w:val="en-US"/>
+        </w:rPr>
+        <w:t>Vector2&lt;float&gt;(</w:t>
+      </w:r>
+      <w:r>
+        <w:rPr>
+          <w:rFonts w:ascii="Arial" w:eastAsia="Arial" w:hAnsi="Arial" w:cs="Arial"/>
+          <w:lang w:val="en-US"/>
+        </w:rPr>
+        <w:t>100, 0));</w:t>
+      </w:r>
+      <w:r>
+        <w:rPr>
+          <w:rFonts w:ascii="Arial" w:eastAsia="Arial" w:hAnsi="Arial" w:cs="Arial"/>
+          <w:lang w:val="en-US"/>
+        </w:rPr>
+        <w:tab/>
+      </w:r>
+      <w:r>
+        <w:rPr>
+          <w:rFonts w:ascii="Arial" w:eastAsia="Arial" w:hAnsi="Arial" w:cs="Arial"/>
+          <w:color w:val="70AD47" w:themeColor="accent6"/>
+          <w:lang w:val="en-US"/>
+        </w:rPr>
+        <w:t xml:space="preserve">// </w:t>
+      </w:r>
+      <w:r>
+        <w:rPr>
+          <w:rFonts w:ascii="Arial" w:eastAsia="Arial" w:hAnsi="Arial" w:cs="Arial"/>
+          <w:color w:val="70AD47" w:themeColor="accent6"/>
+          <w:lang w:val="en-US"/>
+        </w:rPr>
+        <w:t>Move camera 100 units right</w:t>
+      </w:r>
+    </w:p>
+    <w:p>
+      <w:pPr>
+        <w:rPr>
+          <w:rFonts w:ascii="Arial" w:hAnsi="Arial" w:cs="Arial"/>
+          <w:lang w:val="en-US"/>
+        </w:rPr>
+      </w:pPr>
+      <w:bookmarkStart w:id="11" w:name="_Toc433881199"/>
+    </w:p>
+    <w:p>
+      <w:pPr>
+        <w:rPr>
+          <w:rFonts w:ascii="Arial" w:hAnsi="Arial" w:cs="Arial"/>
+          <w:lang w:val="en-US"/>
+        </w:rPr>
+      </w:pPr>
+    </w:p>
+    <w:p>
+      <w:pPr>
+        <w:rPr>
+          <w:rFonts w:ascii="Arial" w:hAnsi="Arial" w:cs="Arial"/>
+          <w:lang w:val="en-US"/>
+        </w:rPr>
+      </w:pPr>
+    </w:p>
+    <w:bookmarkEnd w:id="11"/>
+    <w:p>
+      <w:pPr>
+        <w:pStyle w:val="Heading1"/>
+        <w:rPr>
+          <w:rFonts w:ascii="Arial" w:hAnsi="Arial" w:cs="Arial"/>
+          <w:lang w:val="en-US"/>
+        </w:rPr>
+      </w:pPr>
+      <w:r>
+        <w:rPr>
+          <w:rFonts w:ascii="Arial" w:hAnsi="Arial" w:cs="Arial"/>
+          <w:lang w:val="en-US"/>
+        </w:rPr>
+        <w:t>Screen</w:t>
+      </w:r>
+    </w:p>
+    <w:p>
+      <w:pPr>
+        <w:rPr>
+          <w:lang w:val="en-US"/>
+        </w:rPr>
+      </w:pPr>
+    </w:p>
+    <w:p>
+      <w:pPr>
+        <w:rPr>
+          <w:rFonts w:ascii="Arial" w:hAnsi="Arial" w:cs="Arial"/>
+          <w:lang w:val="en-US"/>
+        </w:rPr>
+      </w:pPr>
+      <w:r>
+        <w:rPr>
+          <w:rFonts w:ascii="Arial" w:hAnsi="Arial" w:cs="Arial"/>
+          <w:lang w:val="en-US"/>
+        </w:rPr>
+        <w:t>Screen class has two sizes. Real size is actual screen or window resolution in pixels. Virtual size is the re</w:t>
+      </w:r>
+      <w:r>
+        <w:rPr>
+          <w:rFonts w:ascii="Arial" w:hAnsi="Arial" w:cs="Arial"/>
+          <w:lang w:val="en-US"/>
+        </w:rPr>
+        <w:t xml:space="preserve">solution in </w:t>
+      </w:r>
+      <w:proofErr w:type="spellStart"/>
+      <w:r>
+        <w:rPr>
+          <w:rFonts w:ascii="Arial" w:hAnsi="Arial" w:cs="Arial"/>
+          <w:lang w:val="en-US"/>
+        </w:rPr>
+        <w:t>TransformComponent</w:t>
+      </w:r>
+      <w:proofErr w:type="spellEnd"/>
+      <w:r>
+        <w:rPr>
+          <w:rFonts w:ascii="Arial" w:hAnsi="Arial" w:cs="Arial"/>
+          <w:lang w:val="en-US"/>
+        </w:rPr>
+        <w:t xml:space="preserve"> </w:t>
+      </w:r>
+      <w:r>
+        <w:rPr>
+          <w:rFonts w:ascii="Arial" w:hAnsi="Arial" w:cs="Arial"/>
+          <w:lang w:val="en-US"/>
+        </w:rPr>
+        <w:t>coordinate units. If you want your game look same on all resolutions use virtual resolution instead of the real one.</w:t>
+      </w:r>
+    </w:p>
+    <w:p>
+      <w:pPr>
+        <w:rPr>
+          <w:rFonts w:ascii="Arial" w:hAnsi="Arial" w:cs="Arial"/>
+          <w:b/>
+          <w:sz w:val="24"/>
+          <w:szCs w:val="24"/>
+          <w:u w:val="single"/>
+          <w:lang w:val="en-US"/>
+        </w:rPr>
+      </w:pPr>
+      <w:r>
+        <w:rPr>
+          <w:rFonts w:ascii="Arial" w:hAnsi="Arial" w:cs="Arial"/>
+          <w:b/>
+          <w:sz w:val="24"/>
+          <w:szCs w:val="24"/>
+          <w:u w:val="single"/>
+          <w:lang w:val="en-US"/>
+        </w:rPr>
+        <w:t>Include</w:t>
+      </w:r>
+    </w:p>
+    <w:p>
+      <w:pPr>
+        <w:spacing w:after="145" w:line="256" w:lineRule="auto"/>
+        <w:ind w:left="24" w:hanging="10"/>
+        <w:rPr>
+          <w:lang w:val="en-US"/>
+        </w:rPr>
+      </w:pPr>
+      <w:r>
+        <w:rPr>
+          <w:rFonts w:ascii="Arial" w:eastAsia="Arial" w:hAnsi="Arial" w:cs="Arial"/>
+          <w:lang w:val="en-US"/>
+        </w:rPr>
+        <w:t>#include "engine/</w:t>
+      </w:r>
+      <w:r>
+        <w:rPr>
+          <w:rFonts w:ascii="Arial" w:eastAsia="Arial" w:hAnsi="Arial" w:cs="Arial"/>
+          <w:lang w:val="en-US"/>
+        </w:rPr>
+        <w:t>graphics</w:t>
+      </w:r>
+      <w:r>
+        <w:rPr>
+          <w:rFonts w:ascii="Arial" w:eastAsia="Arial" w:hAnsi="Arial" w:cs="Arial"/>
+          <w:lang w:val="en-US"/>
+        </w:rPr>
+        <w:t>/</w:t>
+      </w:r>
+      <w:proofErr w:type="spellStart"/>
+      <w:r>
+        <w:rPr>
+          <w:rFonts w:ascii="Arial" w:eastAsia="Arial" w:hAnsi="Arial" w:cs="Arial"/>
+          <w:lang w:val="en-US"/>
+        </w:rPr>
+        <w:t>screen</w:t>
+      </w:r>
+      <w:r>
+        <w:rPr>
+          <w:rFonts w:ascii="Arial" w:eastAsia="Arial" w:hAnsi="Arial" w:cs="Arial"/>
+          <w:lang w:val="en-US"/>
+        </w:rPr>
+        <w:t>.h</w:t>
+      </w:r>
+      <w:proofErr w:type="spellEnd"/>
+      <w:r>
+        <w:rPr>
+          <w:rFonts w:ascii="Arial" w:eastAsia="Arial" w:hAnsi="Arial" w:cs="Arial"/>
+          <w:lang w:val="en-US"/>
+        </w:rPr>
+        <w:t xml:space="preserve">" </w:t>
+      </w:r>
+      <w:r>
+        <w:rPr>
+          <w:rFonts w:ascii="Calibri" w:eastAsia="Calibri" w:hAnsi="Calibri" w:cs="Calibri"/>
+          <w:sz w:val="22"/>
+          <w:lang w:val="en-US"/>
+        </w:rPr>
+        <w:t xml:space="preserve"> </w:t>
+      </w:r>
+      <w:r>
+        <w:rPr>
+          <w:rFonts w:ascii="Arial" w:eastAsia="Arial" w:hAnsi="Arial" w:cs="Arial"/>
+          <w:lang w:val="en-US"/>
+        </w:rPr>
+        <w:t xml:space="preserve"> </w:t>
+      </w:r>
+      <w:r>
+        <w:rPr>
+          <w:rFonts w:ascii="Calibri" w:eastAsia="Calibri" w:hAnsi="Calibri" w:cs="Calibri"/>
+          <w:sz w:val="22"/>
+          <w:lang w:val="en-US"/>
+        </w:rPr>
+        <w:t xml:space="preserve"> </w:t>
+      </w:r>
+    </w:p>
+    <w:p>
+      <w:pPr>
+        <w:spacing w:after="0"/>
+        <w:ind w:left="29"/>
+        <w:rPr>
+          <w:lang w:val="en-US"/>
+        </w:rPr>
+      </w:pPr>
+      <w:r>
+        <w:rPr>
+          <w:rFonts w:ascii="Arial" w:eastAsia="Arial" w:hAnsi="Arial" w:cs="Arial"/>
+          <w:color w:val="6FAC45"/>
+          <w:lang w:val="en-US"/>
+        </w:rPr>
+        <w:t xml:space="preserve"> </w:t>
+      </w:r>
+      <w:r>
+        <w:rPr>
+          <w:rFonts w:ascii="Calibri" w:eastAsia="Calibri" w:hAnsi="Calibri" w:cs="Calibri"/>
+          <w:sz w:val="22"/>
+          <w:lang w:val="en-US"/>
+        </w:rPr>
+        <w:t xml:space="preserve"> </w:t>
+      </w:r>
+    </w:p>
+    <w:p>
+      <w:pPr>
+        <w:rPr>
+          <w:rFonts w:ascii="Arial" w:eastAsia="Calibri" w:hAnsi="Arial" w:cs="Arial"/>
+          <w:sz w:val="22"/>
+          <w:lang w:val="en-US"/>
+        </w:rPr>
+      </w:pPr>
+      <w:r>
+        <w:rPr>
+          <w:rFonts w:ascii="Arial" w:eastAsia="Arial" w:hAnsi="Arial" w:cs="Arial"/>
+          <w:b/>
+          <w:sz w:val="24"/>
+          <w:u w:val="single" w:color="000000"/>
+          <w:lang w:val="en-US"/>
+        </w:rPr>
+        <w:t>Usage</w:t>
+      </w:r>
+      <w:r>
+        <w:rPr>
+          <w:rFonts w:ascii="Arial" w:eastAsia="Arial" w:hAnsi="Arial" w:cs="Arial"/>
+          <w:b/>
+          <w:sz w:val="24"/>
+          <w:lang w:val="en-US"/>
+        </w:rPr>
+        <w:t xml:space="preserve"> </w:t>
+      </w:r>
+      <w:r>
+        <w:rPr>
+          <w:rFonts w:ascii="Arial" w:eastAsia="Calibri" w:hAnsi="Arial" w:cs="Arial"/>
+          <w:sz w:val="22"/>
+          <w:lang w:val="en-US"/>
+        </w:rPr>
+        <w:t xml:space="preserve">  </w:t>
+      </w:r>
+    </w:p>
+    <w:p>
+      <w:pPr>
+        <w:spacing w:after="0"/>
+        <w:ind w:left="9" w:hanging="10"/>
+        <w:rPr>
+          <w:rFonts w:ascii="Arial" w:eastAsia="Arial" w:hAnsi="Arial" w:cs="Arial"/>
+          <w:color w:val="70AD47"/>
+          <w:lang w:val="en-US"/>
+        </w:rPr>
+      </w:pPr>
+      <w:r>
+        <w:rPr>
+          <w:rFonts w:ascii="Arial" w:eastAsia="Arial" w:hAnsi="Arial" w:cs="Arial"/>
+          <w:color w:val="70AD47"/>
+          <w:lang w:val="en-US"/>
+        </w:rPr>
+        <w:t xml:space="preserve">// </w:t>
+      </w:r>
+      <w:r>
+        <w:rPr>
+          <w:rFonts w:ascii="Arial" w:eastAsia="Arial" w:hAnsi="Arial" w:cs="Arial"/>
+          <w:color w:val="70AD47"/>
+          <w:lang w:val="en-US"/>
+        </w:rPr>
+        <w:t xml:space="preserve">Virtual resolution in </w:t>
+      </w:r>
+      <w:proofErr w:type="spellStart"/>
+      <w:r>
+        <w:rPr>
+          <w:rFonts w:ascii="Arial" w:eastAsia="Arial" w:hAnsi="Arial" w:cs="Arial"/>
+          <w:color w:val="70AD47"/>
+          <w:lang w:val="en-US"/>
+        </w:rPr>
+        <w:t>TransformComponent</w:t>
+      </w:r>
+      <w:proofErr w:type="spellEnd"/>
+      <w:r>
+        <w:rPr>
+          <w:rFonts w:ascii="Arial" w:eastAsia="Arial" w:hAnsi="Arial" w:cs="Arial"/>
+          <w:color w:val="70AD47"/>
+          <w:lang w:val="en-US"/>
+        </w:rPr>
+        <w:t xml:space="preserve"> coordinate units</w:t>
+      </w:r>
+    </w:p>
+    <w:p>
+      <w:pPr>
+        <w:spacing w:after="0"/>
+        <w:rPr>
+          <w:rFonts w:ascii="Arial" w:eastAsia="Calibri" w:hAnsi="Arial" w:cs="Arial"/>
+          <w:lang w:val="en-US"/>
+        </w:rPr>
+      </w:pPr>
+      <w:r>
+        <w:rPr>
+          <w:rFonts w:ascii="Arial" w:hAnsi="Arial" w:cs="Arial"/>
+          <w:lang w:val="en-US"/>
+        </w:rPr>
+        <w:t>vg::</w:t>
+      </w:r>
+      <w:r>
+        <w:rPr>
+          <w:rFonts w:ascii="Arial" w:eastAsia="Calibri" w:hAnsi="Arial" w:cs="Arial"/>
+          <w:lang w:val="en-US"/>
+        </w:rPr>
+        <w:t>graphics::</w:t>
+      </w:r>
+      <w:r>
+        <w:rPr>
+          <w:rFonts w:ascii="Arial" w:eastAsia="Calibri" w:hAnsi="Arial" w:cs="Arial"/>
+          <w:lang w:val="en-US"/>
+        </w:rPr>
+        <w:t>Screen</w:t>
+      </w:r>
+      <w:r>
+        <w:rPr>
+          <w:rFonts w:ascii="Arial" w:eastAsia="Calibri" w:hAnsi="Arial" w:cs="Arial"/>
+          <w:lang w:val="en-US"/>
+        </w:rPr>
+        <w:t>::</w:t>
+      </w:r>
+      <w:proofErr w:type="spellStart"/>
+      <w:r>
+        <w:rPr>
+          <w:rFonts w:ascii="Arial" w:eastAsia="Calibri" w:hAnsi="Arial" w:cs="Arial"/>
+          <w:lang w:val="en-US"/>
+        </w:rPr>
+        <w:t>getSize</w:t>
+      </w:r>
+      <w:proofErr w:type="spellEnd"/>
+      <w:r>
+        <w:rPr>
+          <w:rFonts w:ascii="Arial" w:eastAsia="Calibri" w:hAnsi="Arial" w:cs="Arial"/>
+          <w:lang w:val="en-US"/>
+        </w:rPr>
+        <w:t>();</w:t>
+      </w:r>
+    </w:p>
+    <w:p>
+      <w:pPr>
+        <w:spacing w:after="0"/>
+        <w:rPr>
+          <w:rFonts w:ascii="Arial" w:eastAsia="Calibri" w:hAnsi="Arial" w:cs="Arial"/>
+          <w:lang w:val="en-US"/>
+        </w:rPr>
+      </w:pPr>
+      <w:r>
+        <w:rPr>
+          <w:rFonts w:ascii="Arial" w:hAnsi="Arial" w:cs="Arial"/>
+          <w:lang w:val="en-US"/>
+        </w:rPr>
+        <w:t>vg::</w:t>
+      </w:r>
+      <w:r>
+        <w:rPr>
+          <w:rFonts w:ascii="Arial" w:eastAsia="Calibri" w:hAnsi="Arial" w:cs="Arial"/>
+          <w:lang w:val="en-US"/>
+        </w:rPr>
+        <w:t>graphics::</w:t>
+      </w:r>
+      <w:r>
+        <w:rPr>
+          <w:rFonts w:ascii="Arial" w:eastAsia="Calibri" w:hAnsi="Arial" w:cs="Arial"/>
+          <w:lang w:val="en-US"/>
+        </w:rPr>
+        <w:t>Screen</w:t>
+      </w:r>
+      <w:r>
+        <w:rPr>
+          <w:rFonts w:ascii="Arial" w:eastAsia="Calibri" w:hAnsi="Arial" w:cs="Arial"/>
+          <w:lang w:val="en-US"/>
+        </w:rPr>
+        <w:t>::</w:t>
+      </w:r>
+      <w:proofErr w:type="spellStart"/>
+      <w:r>
+        <w:rPr>
+          <w:rFonts w:ascii="Arial" w:eastAsia="Calibri" w:hAnsi="Arial" w:cs="Arial"/>
+          <w:lang w:val="en-US"/>
+        </w:rPr>
+        <w:t>get</w:t>
+      </w:r>
+      <w:r>
+        <w:rPr>
+          <w:rFonts w:ascii="Arial" w:eastAsia="Calibri" w:hAnsi="Arial" w:cs="Arial"/>
+          <w:lang w:val="en-US"/>
+        </w:rPr>
+        <w:t>X</w:t>
+      </w:r>
+      <w:proofErr w:type="spellEnd"/>
+      <w:r>
+        <w:rPr>
+          <w:rFonts w:ascii="Arial" w:eastAsia="Calibri" w:hAnsi="Arial" w:cs="Arial"/>
+          <w:lang w:val="en-US"/>
+        </w:rPr>
+        <w:t>();</w:t>
+      </w:r>
+    </w:p>
+    <w:p>
+      <w:pPr>
+        <w:spacing w:after="0"/>
+        <w:rPr>
+          <w:rFonts w:ascii="Arial" w:eastAsia="Calibri" w:hAnsi="Arial" w:cs="Arial"/>
+          <w:lang w:val="en-US"/>
+        </w:rPr>
+      </w:pPr>
+      <w:proofErr w:type="gramStart"/>
+      <w:r>
+        <w:rPr>
+          <w:rFonts w:ascii="Arial" w:hAnsi="Arial" w:cs="Arial"/>
+          <w:lang w:val="en-US"/>
+        </w:rPr>
+        <w:t>vg</w:t>
+      </w:r>
+      <w:proofErr w:type="gramEnd"/>
+      <w:r>
+        <w:rPr>
+          <w:rFonts w:ascii="Arial" w:hAnsi="Arial" w:cs="Arial"/>
+          <w:lang w:val="en-US"/>
+        </w:rPr>
+        <w:t>::</w:t>
+      </w:r>
+      <w:r>
+        <w:rPr>
+          <w:rFonts w:ascii="Arial" w:eastAsia="Calibri" w:hAnsi="Arial" w:cs="Arial"/>
+          <w:lang w:val="en-US"/>
+        </w:rPr>
+        <w:t>graphics::</w:t>
+      </w:r>
+      <w:r>
+        <w:rPr>
+          <w:rFonts w:ascii="Arial" w:eastAsia="Calibri" w:hAnsi="Arial" w:cs="Arial"/>
+          <w:lang w:val="en-US"/>
+        </w:rPr>
+        <w:t>Screen</w:t>
+      </w:r>
+      <w:r>
+        <w:rPr>
+          <w:rFonts w:ascii="Arial" w:eastAsia="Calibri" w:hAnsi="Arial" w:cs="Arial"/>
+          <w:lang w:val="en-US"/>
+        </w:rPr>
+        <w:t>::</w:t>
+      </w:r>
+      <w:proofErr w:type="spellStart"/>
+      <w:r>
+        <w:rPr>
+          <w:rFonts w:ascii="Arial" w:eastAsia="Calibri" w:hAnsi="Arial" w:cs="Arial"/>
+          <w:lang w:val="en-US"/>
+        </w:rPr>
+        <w:t>get</w:t>
+      </w:r>
+      <w:r>
+        <w:rPr>
+          <w:rFonts w:ascii="Arial" w:eastAsia="Calibri" w:hAnsi="Arial" w:cs="Arial"/>
+          <w:lang w:val="en-US"/>
+        </w:rPr>
+        <w:t>Y</w:t>
+      </w:r>
+      <w:proofErr w:type="spellEnd"/>
+      <w:r>
+        <w:rPr>
+          <w:rFonts w:ascii="Arial" w:eastAsia="Calibri" w:hAnsi="Arial" w:cs="Arial"/>
+          <w:lang w:val="en-US"/>
+        </w:rPr>
+        <w:t>();</w:t>
+      </w:r>
+    </w:p>
+    <w:p>
+      <w:pPr>
+        <w:spacing w:after="0"/>
+        <w:rPr>
+          <w:rFonts w:ascii="Arial" w:eastAsia="Calibri" w:hAnsi="Arial" w:cs="Arial"/>
+          <w:lang w:val="en-US"/>
+        </w:rPr>
+      </w:pPr>
+      <w:proofErr w:type="gramStart"/>
+      <w:r>
+        <w:rPr>
+          <w:rFonts w:ascii="Arial" w:hAnsi="Arial" w:cs="Arial"/>
+          <w:lang w:val="en-US"/>
+        </w:rPr>
+        <w:t>vg</w:t>
+      </w:r>
+      <w:proofErr w:type="gramEnd"/>
+      <w:r>
+        <w:rPr>
+          <w:rFonts w:ascii="Arial" w:hAnsi="Arial" w:cs="Arial"/>
+          <w:lang w:val="en-US"/>
+        </w:rPr>
+        <w:t>::</w:t>
+      </w:r>
+      <w:r>
+        <w:rPr>
+          <w:rFonts w:ascii="Arial" w:eastAsia="Calibri" w:hAnsi="Arial" w:cs="Arial"/>
+          <w:lang w:val="en-US"/>
+        </w:rPr>
+        <w:t>graphics::</w:t>
+      </w:r>
+      <w:r>
+        <w:rPr>
+          <w:rFonts w:ascii="Arial" w:eastAsia="Calibri" w:hAnsi="Arial" w:cs="Arial"/>
+          <w:lang w:val="en-US"/>
+        </w:rPr>
+        <w:t>Screen</w:t>
+      </w:r>
+      <w:r>
+        <w:rPr>
+          <w:rFonts w:ascii="Arial" w:eastAsia="Calibri" w:hAnsi="Arial" w:cs="Arial"/>
+          <w:lang w:val="en-US"/>
+        </w:rPr>
+        <w:t>::</w:t>
+      </w:r>
+      <w:proofErr w:type="spellStart"/>
+      <w:r>
+        <w:rPr>
+          <w:rFonts w:ascii="Arial" w:eastAsia="Calibri" w:hAnsi="Arial" w:cs="Arial"/>
+          <w:lang w:val="en-US"/>
+        </w:rPr>
+        <w:t>s</w:t>
+      </w:r>
+      <w:r>
+        <w:rPr>
+          <w:rFonts w:ascii="Arial" w:eastAsia="Calibri" w:hAnsi="Arial" w:cs="Arial"/>
+          <w:lang w:val="en-US"/>
+        </w:rPr>
+        <w:t>etSize</w:t>
+      </w:r>
+      <w:proofErr w:type="spellEnd"/>
+      <w:r>
+        <w:rPr>
+          <w:rFonts w:ascii="Arial" w:eastAsia="Calibri" w:hAnsi="Arial" w:cs="Arial"/>
+          <w:lang w:val="en-US"/>
+        </w:rPr>
+        <w:t>(</w:t>
+      </w:r>
+      <w:r>
+        <w:rPr>
+          <w:rFonts w:ascii="Arial" w:eastAsia="Calibri" w:hAnsi="Arial" w:cs="Arial"/>
+          <w:lang w:val="en-US"/>
+        </w:rPr>
+        <w:t>Vector2&lt;</w:t>
+      </w:r>
+      <w:proofErr w:type="spellStart"/>
+      <w:r>
+        <w:rPr>
+          <w:rFonts w:ascii="Arial" w:eastAsia="Calibri" w:hAnsi="Arial" w:cs="Arial"/>
+          <w:lang w:val="en-US"/>
+        </w:rPr>
+        <w:t>int</w:t>
+      </w:r>
+      <w:proofErr w:type="spellEnd"/>
+      <w:r>
+        <w:rPr>
+          <w:rFonts w:ascii="Arial" w:eastAsia="Calibri" w:hAnsi="Arial" w:cs="Arial"/>
+          <w:lang w:val="en-US"/>
+        </w:rPr>
+        <w:t>&gt;(width, height</w:t>
+      </w:r>
+      <w:r>
+        <w:rPr>
+          <w:rFonts w:ascii="Arial" w:eastAsia="Calibri" w:hAnsi="Arial" w:cs="Arial"/>
+          <w:lang w:val="en-US"/>
+        </w:rPr>
+        <w:t>)</w:t>
+      </w:r>
+      <w:r>
+        <w:rPr>
+          <w:rFonts w:ascii="Arial" w:eastAsia="Calibri" w:hAnsi="Arial" w:cs="Arial"/>
+          <w:lang w:val="en-US"/>
+        </w:rPr>
+        <w:t>)</w:t>
+      </w:r>
+      <w:r>
+        <w:rPr>
+          <w:rFonts w:ascii="Arial" w:eastAsia="Calibri" w:hAnsi="Arial" w:cs="Arial"/>
+          <w:lang w:val="en-US"/>
+        </w:rPr>
+        <w:t>;</w:t>
+      </w:r>
+    </w:p>
+    <w:p>
+      <w:pPr>
+        <w:spacing w:after="0"/>
+        <w:rPr>
+          <w:rFonts w:ascii="Arial" w:eastAsia="Calibri" w:hAnsi="Arial" w:cs="Arial"/>
+          <w:lang w:val="en-US"/>
+        </w:rPr>
+      </w:pPr>
+    </w:p>
+    <w:p>
+      <w:pPr>
+        <w:spacing w:after="0"/>
+        <w:ind w:left="9" w:hanging="10"/>
+        <w:rPr>
+          <w:rFonts w:ascii="Arial" w:eastAsia="Arial" w:hAnsi="Arial" w:cs="Arial"/>
+          <w:color w:val="70AD47"/>
+          <w:lang w:val="en-US"/>
+        </w:rPr>
+      </w:pPr>
+      <w:r>
+        <w:rPr>
+          <w:rFonts w:ascii="Arial" w:eastAsia="Arial" w:hAnsi="Arial" w:cs="Arial"/>
+          <w:color w:val="70AD47"/>
+          <w:lang w:val="en-US"/>
+        </w:rPr>
+        <w:t xml:space="preserve">// </w:t>
+      </w:r>
+      <w:r>
+        <w:rPr>
+          <w:rFonts w:ascii="Arial" w:eastAsia="Arial" w:hAnsi="Arial" w:cs="Arial"/>
+          <w:color w:val="70AD47"/>
+          <w:lang w:val="en-US"/>
+        </w:rPr>
+        <w:t>Actual</w:t>
+      </w:r>
+      <w:r>
+        <w:rPr>
+          <w:rFonts w:ascii="Arial" w:eastAsia="Arial" w:hAnsi="Arial" w:cs="Arial"/>
+          <w:color w:val="70AD47"/>
+          <w:lang w:val="en-US"/>
+        </w:rPr>
+        <w:t xml:space="preserve"> resolution</w:t>
+      </w:r>
+      <w:r>
+        <w:rPr>
+          <w:rFonts w:ascii="Arial" w:eastAsia="Arial" w:hAnsi="Arial" w:cs="Arial"/>
+          <w:color w:val="70AD47"/>
+          <w:lang w:val="en-US"/>
+        </w:rPr>
+        <w:t xml:space="preserve"> in pixels</w:t>
+      </w:r>
+    </w:p>
+    <w:p>
+      <w:pPr>
+        <w:spacing w:after="0"/>
+        <w:rPr>
+          <w:rFonts w:ascii="Arial" w:eastAsia="Calibri" w:hAnsi="Arial" w:cs="Arial"/>
+          <w:lang w:val="en-US"/>
+        </w:rPr>
+      </w:pPr>
+      <w:r>
+        <w:rPr>
+          <w:rFonts w:ascii="Arial" w:hAnsi="Arial" w:cs="Arial"/>
+          <w:lang w:val="en-US"/>
+        </w:rPr>
+        <w:t>vg::</w:t>
+      </w:r>
+      <w:r>
+        <w:rPr>
+          <w:rFonts w:ascii="Arial" w:eastAsia="Calibri" w:hAnsi="Arial" w:cs="Arial"/>
+          <w:lang w:val="en-US"/>
+        </w:rPr>
+        <w:t>graphics::</w:t>
+      </w:r>
+      <w:r>
+        <w:rPr>
+          <w:rFonts w:ascii="Arial" w:eastAsia="Calibri" w:hAnsi="Arial" w:cs="Arial"/>
+          <w:lang w:val="en-US"/>
+        </w:rPr>
+        <w:t>Screen</w:t>
+      </w:r>
+      <w:r>
+        <w:rPr>
+          <w:rFonts w:ascii="Arial" w:eastAsia="Calibri" w:hAnsi="Arial" w:cs="Arial"/>
+          <w:lang w:val="en-US"/>
+        </w:rPr>
+        <w:t>::</w:t>
+      </w:r>
+      <w:proofErr w:type="spellStart"/>
+      <w:r>
+        <w:rPr>
+          <w:rFonts w:ascii="Arial" w:eastAsia="Calibri" w:hAnsi="Arial" w:cs="Arial"/>
+          <w:lang w:val="en-US"/>
+        </w:rPr>
+        <w:t>getSize</w:t>
+      </w:r>
+      <w:proofErr w:type="spellEnd"/>
+      <w:r>
+        <w:rPr>
+          <w:rFonts w:ascii="Arial" w:eastAsia="Calibri" w:hAnsi="Arial" w:cs="Arial"/>
+          <w:lang w:val="en-US"/>
+        </w:rPr>
+        <w:t>();</w:t>
+      </w:r>
+    </w:p>
+    <w:p>
+      <w:pPr>
+        <w:rPr>
+          <w:rFonts w:ascii="Arial" w:hAnsi="Arial" w:cs="Arial"/>
+          <w:lang w:val="en-US"/>
+        </w:rPr>
+      </w:pPr>
+    </w:p>
+    <w:p>
+      <w:pPr>
+        <w:rPr>
+          <w:rFonts w:ascii="Arial" w:eastAsia="Arial" w:hAnsi="Arial" w:cs="Arial"/>
+          <w:b/>
+          <w:lang w:val="en-US"/>
+        </w:rPr>
+      </w:pPr>
+      <w:r>
+        <w:rPr>
+          <w:rFonts w:ascii="Arial" w:eastAsia="Arial" w:hAnsi="Arial" w:cs="Arial"/>
+          <w:b/>
+          <w:lang w:val="en-US"/>
+        </w:rPr>
+        <w:t>For example:</w:t>
+      </w:r>
+    </w:p>
+    <w:p>
+      <w:pPr>
+        <w:spacing w:after="7" w:line="256" w:lineRule="auto"/>
+        <w:ind w:left="24" w:hanging="10"/>
+        <w:rPr>
+          <w:rFonts w:ascii="Arial" w:eastAsia="Arial" w:hAnsi="Arial" w:cs="Arial"/>
+          <w:lang w:val="en-US"/>
+        </w:rPr>
+      </w:pPr>
+      <w:proofErr w:type="gramStart"/>
+      <w:r>
+        <w:rPr>
+          <w:rFonts w:ascii="Arial" w:eastAsia="Arial" w:hAnsi="Arial" w:cs="Arial"/>
+          <w:lang w:val="en-US"/>
+        </w:rPr>
+        <w:t>using</w:t>
+      </w:r>
+      <w:proofErr w:type="gramEnd"/>
+      <w:r>
+        <w:rPr>
+          <w:rFonts w:ascii="Arial" w:eastAsia="Arial" w:hAnsi="Arial" w:cs="Arial"/>
+          <w:lang w:val="en-US"/>
+        </w:rPr>
+        <w:t xml:space="preserve"> namespace vg::graphics;</w:t>
+      </w:r>
+    </w:p>
+    <w:p>
+      <w:pPr>
+        <w:spacing w:after="7" w:line="256" w:lineRule="auto"/>
+        <w:ind w:left="24" w:hanging="10"/>
+        <w:rPr>
+          <w:lang w:val="en-US"/>
+        </w:rPr>
+      </w:pPr>
+      <w:r>
+        <w:rPr>
+          <w:rFonts w:ascii="Arial" w:eastAsia="Arial" w:hAnsi="Arial" w:cs="Arial"/>
+          <w:lang w:val="en-US"/>
+        </w:rPr>
+        <w:t>Vector2&lt;</w:t>
+      </w:r>
+      <w:proofErr w:type="spellStart"/>
+      <w:r>
+        <w:rPr>
+          <w:rFonts w:ascii="Arial" w:eastAsia="Arial" w:hAnsi="Arial" w:cs="Arial"/>
+          <w:lang w:val="en-US"/>
+        </w:rPr>
+        <w:t>int</w:t>
+      </w:r>
+      <w:proofErr w:type="spellEnd"/>
+      <w:r>
+        <w:rPr>
+          <w:rFonts w:ascii="Arial" w:eastAsia="Arial" w:hAnsi="Arial" w:cs="Arial"/>
+          <w:lang w:val="en-US"/>
+        </w:rPr>
+        <w:t>&gt; resolution = Screen</w:t>
+      </w:r>
+      <w:r>
+        <w:rPr>
+          <w:rFonts w:ascii="Arial" w:eastAsia="Arial" w:hAnsi="Arial" w:cs="Arial"/>
+          <w:lang w:val="en-US"/>
+        </w:rPr>
+        <w:t>::</w:t>
+      </w:r>
+      <w:proofErr w:type="spellStart"/>
+      <w:proofErr w:type="gramStart"/>
+      <w:r>
+        <w:rPr>
+          <w:rFonts w:ascii="Arial" w:eastAsia="Arial" w:hAnsi="Arial" w:cs="Arial"/>
+          <w:lang w:val="en-US"/>
+        </w:rPr>
+        <w:t>getSize</w:t>
+      </w:r>
+      <w:proofErr w:type="spellEnd"/>
+      <w:r>
+        <w:rPr>
+          <w:rFonts w:ascii="Arial" w:eastAsia="Arial" w:hAnsi="Arial" w:cs="Arial"/>
+          <w:lang w:val="en-US"/>
+        </w:rPr>
+        <w:t>(</w:t>
+      </w:r>
+      <w:proofErr w:type="gramEnd"/>
+      <w:r>
+        <w:rPr>
+          <w:rFonts w:ascii="Arial" w:eastAsia="Arial" w:hAnsi="Arial" w:cs="Arial"/>
+          <w:lang w:val="en-US"/>
+        </w:rPr>
+        <w:t>)</w:t>
+      </w:r>
+      <w:r>
+        <w:rPr>
+          <w:rFonts w:ascii="Arial" w:eastAsia="Arial" w:hAnsi="Arial" w:cs="Arial"/>
+          <w:lang w:val="en-US"/>
+        </w:rPr>
+        <w:t>;</w:t>
+      </w:r>
+      <w:r>
+        <w:rPr>
+          <w:rFonts w:ascii="Arial" w:eastAsia="Arial" w:hAnsi="Arial" w:cs="Arial"/>
+          <w:lang w:val="en-US"/>
+        </w:rPr>
+        <w:tab/>
+      </w:r>
+      <w:r>
+        <w:rPr>
+          <w:rFonts w:ascii="Arial" w:eastAsia="Arial" w:hAnsi="Arial" w:cs="Arial"/>
+          <w:color w:val="70AD47"/>
+          <w:lang w:val="en-US"/>
+        </w:rPr>
+        <w:t xml:space="preserve">// </w:t>
+      </w:r>
+      <w:r>
+        <w:rPr>
+          <w:rFonts w:ascii="Arial" w:eastAsia="Arial" w:hAnsi="Arial" w:cs="Arial"/>
+          <w:color w:val="70AD47"/>
+          <w:lang w:val="en-US"/>
+        </w:rPr>
+        <w:t>Get the virtual scr</w:t>
+      </w:r>
+      <w:bookmarkStart w:id="12" w:name="_GoBack"/>
+      <w:bookmarkEnd w:id="12"/>
+      <w:r>
+        <w:rPr>
+          <w:rFonts w:ascii="Arial" w:eastAsia="Arial" w:hAnsi="Arial" w:cs="Arial"/>
+          <w:color w:val="70AD47"/>
+          <w:lang w:val="en-US"/>
+        </w:rPr>
+        <w:t>een size</w:t>
       </w:r>
     </w:p>
     <w:p>
@@ -8959,6 +10562,7 @@
           <w:lang w:val="en-US"/>
         </w:rPr>
       </w:pPr>
+      <w:bookmarkStart w:id="13" w:name="_Toc433881200"/>
       <w:r>
         <w:rPr>
           <w:rFonts w:ascii="Arial" w:hAnsi="Arial" w:cs="Arial"/>
@@ -8975,84 +10579,12 @@
           <w:lang w:val="en-US"/>
         </w:rPr>
       </w:pPr>
-      <w:bookmarkStart w:id="12" w:name="_Toc433881199"/>
       <w:r>
         <w:rPr>
           <w:rFonts w:ascii="Arial" w:hAnsi="Arial" w:cs="Arial"/>
           <w:lang w:val="en-US"/>
         </w:rPr>
         <w:lastRenderedPageBreak/>
-        <w:t>Screen</w:t>
-      </w:r>
-      <w:bookmarkEnd w:id="12"/>
-    </w:p>
-    <w:p>
-      <w:pPr>
-        <w:rPr>
-          <w:rFonts w:ascii="Arial" w:hAnsi="Arial" w:cs="Arial"/>
-          <w:b/>
-          <w:sz w:val="24"/>
-          <w:szCs w:val="24"/>
-          <w:u w:val="single"/>
-          <w:lang w:val="en-US"/>
-        </w:rPr>
-      </w:pPr>
-      <w:r>
-        <w:rPr>
-          <w:rFonts w:ascii="Arial" w:hAnsi="Arial" w:cs="Arial"/>
-          <w:b/>
-          <w:sz w:val="24"/>
-          <w:szCs w:val="24"/>
-          <w:u w:val="single"/>
-          <w:lang w:val="en-US"/>
-        </w:rPr>
-        <w:t>Include</w:t>
-      </w:r>
-    </w:p>
-    <w:p>
-      <w:pPr>
-        <w:rPr>
-          <w:rFonts w:ascii="Arial" w:hAnsi="Arial" w:cs="Arial"/>
-          <w:b/>
-          <w:sz w:val="24"/>
-          <w:szCs w:val="24"/>
-          <w:u w:val="single"/>
-          <w:lang w:val="en-US"/>
-        </w:rPr>
-      </w:pPr>
-    </w:p>
-    <w:p>
-      <w:pPr>
-        <w:pStyle w:val="Heading1"/>
-        <w:rPr>
-          <w:rFonts w:ascii="Arial" w:hAnsi="Arial" w:cs="Arial"/>
-          <w:lang w:val="en-US"/>
-        </w:rPr>
-      </w:pPr>
-    </w:p>
-    <w:p>
-      <w:pPr>
-        <w:pStyle w:val="Heading1"/>
-        <w:rPr>
-          <w:rFonts w:ascii="Arial" w:hAnsi="Arial" w:cs="Arial"/>
-          <w:lang w:val="en-US"/>
-        </w:rPr>
-      </w:pPr>
-    </w:p>
-    <w:p>
-      <w:pPr>
-        <w:pStyle w:val="Heading1"/>
-        <w:rPr>
-          <w:rFonts w:ascii="Arial" w:hAnsi="Arial" w:cs="Arial"/>
-          <w:lang w:val="en-US"/>
-        </w:rPr>
-      </w:pPr>
-      <w:bookmarkStart w:id="13" w:name="_Toc433881200"/>
-      <w:r>
-        <w:rPr>
-          <w:rFonts w:ascii="Arial" w:hAnsi="Arial" w:cs="Arial"/>
-          <w:lang w:val="en-US"/>
-        </w:rPr>
         <w:t>Windows Version</w:t>
       </w:r>
       <w:bookmarkEnd w:id="13"/>
@@ -9273,7 +10805,6 @@
         <w:rPr>
           <w:lang w:val="en-US"/>
         </w:rPr>
-        <w:lastRenderedPageBreak/>
         <w:t>Active solution platform -&gt; Choose “Win32” and then Press Close</w:t>
       </w:r>
     </w:p>
@@ -9442,7 +10973,7 @@
       <w:rPr>
         <w:noProof/>
       </w:rPr>
-      <w:t>10</w:t>
+      <w:t>9</w:t>
     </w:r>
     <w:r>
       <w:rPr>
@@ -10733,6 +12264,7 @@
   </w:compat>
   <w:rsids>
     <w:rsidRoot w:val="00487DA2"/>
+    <w:rsid w:val="001172D2"/>
     <w:rsid w:val="00487DA2"/>
     <w:rsid w:val="00916042"/>
     <w:rsid w:val="00B52DB2"/>
@@ -11478,7 +13010,7 @@
 </file>
 
 <file path=customXml/itemProps1.xml><?xml version="1.0" encoding="utf-8"?>
-<ds:datastoreItem xmlns:ds="http://schemas.openxmlformats.org/officeDocument/2006/customXml" ds:itemID="{2E889BE0-6237-46D4-99CD-DF982F7FCEEE}">
+<ds:datastoreItem xmlns:ds="http://schemas.openxmlformats.org/officeDocument/2006/customXml" ds:itemID="{0FDDEE00-1EFC-4338-A22A-AFCC0CE9D7D3}">
   <ds:schemaRefs>
     <ds:schemaRef ds:uri="http://schemas.openxmlformats.org/officeDocument/2006/bibliography"/>
   </ds:schemaRefs>

</xml_diff>

<commit_message>
Updated physic component creation to tutorial
</commit_message>
<xml_diff>
--- a/VG Engine 101.docx
+++ b/VG Engine 101.docx
@@ -277,7 +277,16 @@
                                     <w:sz w:val="28"/>
                                     <w:szCs w:val="28"/>
                                   </w:rPr>
-                                  <w:t>16.10.2015</w:t>
+                                  <w:t>30</w:t>
+                                </w:r>
+                                <w:r>
+                                  <w:rPr>
+                                    <w:caps/>
+                                    <w:color w:val="5B9BD5" w:themeColor="accent1"/>
+                                    <w:sz w:val="28"/>
+                                    <w:szCs w:val="28"/>
+                                  </w:rPr>
+                                  <w:t>.10.2015</w:t>
                                 </w:r>
                               </w:p>
                             </w:txbxContent>
@@ -328,7 +337,16 @@
                               <w:sz w:val="28"/>
                               <w:szCs w:val="28"/>
                             </w:rPr>
-                            <w:t>16.10.2015</w:t>
+                            <w:t>30</w:t>
+                          </w:r>
+                          <w:r>
+                            <w:rPr>
+                              <w:caps/>
+                              <w:color w:val="5B9BD5" w:themeColor="accent1"/>
+                              <w:sz w:val="28"/>
+                              <w:szCs w:val="28"/>
+                            </w:rPr>
+                            <w:t>.10.2015</w:t>
                           </w:r>
                         </w:p>
                       </w:txbxContent>
@@ -5329,23 +5347,7 @@
           <w:rFonts w:ascii="Arial" w:eastAsia="Arial" w:hAnsi="Arial" w:cs="Arial"/>
           <w:lang w:val="en-US"/>
         </w:rPr>
-        <w:t xml:space="preserve">, </w:t>
-      </w:r>
-      <w:proofErr w:type="spellStart"/>
-      <w:r>
-        <w:rPr>
-          <w:rFonts w:ascii="Arial" w:eastAsia="Arial" w:hAnsi="Arial" w:cs="Arial"/>
-          <w:lang w:val="en-US"/>
-        </w:rPr>
-        <w:t>PhysicsSystem</w:t>
-      </w:r>
-      <w:proofErr w:type="spellEnd"/>
-      <w:r>
-        <w:rPr>
-          <w:rFonts w:ascii="Arial" w:eastAsia="Arial" w:hAnsi="Arial" w:cs="Arial"/>
-          <w:lang w:val="en-US"/>
-        </w:rPr>
-        <w:t xml:space="preserve">::world, 64, 64); </w:t>
+        <w:t xml:space="preserve">, 64, 64); </w:t>
       </w:r>
       <w:r>
         <w:rPr>
@@ -5761,6 +5763,7 @@
         <w:spacing w:after="7" w:line="256" w:lineRule="auto"/>
         <w:ind w:left="24" w:hanging="10"/>
         <w:rPr>
+          <w:rFonts w:ascii="Arial" w:eastAsia="Arial" w:hAnsi="Arial" w:cs="Arial"/>
           <w:lang w:val="en-US"/>
         </w:rPr>
       </w:pPr>
@@ -5805,6 +5808,27 @@
         </w:rPr>
         <w:t xml:space="preserve">);  </w:t>
       </w:r>
+    </w:p>
+    <w:p>
+      <w:pPr>
+        <w:spacing w:after="7" w:line="256" w:lineRule="auto"/>
+        <w:ind w:left="24" w:hanging="10"/>
+        <w:rPr>
+          <w:rFonts w:ascii="Arial" w:eastAsia="Arial" w:hAnsi="Arial" w:cs="Arial"/>
+          <w:lang w:val="en-US"/>
+        </w:rPr>
+      </w:pPr>
+      <w:bookmarkStart w:id="6" w:name="_GoBack"/>
+      <w:bookmarkEnd w:id="6"/>
+    </w:p>
+    <w:p>
+      <w:pPr>
+        <w:spacing w:after="7" w:line="256" w:lineRule="auto"/>
+        <w:ind w:left="24" w:hanging="10"/>
+        <w:rPr>
+          <w:lang w:val="en-US"/>
+        </w:rPr>
+      </w:pPr>
     </w:p>
     <w:p>
       <w:pPr>
@@ -5857,7 +5881,7 @@
           <w:lang w:val="en-US"/>
         </w:rPr>
       </w:pPr>
-      <w:bookmarkStart w:id="6" w:name="_Toc433881194"/>
+      <w:bookmarkStart w:id="7" w:name="_Toc433881194"/>
       <w:r>
         <w:rPr>
           <w:rFonts w:ascii="Arial" w:hAnsi="Arial" w:cs="Arial"/>
@@ -5866,7 +5890,7 @@
         <w:lastRenderedPageBreak/>
         <w:t>Your Own Components</w:t>
       </w:r>
-      <w:bookmarkEnd w:id="6"/>
+      <w:bookmarkEnd w:id="7"/>
     </w:p>
     <w:p>
       <w:pPr>
@@ -7555,7 +7579,7 @@
           <w:lang w:val="en-US"/>
         </w:rPr>
       </w:pPr>
-      <w:bookmarkStart w:id="7" w:name="_Toc433881195"/>
+      <w:bookmarkStart w:id="8" w:name="_Toc433881195"/>
       <w:r>
         <w:rPr>
           <w:rFonts w:ascii="Arial" w:hAnsi="Arial" w:cs="Arial"/>
@@ -7563,7 +7587,7 @@
         </w:rPr>
         <w:t>Sound</w:t>
       </w:r>
-      <w:bookmarkEnd w:id="7"/>
+      <w:bookmarkEnd w:id="8"/>
     </w:p>
     <w:p>
       <w:pPr>
@@ -7911,7 +7935,7 @@
           <w:lang w:val="en-US"/>
         </w:rPr>
       </w:pPr>
-      <w:bookmarkStart w:id="8" w:name="_Toc433881196"/>
+      <w:bookmarkStart w:id="9" w:name="_Toc433881196"/>
       <w:r>
         <w:rPr>
           <w:rFonts w:ascii="Arial" w:hAnsi="Arial" w:cs="Arial"/>
@@ -7927,7 +7951,7 @@
         </w:rPr>
         <w:t>Shader</w:t>
       </w:r>
-      <w:bookmarkEnd w:id="8"/>
+      <w:bookmarkEnd w:id="9"/>
       <w:proofErr w:type="spellEnd"/>
     </w:p>
     <w:p>
@@ -8206,7 +8230,7 @@
           <w:lang w:val="en-US"/>
         </w:rPr>
       </w:pPr>
-      <w:bookmarkStart w:id="9" w:name="_Toc433881197"/>
+      <w:bookmarkStart w:id="10" w:name="_Toc433881197"/>
       <w:r>
         <w:rPr>
           <w:rFonts w:ascii="Arial" w:hAnsi="Arial" w:cs="Arial"/>
@@ -8214,7 +8238,7 @@
         </w:rPr>
         <w:t>Input</w:t>
       </w:r>
-      <w:bookmarkEnd w:id="9"/>
+      <w:bookmarkEnd w:id="10"/>
     </w:p>
     <w:p>
       <w:pPr>
@@ -8940,7 +8964,7 @@
           <w:lang w:val="en-US"/>
         </w:rPr>
       </w:pPr>
-      <w:bookmarkStart w:id="10" w:name="_Toc433881198"/>
+      <w:bookmarkStart w:id="11" w:name="_Toc433881198"/>
       <w:r>
         <w:rPr>
           <w:rFonts w:ascii="Arial" w:hAnsi="Arial" w:cs="Arial"/>
@@ -8948,7 +8972,7 @@
         </w:rPr>
         <w:t>Camera</w:t>
       </w:r>
-      <w:bookmarkEnd w:id="10"/>
+      <w:bookmarkEnd w:id="11"/>
     </w:p>
     <w:p>
       <w:pPr>
@@ -9141,6 +9165,7 @@
         <w:spacing w:after="0"/>
         <w:rPr>
           <w:rFonts w:ascii="Arial" w:eastAsia="Calibri" w:hAnsi="Arial" w:cs="Arial"/>
+          <w:lang w:val="en-US"/>
         </w:rPr>
       </w:pPr>
       <w:proofErr w:type="gramStart"/>
@@ -9390,83 +9415,69 @@
           <w:rFonts w:ascii="Arial" w:eastAsia="Calibri" w:hAnsi="Arial" w:cs="Arial"/>
           <w:lang w:val="en-US"/>
         </w:rPr>
-        <w:t>setZ</w:t>
-      </w:r>
+        <w:t>setZoom</w:t>
+      </w:r>
+      <w:proofErr w:type="spellEnd"/>
       <w:r>
         <w:rPr>
           <w:rFonts w:ascii="Arial" w:eastAsia="Calibri" w:hAnsi="Arial" w:cs="Arial"/>
           <w:lang w:val="en-US"/>
         </w:rPr>
-        <w:t>oom</w:t>
-      </w:r>
-      <w:proofErr w:type="spellEnd"/>
+        <w:t>(</w:t>
+      </w:r>
       <w:r>
         <w:rPr>
           <w:rFonts w:ascii="Arial" w:eastAsia="Calibri" w:hAnsi="Arial" w:cs="Arial"/>
           <w:lang w:val="en-US"/>
         </w:rPr>
-        <w:t>(</w:t>
+        <w:t>float</w:t>
       </w:r>
       <w:r>
         <w:rPr>
           <w:rFonts w:ascii="Arial" w:eastAsia="Calibri" w:hAnsi="Arial" w:cs="Arial"/>
           <w:lang w:val="en-US"/>
         </w:rPr>
-        <w:t>float</w:t>
-      </w:r>
-      <w:r>
+        <w:t xml:space="preserve"> value);</w:t>
+      </w:r>
+    </w:p>
+    <w:p>
+      <w:pPr>
+        <w:spacing w:after="0"/>
         <w:rPr>
           <w:rFonts w:ascii="Arial" w:eastAsia="Calibri" w:hAnsi="Arial" w:cs="Arial"/>
           <w:lang w:val="en-US"/>
         </w:rPr>
-        <w:t xml:space="preserve"> value);</w:t>
-      </w:r>
-    </w:p>
-    <w:p>
-      <w:pPr>
-        <w:spacing w:after="0"/>
+      </w:pPr>
+      <w:proofErr w:type="gramStart"/>
+      <w:r>
+        <w:rPr>
+          <w:rFonts w:ascii="Arial" w:hAnsi="Arial" w:cs="Arial"/>
+          <w:lang w:val="en-US"/>
+        </w:rPr>
+        <w:t>vg</w:t>
+      </w:r>
+      <w:proofErr w:type="gramEnd"/>
+      <w:r>
+        <w:rPr>
+          <w:rFonts w:ascii="Arial" w:hAnsi="Arial" w:cs="Arial"/>
+          <w:lang w:val="en-US"/>
+        </w:rPr>
+        <w:t>::</w:t>
+      </w:r>
+      <w:r>
         <w:rPr>
           <w:rFonts w:ascii="Arial" w:eastAsia="Calibri" w:hAnsi="Arial" w:cs="Arial"/>
           <w:lang w:val="en-US"/>
         </w:rPr>
-      </w:pPr>
-      <w:proofErr w:type="gramStart"/>
-      <w:r>
-        <w:rPr>
-          <w:rFonts w:ascii="Arial" w:hAnsi="Arial" w:cs="Arial"/>
-          <w:lang w:val="en-US"/>
-        </w:rPr>
-        <w:t>vg</w:t>
-      </w:r>
-      <w:proofErr w:type="gramEnd"/>
-      <w:r>
-        <w:rPr>
-          <w:rFonts w:ascii="Arial" w:hAnsi="Arial" w:cs="Arial"/>
-          <w:lang w:val="en-US"/>
-        </w:rPr>
-        <w:t>::</w:t>
-      </w:r>
+        <w:t>graphics::Camera::</w:t>
+      </w:r>
+      <w:proofErr w:type="spellStart"/>
       <w:r>
         <w:rPr>
           <w:rFonts w:ascii="Arial" w:eastAsia="Calibri" w:hAnsi="Arial" w:cs="Arial"/>
           <w:lang w:val="en-US"/>
         </w:rPr>
-        <w:t>graphics::Camera::</w:t>
-      </w:r>
-      <w:proofErr w:type="spellStart"/>
-      <w:r>
-        <w:rPr>
-          <w:rFonts w:ascii="Arial" w:eastAsia="Calibri" w:hAnsi="Arial" w:cs="Arial"/>
-          <w:lang w:val="en-US"/>
-        </w:rPr>
-        <w:t>getZ</w:t>
-      </w:r>
-      <w:r>
-        <w:rPr>
-          <w:rFonts w:ascii="Arial" w:eastAsia="Calibri" w:hAnsi="Arial" w:cs="Arial"/>
-          <w:lang w:val="en-US"/>
-        </w:rPr>
-        <w:t>oom</w:t>
+        <w:t>getZoom</w:t>
       </w:r>
       <w:proofErr w:type="spellEnd"/>
       <w:r>
@@ -9626,14 +9637,7 @@
           <w:rFonts w:ascii="Arial" w:eastAsia="Arial" w:hAnsi="Arial" w:cs="Arial"/>
           <w:lang w:val="en-US"/>
         </w:rPr>
-        <w:t>Came</w:t>
-      </w:r>
-      <w:r>
-        <w:rPr>
-          <w:rFonts w:ascii="Arial" w:eastAsia="Arial" w:hAnsi="Arial" w:cs="Arial"/>
-          <w:lang w:val="en-US"/>
-        </w:rPr>
-        <w:t>ra::</w:t>
+        <w:t>Camera::</w:t>
       </w:r>
       <w:proofErr w:type="gramStart"/>
       <w:r>
@@ -9696,25 +9700,25 @@
           <w:lang w:val="en-US"/>
         </w:rPr>
       </w:pPr>
-      <w:bookmarkStart w:id="11" w:name="_Toc433881199"/>
-    </w:p>
-    <w:p>
-      <w:pPr>
-        <w:rPr>
-          <w:rFonts w:ascii="Arial" w:hAnsi="Arial" w:cs="Arial"/>
-          <w:lang w:val="en-US"/>
-        </w:rPr>
-      </w:pPr>
-    </w:p>
-    <w:p>
-      <w:pPr>
-        <w:rPr>
-          <w:rFonts w:ascii="Arial" w:hAnsi="Arial" w:cs="Arial"/>
-          <w:lang w:val="en-US"/>
-        </w:rPr>
-      </w:pPr>
-    </w:p>
-    <w:bookmarkEnd w:id="11"/>
+      <w:bookmarkStart w:id="12" w:name="_Toc433881199"/>
+    </w:p>
+    <w:p>
+      <w:pPr>
+        <w:rPr>
+          <w:rFonts w:ascii="Arial" w:hAnsi="Arial" w:cs="Arial"/>
+          <w:lang w:val="en-US"/>
+        </w:rPr>
+      </w:pPr>
+    </w:p>
+    <w:p>
+      <w:pPr>
+        <w:rPr>
+          <w:rFonts w:ascii="Arial" w:hAnsi="Arial" w:cs="Arial"/>
+          <w:lang w:val="en-US"/>
+        </w:rPr>
+      </w:pPr>
+    </w:p>
+    <w:bookmarkEnd w:id="12"/>
     <w:p>
       <w:pPr>
         <w:pStyle w:val="Heading1"/>
@@ -10083,21 +10087,76 @@
           <w:rFonts w:ascii="Arial" w:eastAsia="Calibri" w:hAnsi="Arial" w:cs="Arial"/>
           <w:lang w:val="en-US"/>
         </w:rPr>
-        <w:t>get</w:t>
-      </w:r>
+        <w:t>getX</w:t>
+      </w:r>
+      <w:proofErr w:type="spellEnd"/>
       <w:r>
         <w:rPr>
           <w:rFonts w:ascii="Arial" w:eastAsia="Calibri" w:hAnsi="Arial" w:cs="Arial"/>
           <w:lang w:val="en-US"/>
         </w:rPr>
-        <w:t>X</w:t>
-      </w:r>
-      <w:proofErr w:type="spellEnd"/>
-      <w:r>
+        <w:t>();</w:t>
+      </w:r>
+    </w:p>
+    <w:p>
+      <w:pPr>
+        <w:spacing w:after="0"/>
         <w:rPr>
           <w:rFonts w:ascii="Arial" w:eastAsia="Calibri" w:hAnsi="Arial" w:cs="Arial"/>
           <w:lang w:val="en-US"/>
         </w:rPr>
+      </w:pPr>
+      <w:proofErr w:type="gramStart"/>
+      <w:r>
+        <w:rPr>
+          <w:rFonts w:ascii="Arial" w:hAnsi="Arial" w:cs="Arial"/>
+          <w:lang w:val="en-US"/>
+        </w:rPr>
+        <w:t>vg</w:t>
+      </w:r>
+      <w:proofErr w:type="gramEnd"/>
+      <w:r>
+        <w:rPr>
+          <w:rFonts w:ascii="Arial" w:hAnsi="Arial" w:cs="Arial"/>
+          <w:lang w:val="en-US"/>
+        </w:rPr>
+        <w:t>::</w:t>
+      </w:r>
+      <w:r>
+        <w:rPr>
+          <w:rFonts w:ascii="Arial" w:eastAsia="Calibri" w:hAnsi="Arial" w:cs="Arial"/>
+          <w:lang w:val="en-US"/>
+        </w:rPr>
+        <w:t>graphics::</w:t>
+      </w:r>
+      <w:r>
+        <w:rPr>
+          <w:rFonts w:ascii="Arial" w:eastAsia="Calibri" w:hAnsi="Arial" w:cs="Arial"/>
+          <w:lang w:val="en-US"/>
+        </w:rPr>
+        <w:t>Screen</w:t>
+      </w:r>
+      <w:r>
+        <w:rPr>
+          <w:rFonts w:ascii="Arial" w:eastAsia="Calibri" w:hAnsi="Arial" w:cs="Arial"/>
+          <w:lang w:val="en-US"/>
+        </w:rPr>
+        <w:t>::</w:t>
+      </w:r>
+      <w:proofErr w:type="spellStart"/>
+      <w:r>
+        <w:rPr>
+          <w:rFonts w:ascii="Arial" w:eastAsia="Calibri" w:hAnsi="Arial" w:cs="Arial"/>
+          <w:lang w:val="en-US"/>
+        </w:rPr>
+        <w:t>getY</w:t>
+      </w:r>
+      <w:proofErr w:type="spellEnd"/>
+      <w:r>
+        <w:rPr>
+          <w:rFonts w:ascii="Arial" w:eastAsia="Calibri" w:hAnsi="Arial" w:cs="Arial"/>
+          <w:lang w:val="en-US"/>
+        </w:rPr>
         <w:t>();</w:t>
       </w:r>
     </w:p>
@@ -10152,83 +10211,7 @@
           <w:rFonts w:ascii="Arial" w:eastAsia="Calibri" w:hAnsi="Arial" w:cs="Arial"/>
           <w:lang w:val="en-US"/>
         </w:rPr>
-        <w:t>get</w:t>
-      </w:r>
-      <w:r>
-        <w:rPr>
-          <w:rFonts w:ascii="Arial" w:eastAsia="Calibri" w:hAnsi="Arial" w:cs="Arial"/>
-          <w:lang w:val="en-US"/>
-        </w:rPr>
-        <w:t>Y</w:t>
-      </w:r>
-      <w:proofErr w:type="spellEnd"/>
-      <w:r>
-        <w:rPr>
-          <w:rFonts w:ascii="Arial" w:eastAsia="Calibri" w:hAnsi="Arial" w:cs="Arial"/>
-          <w:lang w:val="en-US"/>
-        </w:rPr>
-        <w:t>();</w:t>
-      </w:r>
-    </w:p>
-    <w:p>
-      <w:pPr>
-        <w:spacing w:after="0"/>
-        <w:rPr>
-          <w:rFonts w:ascii="Arial" w:eastAsia="Calibri" w:hAnsi="Arial" w:cs="Arial"/>
-          <w:lang w:val="en-US"/>
-        </w:rPr>
-      </w:pPr>
-      <w:proofErr w:type="gramStart"/>
-      <w:r>
-        <w:rPr>
-          <w:rFonts w:ascii="Arial" w:hAnsi="Arial" w:cs="Arial"/>
-          <w:lang w:val="en-US"/>
-        </w:rPr>
-        <w:t>vg</w:t>
-      </w:r>
-      <w:proofErr w:type="gramEnd"/>
-      <w:r>
-        <w:rPr>
-          <w:rFonts w:ascii="Arial" w:hAnsi="Arial" w:cs="Arial"/>
-          <w:lang w:val="en-US"/>
-        </w:rPr>
-        <w:t>::</w:t>
-      </w:r>
-      <w:r>
-        <w:rPr>
-          <w:rFonts w:ascii="Arial" w:eastAsia="Calibri" w:hAnsi="Arial" w:cs="Arial"/>
-          <w:lang w:val="en-US"/>
-        </w:rPr>
-        <w:t>graphics::</w:t>
-      </w:r>
-      <w:r>
-        <w:rPr>
-          <w:rFonts w:ascii="Arial" w:eastAsia="Calibri" w:hAnsi="Arial" w:cs="Arial"/>
-          <w:lang w:val="en-US"/>
-        </w:rPr>
-        <w:t>Screen</w:t>
-      </w:r>
-      <w:r>
-        <w:rPr>
-          <w:rFonts w:ascii="Arial" w:eastAsia="Calibri" w:hAnsi="Arial" w:cs="Arial"/>
-          <w:lang w:val="en-US"/>
-        </w:rPr>
-        <w:t>::</w:t>
-      </w:r>
-      <w:proofErr w:type="spellStart"/>
-      <w:r>
-        <w:rPr>
-          <w:rFonts w:ascii="Arial" w:eastAsia="Calibri" w:hAnsi="Arial" w:cs="Arial"/>
-          <w:lang w:val="en-US"/>
-        </w:rPr>
-        <w:t>s</w:t>
-      </w:r>
-      <w:r>
-        <w:rPr>
-          <w:rFonts w:ascii="Arial" w:eastAsia="Calibri" w:hAnsi="Arial" w:cs="Arial"/>
-          <w:lang w:val="en-US"/>
-        </w:rPr>
-        <w:t>etSize</w:t>
+        <w:t>setSize</w:t>
       </w:r>
       <w:proofErr w:type="spellEnd"/>
       <w:r>
@@ -10316,23 +10299,7 @@
           <w:color w:val="70AD47"/>
           <w:lang w:val="en-US"/>
         </w:rPr>
-        <w:t>Actual</w:t>
-      </w:r>
-      <w:r>
-        <w:rPr>
-          <w:rFonts w:ascii="Arial" w:eastAsia="Arial" w:hAnsi="Arial" w:cs="Arial"/>
-          <w:color w:val="70AD47"/>
-          <w:lang w:val="en-US"/>
-        </w:rPr>
-        <w:t xml:space="preserve"> resolution</w:t>
-      </w:r>
-      <w:r>
-        <w:rPr>
-          <w:rFonts w:ascii="Arial" w:eastAsia="Arial" w:hAnsi="Arial" w:cs="Arial"/>
-          <w:color w:val="70AD47"/>
-          <w:lang w:val="en-US"/>
-        </w:rPr>
-        <w:t xml:space="preserve"> in pixels</w:t>
+        <w:t>Actual resolution in pixels</w:t>
       </w:r>
     </w:p>
     <w:p>
@@ -10468,14 +10435,7 @@
           <w:rFonts w:ascii="Arial" w:eastAsia="Arial" w:hAnsi="Arial" w:cs="Arial"/>
           <w:lang w:val="en-US"/>
         </w:rPr>
-        <w:t>&gt; resolution = Screen</w:t>
-      </w:r>
-      <w:r>
-        <w:rPr>
-          <w:rFonts w:ascii="Arial" w:eastAsia="Arial" w:hAnsi="Arial" w:cs="Arial"/>
-          <w:lang w:val="en-US"/>
-        </w:rPr>
-        <w:t>::</w:t>
+        <w:t>&gt; resolution = Screen::</w:t>
       </w:r>
       <w:proofErr w:type="spellStart"/>
       <w:proofErr w:type="gramStart"/>
@@ -10500,14 +10460,7 @@
           <w:rFonts w:ascii="Arial" w:eastAsia="Arial" w:hAnsi="Arial" w:cs="Arial"/>
           <w:lang w:val="en-US"/>
         </w:rPr>
-        <w:t>)</w:t>
-      </w:r>
-      <w:r>
-        <w:rPr>
-          <w:rFonts w:ascii="Arial" w:eastAsia="Arial" w:hAnsi="Arial" w:cs="Arial"/>
-          <w:lang w:val="en-US"/>
-        </w:rPr>
-        <w:t>;</w:t>
+        <w:t>);</w:t>
       </w:r>
       <w:r>
         <w:rPr>
@@ -10530,17 +10483,7 @@
           <w:color w:val="70AD47"/>
           <w:lang w:val="en-US"/>
         </w:rPr>
-        <w:t>Get the virtual scr</w:t>
-      </w:r>
-      <w:bookmarkStart w:id="12" w:name="_GoBack"/>
-      <w:bookmarkEnd w:id="12"/>
-      <w:r>
-        <w:rPr>
-          <w:rFonts w:ascii="Arial" w:eastAsia="Arial" w:hAnsi="Arial" w:cs="Arial"/>
-          <w:color w:val="70AD47"/>
-          <w:lang w:val="en-US"/>
-        </w:rPr>
-        <w:t>een size</w:t>
+        <w:t>Get the virtual screen size</w:t>
       </w:r>
     </w:p>
     <w:p>
@@ -10973,7 +10916,7 @@
       <w:rPr>
         <w:noProof/>
       </w:rPr>
-      <w:t>9</w:t>
+      <w:t>4</w:t>
     </w:r>
     <w:r>
       <w:rPr>
@@ -12265,6 +12208,7 @@
   <w:rsids>
     <w:rsidRoot w:val="00487DA2"/>
     <w:rsid w:val="001172D2"/>
+    <w:rsid w:val="00487BB2"/>
     <w:rsid w:val="00487DA2"/>
     <w:rsid w:val="00916042"/>
     <w:rsid w:val="00B52DB2"/>
@@ -13010,7 +12954,7 @@
 </file>
 
 <file path=customXml/itemProps1.xml><?xml version="1.0" encoding="utf-8"?>
-<ds:datastoreItem xmlns:ds="http://schemas.openxmlformats.org/officeDocument/2006/customXml" ds:itemID="{0FDDEE00-1EFC-4338-A22A-AFCC0CE9D7D3}">
+<ds:datastoreItem xmlns:ds="http://schemas.openxmlformats.org/officeDocument/2006/customXml" ds:itemID="{1790D437-8A5A-4687-A8B2-A215925484E2}">
   <ds:schemaRefs>
     <ds:schemaRef ds:uri="http://schemas.openxmlformats.org/officeDocument/2006/bibliography"/>
   </ds:schemaRefs>

</xml_diff>

<commit_message>
Added physics examples to tutorial
</commit_message>
<xml_diff>
--- a/VG Engine 101.docx
+++ b/VG Engine 101.docx
@@ -1382,7 +1382,7 @@
                 <w:noProof/>
                 <w:webHidden/>
               </w:rPr>
-              <w:t>9</w:t>
+              <w:t>10</w:t>
             </w:r>
             <w:r>
               <w:rPr>
@@ -5761,6 +5761,7 @@
         <w:spacing w:after="7" w:line="256" w:lineRule="auto"/>
         <w:ind w:left="24" w:hanging="10"/>
         <w:rPr>
+          <w:rFonts w:ascii="Arial" w:eastAsia="Arial" w:hAnsi="Arial" w:cs="Arial"/>
           <w:lang w:val="en-US"/>
         </w:rPr>
       </w:pPr>
@@ -5804,6 +5805,168 @@
           <w:lang w:val="en-US"/>
         </w:rPr>
         <w:t xml:space="preserve">);  </w:t>
+      </w:r>
+    </w:p>
+    <w:p>
+      <w:pPr>
+        <w:spacing w:after="7" w:line="256" w:lineRule="auto"/>
+        <w:ind w:left="24" w:hanging="10"/>
+        <w:rPr>
+          <w:rFonts w:ascii="Arial" w:eastAsia="Arial" w:hAnsi="Arial" w:cs="Arial"/>
+          <w:lang w:val="en-US"/>
+        </w:rPr>
+      </w:pPr>
+    </w:p>
+    <w:p>
+      <w:pPr>
+        <w:spacing w:after="7" w:line="256" w:lineRule="auto"/>
+        <w:ind w:left="24" w:hanging="10"/>
+        <w:rPr>
+          <w:rFonts w:ascii="Arial" w:eastAsia="Arial" w:hAnsi="Arial" w:cs="Arial"/>
+          <w:color w:val="70AD47" w:themeColor="accent6"/>
+          <w:sz w:val="20"/>
+          <w:szCs w:val="20"/>
+          <w:lang w:val="en-US"/>
+        </w:rPr>
+      </w:pPr>
+      <w:r>
+        <w:rPr>
+          <w:rFonts w:ascii="Arial" w:eastAsia="Arial" w:hAnsi="Arial" w:cs="Arial"/>
+          <w:color w:val="70AD47" w:themeColor="accent6"/>
+          <w:sz w:val="20"/>
+          <w:szCs w:val="20"/>
+          <w:lang w:val="en-US"/>
+        </w:rPr>
+        <w:t>// Get physics system</w:t>
+      </w:r>
+    </w:p>
+    <w:p>
+      <w:pPr>
+        <w:spacing w:after="7" w:line="256" w:lineRule="auto"/>
+        <w:ind w:left="24" w:hanging="10"/>
+        <w:rPr>
+          <w:rFonts w:ascii="Arial" w:hAnsi="Arial" w:cs="Arial"/>
+          <w:sz w:val="20"/>
+          <w:szCs w:val="20"/>
+          <w:lang w:val="en-US"/>
+        </w:rPr>
+      </w:pPr>
+      <w:proofErr w:type="spellStart"/>
+      <w:r>
+        <w:rPr>
+          <w:rFonts w:ascii="Arial" w:hAnsi="Arial" w:cs="Arial"/>
+          <w:sz w:val="20"/>
+          <w:szCs w:val="20"/>
+          <w:lang w:val="en-US"/>
+        </w:rPr>
+        <w:t>PhysicsSystem</w:t>
+      </w:r>
+      <w:proofErr w:type="spellEnd"/>
+      <w:r>
+        <w:rPr>
+          <w:rFonts w:ascii="Arial" w:hAnsi="Arial" w:cs="Arial"/>
+          <w:sz w:val="20"/>
+          <w:szCs w:val="20"/>
+          <w:lang w:val="en-US"/>
+        </w:rPr>
+        <w:t xml:space="preserve"> *system</w:t>
+      </w:r>
+      <w:r>
+        <w:rPr>
+          <w:rFonts w:ascii="Arial" w:hAnsi="Arial" w:cs="Arial"/>
+          <w:sz w:val="20"/>
+          <w:szCs w:val="20"/>
+          <w:lang w:val="en-US"/>
+        </w:rPr>
+        <w:t xml:space="preserve"> </w:t>
+      </w:r>
+      <w:r>
+        <w:rPr>
+          <w:rFonts w:ascii="Arial" w:hAnsi="Arial" w:cs="Arial"/>
+          <w:sz w:val="20"/>
+          <w:szCs w:val="20"/>
+          <w:lang w:val="en-US"/>
+        </w:rPr>
+        <w:t>= Game::</w:t>
+      </w:r>
+      <w:proofErr w:type="gramStart"/>
+      <w:r>
+        <w:rPr>
+          <w:rFonts w:ascii="Arial" w:hAnsi="Arial" w:cs="Arial"/>
+          <w:sz w:val="20"/>
+          <w:szCs w:val="20"/>
+          <w:lang w:val="en-US"/>
+        </w:rPr>
+        <w:t>getInstance(</w:t>
+      </w:r>
+      <w:proofErr w:type="gramEnd"/>
+      <w:r>
+        <w:rPr>
+          <w:rFonts w:ascii="Arial" w:hAnsi="Arial" w:cs="Arial"/>
+          <w:sz w:val="20"/>
+          <w:szCs w:val="20"/>
+          <w:lang w:val="en-US"/>
+        </w:rPr>
+        <w:t>)-&gt;getSceneManager()-&gt;getActiveScene()-&gt;getComponentSystemManager()-&gt;getSystem&lt;PhysicsSystem&gt;();</w:t>
+      </w:r>
+    </w:p>
+    <w:p>
+      <w:pPr>
+        <w:spacing w:after="7" w:line="256" w:lineRule="auto"/>
+        <w:ind w:left="24" w:hanging="10"/>
+        <w:rPr>
+          <w:rFonts w:ascii="Arial" w:hAnsi="Arial" w:cs="Arial"/>
+          <w:sz w:val="20"/>
+          <w:szCs w:val="20"/>
+          <w:lang w:val="en-US"/>
+        </w:rPr>
+      </w:pPr>
+    </w:p>
+    <w:p>
+      <w:pPr>
+        <w:spacing w:after="7" w:line="256" w:lineRule="auto"/>
+        <w:ind w:left="24" w:hanging="10"/>
+        <w:rPr>
+          <w:rFonts w:ascii="Arial" w:hAnsi="Arial" w:cs="Arial"/>
+          <w:color w:val="70AD47" w:themeColor="accent6"/>
+          <w:sz w:val="20"/>
+          <w:szCs w:val="20"/>
+          <w:lang w:val="en-US"/>
+        </w:rPr>
+      </w:pPr>
+      <w:bookmarkStart w:id="6" w:name="_GoBack"/>
+      <w:bookmarkEnd w:id="6"/>
+      <w:r>
+        <w:rPr>
+          <w:rFonts w:ascii="Arial" w:hAnsi="Arial" w:cs="Arial"/>
+          <w:color w:val="70AD47" w:themeColor="accent6"/>
+          <w:sz w:val="20"/>
+          <w:szCs w:val="20"/>
+          <w:lang w:val="en-US"/>
+        </w:rPr>
+        <w:t xml:space="preserve">// </w:t>
+      </w:r>
+      <w:proofErr w:type="gramStart"/>
+      <w:r>
+        <w:rPr>
+          <w:rFonts w:ascii="Arial" w:hAnsi="Arial" w:cs="Arial"/>
+          <w:color w:val="70AD47" w:themeColor="accent6"/>
+          <w:sz w:val="20"/>
+          <w:szCs w:val="20"/>
+          <w:lang w:val="en-US"/>
+        </w:rPr>
+        <w:t>Create</w:t>
+      </w:r>
+      <w:proofErr w:type="gramEnd"/>
+      <w:r>
+        <w:rPr>
+          <w:rFonts w:ascii="Arial" w:hAnsi="Arial" w:cs="Arial"/>
+          <w:color w:val="70AD47" w:themeColor="accent6"/>
+          <w:sz w:val="20"/>
+          <w:szCs w:val="20"/>
+          <w:lang w:val="en-US"/>
+        </w:rPr>
+        <w:t xml:space="preserve"> physics borders, there is no borders by default</w:t>
       </w:r>
     </w:p>
     <w:p>
@@ -5811,16 +5974,187 @@
         <w:spacing w:after="7" w:line="256" w:lineRule="auto"/>
         <w:ind w:left="24" w:right="4280" w:hanging="10"/>
         <w:rPr>
-          <w:lang w:val="en-US"/>
-        </w:rPr>
-      </w:pPr>
-    </w:p>
-    <w:p>
-      <w:pPr>
-        <w:rPr>
-          <w:lang w:val="en-US"/>
-        </w:rPr>
-      </w:pPr>
+          <w:rFonts w:ascii="Arial" w:hAnsi="Arial" w:cs="Arial"/>
+          <w:sz w:val="20"/>
+          <w:szCs w:val="20"/>
+          <w:lang w:val="en-US"/>
+        </w:rPr>
+      </w:pPr>
+      <w:proofErr w:type="gramStart"/>
+      <w:r>
+        <w:rPr>
+          <w:rFonts w:ascii="Arial" w:hAnsi="Arial" w:cs="Arial"/>
+          <w:sz w:val="20"/>
+          <w:szCs w:val="20"/>
+          <w:lang w:val="en-US"/>
+        </w:rPr>
+        <w:t>system</w:t>
+      </w:r>
+      <w:proofErr w:type="gramEnd"/>
+      <w:r>
+        <w:rPr>
+          <w:rFonts w:ascii="Arial" w:hAnsi="Arial" w:cs="Arial"/>
+          <w:sz w:val="20"/>
+          <w:szCs w:val="20"/>
+          <w:lang w:val="en-US"/>
+        </w:rPr>
+        <w:t>-&gt;</w:t>
+      </w:r>
+      <w:proofErr w:type="spellStart"/>
+      <w:r>
+        <w:rPr>
+          <w:rFonts w:ascii="Arial" w:hAnsi="Arial" w:cs="Arial"/>
+          <w:sz w:val="20"/>
+          <w:szCs w:val="20"/>
+          <w:lang w:val="en-US"/>
+        </w:rPr>
+        <w:t>createBorders</w:t>
+      </w:r>
+      <w:proofErr w:type="spellEnd"/>
+      <w:r>
+        <w:rPr>
+          <w:rFonts w:ascii="Arial" w:hAnsi="Arial" w:cs="Arial"/>
+          <w:sz w:val="20"/>
+          <w:szCs w:val="20"/>
+          <w:lang w:val="en-US"/>
+        </w:rPr>
+        <w:t>(0, 0, Screen::</w:t>
+      </w:r>
+      <w:proofErr w:type="spellStart"/>
+      <w:r>
+        <w:rPr>
+          <w:rFonts w:ascii="Arial" w:hAnsi="Arial" w:cs="Arial"/>
+          <w:sz w:val="20"/>
+          <w:szCs w:val="20"/>
+          <w:lang w:val="en-US"/>
+        </w:rPr>
+        <w:t>getX</w:t>
+      </w:r>
+      <w:proofErr w:type="spellEnd"/>
+      <w:r>
+        <w:rPr>
+          <w:rFonts w:ascii="Arial" w:hAnsi="Arial" w:cs="Arial"/>
+          <w:sz w:val="20"/>
+          <w:szCs w:val="20"/>
+          <w:lang w:val="en-US"/>
+        </w:rPr>
+        <w:t>(), Screen::</w:t>
+      </w:r>
+      <w:proofErr w:type="spellStart"/>
+      <w:r>
+        <w:rPr>
+          <w:rFonts w:ascii="Arial" w:hAnsi="Arial" w:cs="Arial"/>
+          <w:sz w:val="20"/>
+          <w:szCs w:val="20"/>
+          <w:lang w:val="en-US"/>
+        </w:rPr>
+        <w:t>getY</w:t>
+      </w:r>
+      <w:proofErr w:type="spellEnd"/>
+      <w:r>
+        <w:rPr>
+          <w:rFonts w:ascii="Arial" w:hAnsi="Arial" w:cs="Arial"/>
+          <w:sz w:val="20"/>
+          <w:szCs w:val="20"/>
+          <w:lang w:val="en-US"/>
+        </w:rPr>
+        <w:t>());</w:t>
+      </w:r>
+    </w:p>
+    <w:p>
+      <w:pPr>
+        <w:spacing w:after="7" w:line="256" w:lineRule="auto"/>
+        <w:ind w:left="24" w:right="4280" w:hanging="10"/>
+        <w:rPr>
+          <w:rFonts w:ascii="Arial" w:hAnsi="Arial" w:cs="Arial"/>
+          <w:sz w:val="20"/>
+          <w:szCs w:val="20"/>
+          <w:lang w:val="en-US"/>
+        </w:rPr>
+      </w:pPr>
+    </w:p>
+    <w:p>
+      <w:pPr>
+        <w:spacing w:after="7" w:line="256" w:lineRule="auto"/>
+        <w:ind w:left="24" w:hanging="10"/>
+        <w:rPr>
+          <w:rFonts w:ascii="Arial" w:hAnsi="Arial" w:cs="Arial"/>
+          <w:color w:val="70AD47" w:themeColor="accent6"/>
+          <w:sz w:val="20"/>
+          <w:szCs w:val="20"/>
+          <w:lang w:val="en-US"/>
+        </w:rPr>
+      </w:pPr>
+      <w:r>
+        <w:rPr>
+          <w:rFonts w:ascii="Arial" w:hAnsi="Arial" w:cs="Arial"/>
+          <w:color w:val="70AD47" w:themeColor="accent6"/>
+          <w:sz w:val="20"/>
+          <w:szCs w:val="20"/>
+          <w:lang w:val="en-US"/>
+        </w:rPr>
+        <w:t xml:space="preserve">// </w:t>
+      </w:r>
+      <w:r>
+        <w:rPr>
+          <w:rFonts w:ascii="Arial" w:hAnsi="Arial" w:cs="Arial"/>
+          <w:color w:val="70AD47" w:themeColor="accent6"/>
+          <w:sz w:val="20"/>
+          <w:szCs w:val="20"/>
+          <w:lang w:val="en-US"/>
+        </w:rPr>
+        <w:t>Set default gravity</w:t>
+      </w:r>
+    </w:p>
+    <w:p>
+      <w:pPr>
+        <w:rPr>
+          <w:rFonts w:ascii="Arial" w:hAnsi="Arial" w:cs="Arial"/>
+          <w:sz w:val="20"/>
+          <w:szCs w:val="20"/>
+          <w:lang w:val="en-US"/>
+        </w:rPr>
+      </w:pPr>
+      <w:proofErr w:type="gramStart"/>
+      <w:r>
+        <w:rPr>
+          <w:rFonts w:ascii="Arial" w:hAnsi="Arial" w:cs="Arial"/>
+          <w:sz w:val="20"/>
+          <w:szCs w:val="20"/>
+          <w:lang w:val="en-US"/>
+        </w:rPr>
+        <w:t>system</w:t>
+      </w:r>
+      <w:proofErr w:type="gramEnd"/>
+      <w:r>
+        <w:rPr>
+          <w:rFonts w:ascii="Arial" w:hAnsi="Arial" w:cs="Arial"/>
+          <w:sz w:val="20"/>
+          <w:szCs w:val="20"/>
+          <w:lang w:val="en-US"/>
+        </w:rPr>
+        <w:t>-&gt;</w:t>
+      </w:r>
+      <w:proofErr w:type="spellStart"/>
+      <w:r>
+        <w:rPr>
+          <w:rFonts w:ascii="Arial" w:hAnsi="Arial" w:cs="Arial"/>
+          <w:sz w:val="20"/>
+          <w:szCs w:val="20"/>
+          <w:lang w:val="en-US"/>
+        </w:rPr>
+        <w:t>setGravity</w:t>
+      </w:r>
+      <w:proofErr w:type="spellEnd"/>
+      <w:r>
+        <w:rPr>
+          <w:rFonts w:ascii="Arial" w:hAnsi="Arial" w:cs="Arial"/>
+          <w:sz w:val="20"/>
+          <w:szCs w:val="20"/>
+          <w:lang w:val="en-US"/>
+        </w:rPr>
+        <w:t>(Vector2&lt;float&gt;(0, -9.81));</w:t>
+      </w:r>
     </w:p>
     <w:p>
       <w:pPr>
@@ -5857,7 +6191,7 @@
           <w:lang w:val="en-US"/>
         </w:rPr>
       </w:pPr>
-      <w:bookmarkStart w:id="6" w:name="_Toc433881194"/>
+      <w:bookmarkStart w:id="7" w:name="_Toc433881194"/>
       <w:r>
         <w:rPr>
           <w:rFonts w:ascii="Arial" w:hAnsi="Arial" w:cs="Arial"/>
@@ -5866,7 +6200,7 @@
         <w:lastRenderedPageBreak/>
         <w:t>Your Own Components</w:t>
       </w:r>
-      <w:bookmarkEnd w:id="6"/>
+      <w:bookmarkEnd w:id="7"/>
     </w:p>
     <w:p>
       <w:pPr>
@@ -7555,7 +7889,7 @@
           <w:lang w:val="en-US"/>
         </w:rPr>
       </w:pPr>
-      <w:bookmarkStart w:id="7" w:name="_Toc433881195"/>
+      <w:bookmarkStart w:id="8" w:name="_Toc433881195"/>
       <w:r>
         <w:rPr>
           <w:rFonts w:ascii="Arial" w:hAnsi="Arial" w:cs="Arial"/>
@@ -7563,7 +7897,7 @@
         </w:rPr>
         <w:t>Sound</w:t>
       </w:r>
-      <w:bookmarkEnd w:id="7"/>
+      <w:bookmarkEnd w:id="8"/>
     </w:p>
     <w:p>
       <w:pPr>
@@ -7911,7 +8245,7 @@
           <w:lang w:val="en-US"/>
         </w:rPr>
       </w:pPr>
-      <w:bookmarkStart w:id="8" w:name="_Toc433881196"/>
+      <w:bookmarkStart w:id="9" w:name="_Toc433881196"/>
       <w:r>
         <w:rPr>
           <w:rFonts w:ascii="Arial" w:hAnsi="Arial" w:cs="Arial"/>
@@ -7927,7 +8261,7 @@
         </w:rPr>
         <w:t>Shader</w:t>
       </w:r>
-      <w:bookmarkEnd w:id="8"/>
+      <w:bookmarkEnd w:id="9"/>
       <w:proofErr w:type="spellEnd"/>
     </w:p>
     <w:p>
@@ -8206,7 +8540,7 @@
           <w:lang w:val="en-US"/>
         </w:rPr>
       </w:pPr>
-      <w:bookmarkStart w:id="9" w:name="_Toc433881197"/>
+      <w:bookmarkStart w:id="10" w:name="_Toc433881197"/>
       <w:r>
         <w:rPr>
           <w:rFonts w:ascii="Arial" w:hAnsi="Arial" w:cs="Arial"/>
@@ -8214,7 +8548,7 @@
         </w:rPr>
         <w:t>Input</w:t>
       </w:r>
-      <w:bookmarkEnd w:id="9"/>
+      <w:bookmarkEnd w:id="10"/>
     </w:p>
     <w:p>
       <w:pPr>
@@ -8940,7 +9274,7 @@
           <w:lang w:val="en-US"/>
         </w:rPr>
       </w:pPr>
-      <w:bookmarkStart w:id="10" w:name="_Toc433881198"/>
+      <w:bookmarkStart w:id="11" w:name="_Toc433881198"/>
       <w:r>
         <w:rPr>
           <w:rFonts w:ascii="Arial" w:hAnsi="Arial" w:cs="Arial"/>
@@ -8948,7 +9282,7 @@
         </w:rPr>
         <w:t>Camera</w:t>
       </w:r>
-      <w:bookmarkEnd w:id="10"/>
+      <w:bookmarkEnd w:id="11"/>
     </w:p>
     <w:p>
       <w:pPr>
@@ -9141,6 +9475,7 @@
         <w:spacing w:after="0"/>
         <w:rPr>
           <w:rFonts w:ascii="Arial" w:eastAsia="Calibri" w:hAnsi="Arial" w:cs="Arial"/>
+          <w:lang w:val="en-US"/>
         </w:rPr>
       </w:pPr>
       <w:proofErr w:type="gramStart"/>
@@ -9390,83 +9725,69 @@
           <w:rFonts w:ascii="Arial" w:eastAsia="Calibri" w:hAnsi="Arial" w:cs="Arial"/>
           <w:lang w:val="en-US"/>
         </w:rPr>
-        <w:t>setZ</w:t>
-      </w:r>
+        <w:t>setZoom</w:t>
+      </w:r>
+      <w:proofErr w:type="spellEnd"/>
       <w:r>
         <w:rPr>
           <w:rFonts w:ascii="Arial" w:eastAsia="Calibri" w:hAnsi="Arial" w:cs="Arial"/>
           <w:lang w:val="en-US"/>
         </w:rPr>
-        <w:t>oom</w:t>
-      </w:r>
-      <w:proofErr w:type="spellEnd"/>
+        <w:t>(</w:t>
+      </w:r>
       <w:r>
         <w:rPr>
           <w:rFonts w:ascii="Arial" w:eastAsia="Calibri" w:hAnsi="Arial" w:cs="Arial"/>
           <w:lang w:val="en-US"/>
         </w:rPr>
-        <w:t>(</w:t>
+        <w:t>float</w:t>
       </w:r>
       <w:r>
         <w:rPr>
           <w:rFonts w:ascii="Arial" w:eastAsia="Calibri" w:hAnsi="Arial" w:cs="Arial"/>
           <w:lang w:val="en-US"/>
         </w:rPr>
-        <w:t>float</w:t>
-      </w:r>
-      <w:r>
+        <w:t xml:space="preserve"> value);</w:t>
+      </w:r>
+    </w:p>
+    <w:p>
+      <w:pPr>
+        <w:spacing w:after="0"/>
         <w:rPr>
           <w:rFonts w:ascii="Arial" w:eastAsia="Calibri" w:hAnsi="Arial" w:cs="Arial"/>
           <w:lang w:val="en-US"/>
         </w:rPr>
-        <w:t xml:space="preserve"> value);</w:t>
-      </w:r>
-    </w:p>
-    <w:p>
-      <w:pPr>
-        <w:spacing w:after="0"/>
+      </w:pPr>
+      <w:proofErr w:type="gramStart"/>
+      <w:r>
+        <w:rPr>
+          <w:rFonts w:ascii="Arial" w:hAnsi="Arial" w:cs="Arial"/>
+          <w:lang w:val="en-US"/>
+        </w:rPr>
+        <w:t>vg</w:t>
+      </w:r>
+      <w:proofErr w:type="gramEnd"/>
+      <w:r>
+        <w:rPr>
+          <w:rFonts w:ascii="Arial" w:hAnsi="Arial" w:cs="Arial"/>
+          <w:lang w:val="en-US"/>
+        </w:rPr>
+        <w:t>::</w:t>
+      </w:r>
+      <w:r>
         <w:rPr>
           <w:rFonts w:ascii="Arial" w:eastAsia="Calibri" w:hAnsi="Arial" w:cs="Arial"/>
           <w:lang w:val="en-US"/>
         </w:rPr>
-      </w:pPr>
-      <w:proofErr w:type="gramStart"/>
-      <w:r>
-        <w:rPr>
-          <w:rFonts w:ascii="Arial" w:hAnsi="Arial" w:cs="Arial"/>
-          <w:lang w:val="en-US"/>
-        </w:rPr>
-        <w:t>vg</w:t>
-      </w:r>
-      <w:proofErr w:type="gramEnd"/>
-      <w:r>
-        <w:rPr>
-          <w:rFonts w:ascii="Arial" w:hAnsi="Arial" w:cs="Arial"/>
-          <w:lang w:val="en-US"/>
-        </w:rPr>
-        <w:t>::</w:t>
-      </w:r>
+        <w:t>graphics::Camera::</w:t>
+      </w:r>
+      <w:proofErr w:type="spellStart"/>
       <w:r>
         <w:rPr>
           <w:rFonts w:ascii="Arial" w:eastAsia="Calibri" w:hAnsi="Arial" w:cs="Arial"/>
           <w:lang w:val="en-US"/>
         </w:rPr>
-        <w:t>graphics::Camera::</w:t>
-      </w:r>
-      <w:proofErr w:type="spellStart"/>
-      <w:r>
-        <w:rPr>
-          <w:rFonts w:ascii="Arial" w:eastAsia="Calibri" w:hAnsi="Arial" w:cs="Arial"/>
-          <w:lang w:val="en-US"/>
-        </w:rPr>
-        <w:t>getZ</w:t>
-      </w:r>
-      <w:r>
-        <w:rPr>
-          <w:rFonts w:ascii="Arial" w:eastAsia="Calibri" w:hAnsi="Arial" w:cs="Arial"/>
-          <w:lang w:val="en-US"/>
-        </w:rPr>
-        <w:t>oom</w:t>
+        <w:t>getZoom</w:t>
       </w:r>
       <w:proofErr w:type="spellEnd"/>
       <w:r>
@@ -9626,14 +9947,7 @@
           <w:rFonts w:ascii="Arial" w:eastAsia="Arial" w:hAnsi="Arial" w:cs="Arial"/>
           <w:lang w:val="en-US"/>
         </w:rPr>
-        <w:t>Came</w:t>
-      </w:r>
-      <w:r>
-        <w:rPr>
-          <w:rFonts w:ascii="Arial" w:eastAsia="Arial" w:hAnsi="Arial" w:cs="Arial"/>
-          <w:lang w:val="en-US"/>
-        </w:rPr>
-        <w:t>ra::</w:t>
+        <w:t>Camera::</w:t>
       </w:r>
       <w:proofErr w:type="gramStart"/>
       <w:r>
@@ -9696,25 +10010,25 @@
           <w:lang w:val="en-US"/>
         </w:rPr>
       </w:pPr>
-      <w:bookmarkStart w:id="11" w:name="_Toc433881199"/>
-    </w:p>
-    <w:p>
-      <w:pPr>
-        <w:rPr>
-          <w:rFonts w:ascii="Arial" w:hAnsi="Arial" w:cs="Arial"/>
-          <w:lang w:val="en-US"/>
-        </w:rPr>
-      </w:pPr>
-    </w:p>
-    <w:p>
-      <w:pPr>
-        <w:rPr>
-          <w:rFonts w:ascii="Arial" w:hAnsi="Arial" w:cs="Arial"/>
-          <w:lang w:val="en-US"/>
-        </w:rPr>
-      </w:pPr>
-    </w:p>
-    <w:bookmarkEnd w:id="11"/>
+      <w:bookmarkStart w:id="12" w:name="_Toc433881199"/>
+    </w:p>
+    <w:p>
+      <w:pPr>
+        <w:rPr>
+          <w:rFonts w:ascii="Arial" w:hAnsi="Arial" w:cs="Arial"/>
+          <w:lang w:val="en-US"/>
+        </w:rPr>
+      </w:pPr>
+    </w:p>
+    <w:p>
+      <w:pPr>
+        <w:rPr>
+          <w:rFonts w:ascii="Arial" w:hAnsi="Arial" w:cs="Arial"/>
+          <w:lang w:val="en-US"/>
+        </w:rPr>
+      </w:pPr>
+    </w:p>
+    <w:bookmarkEnd w:id="12"/>
     <w:p>
       <w:pPr>
         <w:pStyle w:val="Heading1"/>
@@ -10083,21 +10397,76 @@
           <w:rFonts w:ascii="Arial" w:eastAsia="Calibri" w:hAnsi="Arial" w:cs="Arial"/>
           <w:lang w:val="en-US"/>
         </w:rPr>
-        <w:t>get</w:t>
-      </w:r>
+        <w:t>getX</w:t>
+      </w:r>
+      <w:proofErr w:type="spellEnd"/>
       <w:r>
         <w:rPr>
           <w:rFonts w:ascii="Arial" w:eastAsia="Calibri" w:hAnsi="Arial" w:cs="Arial"/>
           <w:lang w:val="en-US"/>
         </w:rPr>
-        <w:t>X</w:t>
-      </w:r>
-      <w:proofErr w:type="spellEnd"/>
-      <w:r>
+        <w:t>();</w:t>
+      </w:r>
+    </w:p>
+    <w:p>
+      <w:pPr>
+        <w:spacing w:after="0"/>
         <w:rPr>
           <w:rFonts w:ascii="Arial" w:eastAsia="Calibri" w:hAnsi="Arial" w:cs="Arial"/>
           <w:lang w:val="en-US"/>
         </w:rPr>
+      </w:pPr>
+      <w:proofErr w:type="gramStart"/>
+      <w:r>
+        <w:rPr>
+          <w:rFonts w:ascii="Arial" w:hAnsi="Arial" w:cs="Arial"/>
+          <w:lang w:val="en-US"/>
+        </w:rPr>
+        <w:t>vg</w:t>
+      </w:r>
+      <w:proofErr w:type="gramEnd"/>
+      <w:r>
+        <w:rPr>
+          <w:rFonts w:ascii="Arial" w:hAnsi="Arial" w:cs="Arial"/>
+          <w:lang w:val="en-US"/>
+        </w:rPr>
+        <w:t>::</w:t>
+      </w:r>
+      <w:r>
+        <w:rPr>
+          <w:rFonts w:ascii="Arial" w:eastAsia="Calibri" w:hAnsi="Arial" w:cs="Arial"/>
+          <w:lang w:val="en-US"/>
+        </w:rPr>
+        <w:t>graphics::</w:t>
+      </w:r>
+      <w:r>
+        <w:rPr>
+          <w:rFonts w:ascii="Arial" w:eastAsia="Calibri" w:hAnsi="Arial" w:cs="Arial"/>
+          <w:lang w:val="en-US"/>
+        </w:rPr>
+        <w:t>Screen</w:t>
+      </w:r>
+      <w:r>
+        <w:rPr>
+          <w:rFonts w:ascii="Arial" w:eastAsia="Calibri" w:hAnsi="Arial" w:cs="Arial"/>
+          <w:lang w:val="en-US"/>
+        </w:rPr>
+        <w:t>::</w:t>
+      </w:r>
+      <w:proofErr w:type="spellStart"/>
+      <w:r>
+        <w:rPr>
+          <w:rFonts w:ascii="Arial" w:eastAsia="Calibri" w:hAnsi="Arial" w:cs="Arial"/>
+          <w:lang w:val="en-US"/>
+        </w:rPr>
+        <w:t>getY</w:t>
+      </w:r>
+      <w:proofErr w:type="spellEnd"/>
+      <w:r>
+        <w:rPr>
+          <w:rFonts w:ascii="Arial" w:eastAsia="Calibri" w:hAnsi="Arial" w:cs="Arial"/>
+          <w:lang w:val="en-US"/>
+        </w:rPr>
         <w:t>();</w:t>
       </w:r>
     </w:p>
@@ -10152,83 +10521,7 @@
           <w:rFonts w:ascii="Arial" w:eastAsia="Calibri" w:hAnsi="Arial" w:cs="Arial"/>
           <w:lang w:val="en-US"/>
         </w:rPr>
-        <w:t>get</w:t>
-      </w:r>
-      <w:r>
-        <w:rPr>
-          <w:rFonts w:ascii="Arial" w:eastAsia="Calibri" w:hAnsi="Arial" w:cs="Arial"/>
-          <w:lang w:val="en-US"/>
-        </w:rPr>
-        <w:t>Y</w:t>
-      </w:r>
-      <w:proofErr w:type="spellEnd"/>
-      <w:r>
-        <w:rPr>
-          <w:rFonts w:ascii="Arial" w:eastAsia="Calibri" w:hAnsi="Arial" w:cs="Arial"/>
-          <w:lang w:val="en-US"/>
-        </w:rPr>
-        <w:t>();</w:t>
-      </w:r>
-    </w:p>
-    <w:p>
-      <w:pPr>
-        <w:spacing w:after="0"/>
-        <w:rPr>
-          <w:rFonts w:ascii="Arial" w:eastAsia="Calibri" w:hAnsi="Arial" w:cs="Arial"/>
-          <w:lang w:val="en-US"/>
-        </w:rPr>
-      </w:pPr>
-      <w:proofErr w:type="gramStart"/>
-      <w:r>
-        <w:rPr>
-          <w:rFonts w:ascii="Arial" w:hAnsi="Arial" w:cs="Arial"/>
-          <w:lang w:val="en-US"/>
-        </w:rPr>
-        <w:t>vg</w:t>
-      </w:r>
-      <w:proofErr w:type="gramEnd"/>
-      <w:r>
-        <w:rPr>
-          <w:rFonts w:ascii="Arial" w:hAnsi="Arial" w:cs="Arial"/>
-          <w:lang w:val="en-US"/>
-        </w:rPr>
-        <w:t>::</w:t>
-      </w:r>
-      <w:r>
-        <w:rPr>
-          <w:rFonts w:ascii="Arial" w:eastAsia="Calibri" w:hAnsi="Arial" w:cs="Arial"/>
-          <w:lang w:val="en-US"/>
-        </w:rPr>
-        <w:t>graphics::</w:t>
-      </w:r>
-      <w:r>
-        <w:rPr>
-          <w:rFonts w:ascii="Arial" w:eastAsia="Calibri" w:hAnsi="Arial" w:cs="Arial"/>
-          <w:lang w:val="en-US"/>
-        </w:rPr>
-        <w:t>Screen</w:t>
-      </w:r>
-      <w:r>
-        <w:rPr>
-          <w:rFonts w:ascii="Arial" w:eastAsia="Calibri" w:hAnsi="Arial" w:cs="Arial"/>
-          <w:lang w:val="en-US"/>
-        </w:rPr>
-        <w:t>::</w:t>
-      </w:r>
-      <w:proofErr w:type="spellStart"/>
-      <w:r>
-        <w:rPr>
-          <w:rFonts w:ascii="Arial" w:eastAsia="Calibri" w:hAnsi="Arial" w:cs="Arial"/>
-          <w:lang w:val="en-US"/>
-        </w:rPr>
-        <w:t>s</w:t>
-      </w:r>
-      <w:r>
-        <w:rPr>
-          <w:rFonts w:ascii="Arial" w:eastAsia="Calibri" w:hAnsi="Arial" w:cs="Arial"/>
-          <w:lang w:val="en-US"/>
-        </w:rPr>
-        <w:t>etSize</w:t>
+        <w:t>setSize</w:t>
       </w:r>
       <w:proofErr w:type="spellEnd"/>
       <w:r>
@@ -10316,23 +10609,7 @@
           <w:color w:val="70AD47"/>
           <w:lang w:val="en-US"/>
         </w:rPr>
-        <w:t>Actual</w:t>
-      </w:r>
-      <w:r>
-        <w:rPr>
-          <w:rFonts w:ascii="Arial" w:eastAsia="Arial" w:hAnsi="Arial" w:cs="Arial"/>
-          <w:color w:val="70AD47"/>
-          <w:lang w:val="en-US"/>
-        </w:rPr>
-        <w:t xml:space="preserve"> resolution</w:t>
-      </w:r>
-      <w:r>
-        <w:rPr>
-          <w:rFonts w:ascii="Arial" w:eastAsia="Arial" w:hAnsi="Arial" w:cs="Arial"/>
-          <w:color w:val="70AD47"/>
-          <w:lang w:val="en-US"/>
-        </w:rPr>
-        <w:t xml:space="preserve"> in pixels</w:t>
+        <w:t>Actual resolution in pixels</w:t>
       </w:r>
     </w:p>
     <w:p>
@@ -10468,14 +10745,7 @@
           <w:rFonts w:ascii="Arial" w:eastAsia="Arial" w:hAnsi="Arial" w:cs="Arial"/>
           <w:lang w:val="en-US"/>
         </w:rPr>
-        <w:t>&gt; resolution = Screen</w:t>
-      </w:r>
-      <w:r>
-        <w:rPr>
-          <w:rFonts w:ascii="Arial" w:eastAsia="Arial" w:hAnsi="Arial" w:cs="Arial"/>
-          <w:lang w:val="en-US"/>
-        </w:rPr>
-        <w:t>::</w:t>
+        <w:t>&gt; resolution = Screen::</w:t>
       </w:r>
       <w:proofErr w:type="spellStart"/>
       <w:proofErr w:type="gramStart"/>
@@ -10500,14 +10770,7 @@
           <w:rFonts w:ascii="Arial" w:eastAsia="Arial" w:hAnsi="Arial" w:cs="Arial"/>
           <w:lang w:val="en-US"/>
         </w:rPr>
-        <w:t>)</w:t>
-      </w:r>
-      <w:r>
-        <w:rPr>
-          <w:rFonts w:ascii="Arial" w:eastAsia="Arial" w:hAnsi="Arial" w:cs="Arial"/>
-          <w:lang w:val="en-US"/>
-        </w:rPr>
-        <w:t>;</w:t>
+        <w:t>);</w:t>
       </w:r>
       <w:r>
         <w:rPr>
@@ -10530,17 +10793,7 @@
           <w:color w:val="70AD47"/>
           <w:lang w:val="en-US"/>
         </w:rPr>
-        <w:t>Get the virtual scr</w:t>
-      </w:r>
-      <w:bookmarkStart w:id="12" w:name="_GoBack"/>
-      <w:bookmarkEnd w:id="12"/>
-      <w:r>
-        <w:rPr>
-          <w:rFonts w:ascii="Arial" w:eastAsia="Arial" w:hAnsi="Arial" w:cs="Arial"/>
-          <w:color w:val="70AD47"/>
-          <w:lang w:val="en-US"/>
-        </w:rPr>
-        <w:t>een size</w:t>
+        <w:t>Get the virtual screen size</w:t>
       </w:r>
     </w:p>
     <w:p>
@@ -10973,7 +11226,7 @@
       <w:rPr>
         <w:noProof/>
       </w:rPr>
-      <w:t>9</w:t>
+      <w:t>5</w:t>
     </w:r>
     <w:r>
       <w:rPr>
@@ -12265,6 +12518,7 @@
   <w:rsids>
     <w:rsidRoot w:val="00487DA2"/>
     <w:rsid w:val="001172D2"/>
+    <w:rsid w:val="001E77AE"/>
     <w:rsid w:val="00487DA2"/>
     <w:rsid w:val="00916042"/>
     <w:rsid w:val="00B52DB2"/>
@@ -13010,7 +13264,7 @@
 </file>
 
 <file path=customXml/itemProps1.xml><?xml version="1.0" encoding="utf-8"?>
-<ds:datastoreItem xmlns:ds="http://schemas.openxmlformats.org/officeDocument/2006/customXml" ds:itemID="{0FDDEE00-1EFC-4338-A22A-AFCC0CE9D7D3}">
+<ds:datastoreItem xmlns:ds="http://schemas.openxmlformats.org/officeDocument/2006/customXml" ds:itemID="{11B9748C-C88D-4BDC-9A0A-F5D3085CAB12}">
   <ds:schemaRefs>
     <ds:schemaRef ds:uri="http://schemas.openxmlformats.org/officeDocument/2006/bibliography"/>
   </ds:schemaRefs>

</xml_diff>

<commit_message>
Updated tutorial for physics
</commit_message>
<xml_diff>
--- a/VG Engine 101.docx
+++ b/VG Engine 101.docx
@@ -4855,15 +4855,29 @@
           <w:rFonts w:ascii="Arial" w:eastAsia="Arial" w:hAnsi="Arial" w:cs="Arial"/>
           <w:lang w:val="en-US"/>
         </w:rPr>
-        <w:t>#include "engine/game/</w:t>
-      </w:r>
-      <w:proofErr w:type="spellStart"/>
-      <w:r>
-        <w:rPr>
-          <w:rFonts w:ascii="Arial" w:eastAsia="Arial" w:hAnsi="Arial" w:cs="Arial"/>
-          <w:lang w:val="en-US"/>
-        </w:rPr>
-        <w:t>physicsPolygonComponent.h</w:t>
+        <w:t>#inc</w:t>
+      </w:r>
+      <w:r>
+        <w:rPr>
+          <w:rFonts w:ascii="Arial" w:eastAsia="Arial" w:hAnsi="Arial" w:cs="Arial"/>
+          <w:lang w:val="en-US"/>
+        </w:rPr>
+        <w:t>lude "engine/game/</w:t>
+      </w:r>
+      <w:proofErr w:type="spellStart"/>
+      <w:r>
+        <w:rPr>
+          <w:rFonts w:ascii="Arial" w:eastAsia="Arial" w:hAnsi="Arial" w:cs="Arial"/>
+          <w:lang w:val="en-US"/>
+        </w:rPr>
+        <w:t>physics</w:t>
+      </w:r>
+      <w:r>
+        <w:rPr>
+          <w:rFonts w:ascii="Arial" w:eastAsia="Arial" w:hAnsi="Arial" w:cs="Arial"/>
+          <w:lang w:val="en-US"/>
+        </w:rPr>
+        <w:t>Component.h</w:t>
       </w:r>
       <w:proofErr w:type="spellEnd"/>
       <w:r>
@@ -4939,7 +4953,109 @@
           <w:color w:val="70AD47"/>
           <w:lang w:val="en-US"/>
         </w:rPr>
-        <w:t xml:space="preserve"> transform component for physics component </w:t>
+        <w:t xml:space="preserve"> transform </w:t>
+      </w:r>
+      <w:r>
+        <w:rPr>
+          <w:rFonts w:ascii="Arial" w:eastAsia="Arial" w:hAnsi="Arial" w:cs="Arial"/>
+          <w:color w:val="70AD47"/>
+          <w:lang w:val="en-US"/>
+        </w:rPr>
+        <w:t>component for physics component</w:t>
+      </w:r>
+    </w:p>
+    <w:p>
+      <w:pPr>
+        <w:spacing w:after="7" w:line="256" w:lineRule="auto"/>
+        <w:ind w:left="24" w:hanging="10"/>
+        <w:rPr>
+          <w:lang w:val="en-US"/>
+        </w:rPr>
+      </w:pPr>
+      <w:proofErr w:type="spellStart"/>
+      <w:r>
+        <w:rPr>
+          <w:rFonts w:ascii="Arial" w:eastAsia="Arial" w:hAnsi="Arial" w:cs="Arial"/>
+          <w:lang w:val="en-US"/>
+        </w:rPr>
+        <w:t>TransformComponent</w:t>
+      </w:r>
+      <w:proofErr w:type="spellEnd"/>
+      <w:r>
+        <w:rPr>
+          <w:rFonts w:ascii="Arial" w:eastAsia="Arial" w:hAnsi="Arial" w:cs="Arial"/>
+          <w:lang w:val="en-US"/>
+        </w:rPr>
+        <w:t xml:space="preserve"> *</w:t>
+      </w:r>
+      <w:proofErr w:type="spellStart"/>
+      <w:r>
+        <w:rPr>
+          <w:rFonts w:ascii="Arial" w:eastAsia="Arial" w:hAnsi="Arial" w:cs="Arial"/>
+          <w:lang w:val="en-US"/>
+        </w:rPr>
+        <w:t>physicsTransform</w:t>
+      </w:r>
+      <w:proofErr w:type="spellEnd"/>
+      <w:r>
+        <w:rPr>
+          <w:rFonts w:ascii="Arial" w:eastAsia="Arial" w:hAnsi="Arial" w:cs="Arial"/>
+          <w:lang w:val="en-US"/>
+        </w:rPr>
+        <w:t xml:space="preserve"> = new </w:t>
+      </w:r>
+      <w:proofErr w:type="spellStart"/>
+      <w:proofErr w:type="gramStart"/>
+      <w:r>
+        <w:rPr>
+          <w:rFonts w:ascii="Arial" w:eastAsia="Arial" w:hAnsi="Arial" w:cs="Arial"/>
+          <w:lang w:val="en-US"/>
+        </w:rPr>
+        <w:t>T</w:t>
+      </w:r>
+      <w:r>
+        <w:rPr>
+          <w:rFonts w:ascii="Arial" w:eastAsia="Arial" w:hAnsi="Arial" w:cs="Arial"/>
+          <w:lang w:val="en-US"/>
+        </w:rPr>
+        <w:t>ransformComponent</w:t>
+      </w:r>
+      <w:proofErr w:type="spellEnd"/>
+      <w:r>
+        <w:rPr>
+          <w:rFonts w:ascii="Arial" w:eastAsia="Arial" w:hAnsi="Arial" w:cs="Arial"/>
+          <w:lang w:val="en-US"/>
+        </w:rPr>
+        <w:t>(</w:t>
+      </w:r>
+      <w:proofErr w:type="gramEnd"/>
+      <w:r>
+        <w:rPr>
+          <w:rFonts w:ascii="Arial" w:eastAsia="Arial" w:hAnsi="Arial" w:cs="Arial"/>
+          <w:lang w:val="en-US"/>
+        </w:rPr>
+        <w:t>Vec2f</w:t>
+      </w:r>
+      <w:r>
+        <w:rPr>
+          <w:rFonts w:ascii="Arial" w:eastAsia="Arial" w:hAnsi="Arial" w:cs="Arial"/>
+          <w:lang w:val="en-US"/>
+        </w:rPr>
+        <w:t>(</w:t>
+      </w:r>
+      <w:r>
+        <w:rPr>
+          <w:rFonts w:ascii="Arial" w:eastAsia="Arial" w:hAnsi="Arial" w:cs="Arial"/>
+          <w:lang w:val="en-US"/>
+        </w:rPr>
+        <w:t>100, 100), Vec2f(64, 64)</w:t>
+      </w:r>
+      <w:r>
+        <w:rPr>
+          <w:rFonts w:ascii="Arial" w:eastAsia="Arial" w:hAnsi="Arial" w:cs="Arial"/>
+          <w:lang w:val="en-US"/>
+        </w:rPr>
+        <w:t xml:space="preserve">); </w:t>
       </w:r>
       <w:r>
         <w:rPr>
@@ -4952,6 +5068,73 @@
     </w:p>
     <w:p>
       <w:pPr>
+        <w:spacing w:after="0"/>
+        <w:ind w:left="29"/>
+        <w:rPr>
+          <w:lang w:val="en-US"/>
+        </w:rPr>
+      </w:pPr>
+      <w:r>
+        <w:rPr>
+          <w:rFonts w:ascii="Arial" w:eastAsia="Arial" w:hAnsi="Arial" w:cs="Arial"/>
+          <w:lang w:val="en-US"/>
+        </w:rPr>
+        <w:t xml:space="preserve"> </w:t>
+      </w:r>
+      <w:r>
+        <w:rPr>
+          <w:rFonts w:ascii="Calibri" w:eastAsia="Calibri" w:hAnsi="Calibri" w:cs="Calibri"/>
+          <w:sz w:val="22"/>
+          <w:lang w:val="en-US"/>
+        </w:rPr>
+        <w:t xml:space="preserve"> </w:t>
+      </w:r>
+    </w:p>
+    <w:p>
+      <w:pPr>
+        <w:spacing w:after="0"/>
+        <w:ind w:left="9" w:hanging="10"/>
+        <w:rPr>
+          <w:lang w:val="en-US"/>
+        </w:rPr>
+      </w:pPr>
+      <w:r>
+        <w:rPr>
+          <w:rFonts w:ascii="Arial" w:eastAsia="Arial" w:hAnsi="Arial" w:cs="Arial"/>
+          <w:color w:val="70AD47"/>
+          <w:lang w:val="en-US"/>
+        </w:rPr>
+        <w:t xml:space="preserve">// Create </w:t>
+      </w:r>
+      <w:proofErr w:type="spellStart"/>
+      <w:r>
+        <w:rPr>
+          <w:rFonts w:ascii="Arial" w:eastAsia="Arial" w:hAnsi="Arial" w:cs="Arial"/>
+          <w:color w:val="70AD47"/>
+          <w:lang w:val="en-US"/>
+        </w:rPr>
+        <w:t>QuadrangleComponent</w:t>
+      </w:r>
+      <w:proofErr w:type="spellEnd"/>
+      <w:r>
+        <w:rPr>
+          <w:rFonts w:ascii="Arial" w:eastAsia="Arial" w:hAnsi="Arial" w:cs="Arial"/>
+          <w:color w:val="70AD47"/>
+          <w:lang w:val="en-US"/>
+        </w:rPr>
+        <w:t xml:space="preserve"> </w:t>
+      </w:r>
+      <w:r>
+        <w:rPr>
+          <w:rFonts w:ascii="Calibri" w:eastAsia="Calibri" w:hAnsi="Calibri" w:cs="Calibri"/>
+          <w:sz w:val="22"/>
+          <w:lang w:val="en-US"/>
+        </w:rPr>
+        <w:t xml:space="preserve"> </w:t>
+      </w:r>
+    </w:p>
+    <w:p>
+      <w:pPr>
         <w:spacing w:after="7" w:line="256" w:lineRule="auto"/>
         <w:ind w:left="24" w:hanging="10"/>
         <w:rPr>
@@ -4964,7 +5147,7 @@
           <w:rFonts w:ascii="Arial" w:eastAsia="Arial" w:hAnsi="Arial" w:cs="Arial"/>
           <w:lang w:val="en-US"/>
         </w:rPr>
-        <w:t>TransformComponent</w:t>
+        <w:t>QuadrangleComponent</w:t>
       </w:r>
       <w:proofErr w:type="spellEnd"/>
       <w:r>
@@ -4980,7 +5163,7 @@
           <w:rFonts w:ascii="Arial" w:eastAsia="Arial" w:hAnsi="Arial" w:cs="Arial"/>
           <w:lang w:val="en-US"/>
         </w:rPr>
-        <w:t>physicsTransform</w:t>
+        <w:t>physicsQuadrangle</w:t>
       </w:r>
       <w:proofErr w:type="spellEnd"/>
       <w:r>
@@ -4997,7 +5180,7 @@
           <w:rFonts w:ascii="Arial" w:eastAsia="Arial" w:hAnsi="Arial" w:cs="Arial"/>
           <w:lang w:val="en-US"/>
         </w:rPr>
-        <w:t>TransformComponent</w:t>
+        <w:t>QuadrangleComponent</w:t>
       </w:r>
       <w:proofErr w:type="spellEnd"/>
       <w:r>
@@ -5013,7 +5196,7 @@
           <w:rFonts w:ascii="Arial" w:eastAsia="Arial" w:hAnsi="Arial" w:cs="Arial"/>
           <w:lang w:val="en-US"/>
         </w:rPr>
-        <w:t xml:space="preserve">Vector2&lt;float&gt;(80, 64), Vector2&lt;float&gt;(64, 64), 0.0f); </w:t>
+        <w:t xml:space="preserve">"sample.png"); </w:t>
       </w:r>
       <w:r>
         <w:rPr>
@@ -5062,25 +5245,25 @@
           <w:color w:val="70AD47"/>
           <w:lang w:val="en-US"/>
         </w:rPr>
-        <w:t xml:space="preserve">// Create </w:t>
-      </w:r>
-      <w:proofErr w:type="spellStart"/>
+        <w:t xml:space="preserve">// </w:t>
+      </w:r>
+      <w:proofErr w:type="gramStart"/>
       <w:r>
         <w:rPr>
           <w:rFonts w:ascii="Arial" w:eastAsia="Arial" w:hAnsi="Arial" w:cs="Arial"/>
           <w:color w:val="70AD47"/>
           <w:lang w:val="en-US"/>
         </w:rPr>
-        <w:t>QuadrangleComponent</w:t>
-      </w:r>
-      <w:proofErr w:type="spellEnd"/>
+        <w:t>Create</w:t>
+      </w:r>
+      <w:proofErr w:type="gramEnd"/>
       <w:r>
         <w:rPr>
           <w:rFonts w:ascii="Arial" w:eastAsia="Arial" w:hAnsi="Arial" w:cs="Arial"/>
           <w:color w:val="70AD47"/>
           <w:lang w:val="en-US"/>
         </w:rPr>
-        <w:t xml:space="preserve"> </w:t>
+        <w:t xml:space="preserve"> new physics polygon component with dynamic body</w:t>
       </w:r>
       <w:r>
         <w:rPr>
@@ -5105,7 +5288,14 @@
           <w:rFonts w:ascii="Arial" w:eastAsia="Arial" w:hAnsi="Arial" w:cs="Arial"/>
           <w:lang w:val="en-US"/>
         </w:rPr>
-        <w:t>QuadrangleComponent</w:t>
+        <w:t>Physics</w:t>
+      </w:r>
+      <w:r>
+        <w:rPr>
+          <w:rFonts w:ascii="Arial" w:eastAsia="Arial" w:hAnsi="Arial" w:cs="Arial"/>
+          <w:lang w:val="en-US"/>
+        </w:rPr>
+        <w:t>Component</w:t>
       </w:r>
       <w:proofErr w:type="spellEnd"/>
       <w:r>
@@ -5121,7 +5311,14 @@
           <w:rFonts w:ascii="Arial" w:eastAsia="Arial" w:hAnsi="Arial" w:cs="Arial"/>
           <w:lang w:val="en-US"/>
         </w:rPr>
-        <w:t>physicsQuadrangle</w:t>
+        <w:t>physi</w:t>
+      </w:r>
+      <w:r>
+        <w:rPr>
+          <w:rFonts w:ascii="Arial" w:eastAsia="Arial" w:hAnsi="Arial" w:cs="Arial"/>
+          <w:lang w:val="en-US"/>
+        </w:rPr>
+        <w:t>csComponent</w:t>
       </w:r>
       <w:proofErr w:type="spellEnd"/>
       <w:r>
@@ -5138,7 +5335,14 @@
           <w:rFonts w:ascii="Arial" w:eastAsia="Arial" w:hAnsi="Arial" w:cs="Arial"/>
           <w:lang w:val="en-US"/>
         </w:rPr>
-        <w:t>QuadrangleComponent</w:t>
+        <w:t>Physics</w:t>
+      </w:r>
+      <w:r>
+        <w:rPr>
+          <w:rFonts w:ascii="Arial" w:eastAsia="Arial" w:hAnsi="Arial" w:cs="Arial"/>
+          <w:lang w:val="en-US"/>
+        </w:rPr>
+        <w:t>Component</w:t>
       </w:r>
       <w:proofErr w:type="spellEnd"/>
       <w:r>
@@ -5148,13 +5352,78 @@
         </w:rPr>
         <w:t>(</w:t>
       </w:r>
+      <w:proofErr w:type="spellStart"/>
       <w:proofErr w:type="gramEnd"/>
       <w:r>
         <w:rPr>
           <w:rFonts w:ascii="Arial" w:eastAsia="Arial" w:hAnsi="Arial" w:cs="Arial"/>
           <w:lang w:val="en-US"/>
         </w:rPr>
-        <w:t xml:space="preserve">"sample.png"); </w:t>
+        <w:t>physicsTransform</w:t>
+      </w:r>
+      <w:proofErr w:type="spellEnd"/>
+      <w:r>
+        <w:rPr>
+          <w:rFonts w:ascii="Arial" w:eastAsia="Arial" w:hAnsi="Arial" w:cs="Arial"/>
+          <w:lang w:val="en-US"/>
+        </w:rPr>
+        <w:t xml:space="preserve">, </w:t>
+      </w:r>
+      <w:proofErr w:type="spellStart"/>
+      <w:r>
+        <w:rPr>
+          <w:rFonts w:ascii="Arial" w:eastAsia="Arial" w:hAnsi="Arial" w:cs="Arial"/>
+          <w:sz w:val="20"/>
+          <w:lang w:val="en-US"/>
+        </w:rPr>
+        <w:t>PhysicsComponent</w:t>
+      </w:r>
+      <w:proofErr w:type="spellEnd"/>
+      <w:r>
+        <w:rPr>
+          <w:rFonts w:ascii="Arial" w:eastAsia="Arial" w:hAnsi="Arial" w:cs="Arial"/>
+          <w:sz w:val="20"/>
+          <w:lang w:val="en-US"/>
+        </w:rPr>
+        <w:t>::DYNAMIC</w:t>
+      </w:r>
+      <w:r>
+        <w:rPr>
+          <w:rFonts w:ascii="Arial" w:eastAsia="Arial" w:hAnsi="Arial" w:cs="Arial"/>
+          <w:lang w:val="en-US"/>
+        </w:rPr>
+        <w:t xml:space="preserve">, </w:t>
+      </w:r>
+      <w:r>
+        <w:rPr>
+          <w:rFonts w:ascii="Arial" w:eastAsia="Arial" w:hAnsi="Arial" w:cs="Arial"/>
+          <w:i/>
+          <w:lang w:val="en-US"/>
+        </w:rPr>
+        <w:t>Vec2f(</w:t>
+      </w:r>
+      <w:r>
+        <w:rPr>
+          <w:rFonts w:ascii="Arial" w:eastAsia="Arial" w:hAnsi="Arial" w:cs="Arial"/>
+          <w:i/>
+          <w:lang w:val="en-US"/>
+        </w:rPr>
+        <w:t>64, 64</w:t>
+      </w:r>
+      <w:r>
+        <w:rPr>
+          <w:rFonts w:ascii="Arial" w:eastAsia="Arial" w:hAnsi="Arial" w:cs="Arial"/>
+          <w:i/>
+          <w:lang w:val="en-US"/>
+        </w:rPr>
+        <w:t>)</w:t>
+      </w:r>
+      <w:r>
+        <w:rPr>
+          <w:rFonts w:ascii="Arial" w:eastAsia="Arial" w:hAnsi="Arial" w:cs="Arial"/>
+          <w:lang w:val="en-US"/>
+        </w:rPr>
+        <w:t xml:space="preserve">); </w:t>
       </w:r>
       <w:r>
         <w:rPr>
@@ -5167,6 +5436,90 @@
     </w:p>
     <w:p>
       <w:pPr>
+        <w:spacing w:after="20"/>
+        <w:ind w:left="29"/>
+        <w:rPr>
+          <w:rFonts w:ascii="Arial" w:hAnsi="Arial" w:cs="Arial"/>
+          <w:lang w:val="en-US"/>
+        </w:rPr>
+      </w:pPr>
+      <w:r>
+        <w:rPr>
+          <w:rFonts w:ascii="Arial" w:eastAsia="Arial" w:hAnsi="Arial" w:cs="Arial"/>
+          <w:lang w:val="en-US"/>
+        </w:rPr>
+        <w:t xml:space="preserve"> </w:t>
+      </w:r>
+      <w:r>
+        <w:rPr>
+          <w:rFonts w:ascii="Arial" w:eastAsia="Calibri" w:hAnsi="Arial" w:cs="Arial"/>
+          <w:sz w:val="22"/>
+          <w:lang w:val="en-US"/>
+        </w:rPr>
+        <w:t xml:space="preserve"> </w:t>
+      </w:r>
+    </w:p>
+    <w:p>
+      <w:pPr>
+        <w:rPr>
+          <w:rFonts w:ascii="Arial" w:hAnsi="Arial" w:cs="Arial"/>
+          <w:b/>
+          <w:lang w:val="en-US"/>
+        </w:rPr>
+      </w:pPr>
+      <w:r>
+        <w:rPr>
+          <w:rFonts w:ascii="Arial" w:hAnsi="Arial" w:cs="Arial"/>
+          <w:b/>
+          <w:lang w:val="en-US"/>
+        </w:rPr>
+        <w:t>NOTE Last parameter is</w:t>
+      </w:r>
+      <w:r>
+        <w:rPr>
+          <w:rFonts w:ascii="Arial" w:hAnsi="Arial" w:cs="Arial"/>
+          <w:b/>
+          <w:lang w:val="en-US"/>
+        </w:rPr>
+        <w:t xml:space="preserve"> optional, if you don’t pas</w:t>
+      </w:r>
+      <w:r>
+        <w:rPr>
+          <w:rFonts w:ascii="Arial" w:hAnsi="Arial" w:cs="Arial"/>
+          <w:b/>
+          <w:lang w:val="en-US"/>
+        </w:rPr>
+        <w:t>s them, physic</w:t>
+      </w:r>
+      <w:r>
+        <w:rPr>
+          <w:rFonts w:ascii="Arial" w:hAnsi="Arial" w:cs="Arial"/>
+          <w:b/>
+          <w:lang w:val="en-US"/>
+        </w:rPr>
+        <w:t xml:space="preserve"> objects collision will be the same size as </w:t>
+      </w:r>
+      <w:proofErr w:type="gramStart"/>
+      <w:r>
+        <w:rPr>
+          <w:rFonts w:ascii="Arial" w:hAnsi="Arial" w:cs="Arial"/>
+          <w:b/>
+          <w:lang w:val="en-US"/>
+        </w:rPr>
+        <w:t>its</w:t>
+      </w:r>
+      <w:proofErr w:type="gramEnd"/>
+      <w:r>
+        <w:rPr>
+          <w:rFonts w:ascii="Arial" w:hAnsi="Arial" w:cs="Arial"/>
+          <w:b/>
+          <w:lang w:val="en-US"/>
+        </w:rPr>
+        <w:t xml:space="preserve"> defined in the transform component (same size as texture)  </w:t>
+      </w:r>
+    </w:p>
+    <w:p>
+      <w:pPr>
         <w:spacing w:after="0"/>
         <w:ind w:left="29"/>
         <w:rPr>
@@ -5191,6 +5544,235 @@
     </w:p>
     <w:p>
       <w:pPr>
+        <w:spacing w:after="7" w:line="256" w:lineRule="auto"/>
+        <w:ind w:left="24" w:hanging="10"/>
+        <w:rPr>
+          <w:lang w:val="en-US"/>
+        </w:rPr>
+      </w:pPr>
+      <w:r>
+        <w:rPr>
+          <w:rFonts w:ascii="Arial" w:eastAsia="Arial" w:hAnsi="Arial" w:cs="Arial"/>
+          <w:color w:val="70AD47"/>
+          <w:lang w:val="en-US"/>
+        </w:rPr>
+        <w:t xml:space="preserve">// Add physics component to physics </w:t>
+      </w:r>
+      <w:proofErr w:type="spellStart"/>
+      <w:r>
+        <w:rPr>
+          <w:rFonts w:ascii="Arial" w:eastAsia="Arial" w:hAnsi="Arial" w:cs="Arial"/>
+          <w:color w:val="70AD47"/>
+          <w:lang w:val="en-US"/>
+        </w:rPr>
+        <w:t>gameobject</w:t>
+      </w:r>
+      <w:proofErr w:type="spellEnd"/>
+      <w:r>
+        <w:rPr>
+          <w:rFonts w:ascii="Arial" w:eastAsia="Arial" w:hAnsi="Arial" w:cs="Arial"/>
+          <w:color w:val="70AD47"/>
+          <w:lang w:val="en-US"/>
+        </w:rPr>
+        <w:t xml:space="preserve"> </w:t>
+      </w:r>
+      <w:proofErr w:type="spellStart"/>
+      <w:r>
+        <w:rPr>
+          <w:rFonts w:ascii="Arial" w:eastAsia="Arial" w:hAnsi="Arial" w:cs="Arial"/>
+          <w:lang w:val="en-US"/>
+        </w:rPr>
+        <w:t>physicsTestObject</w:t>
+      </w:r>
+      <w:proofErr w:type="spellEnd"/>
+      <w:r>
+        <w:rPr>
+          <w:rFonts w:ascii="Arial" w:eastAsia="Arial" w:hAnsi="Arial" w:cs="Arial"/>
+          <w:lang w:val="en-US"/>
+        </w:rPr>
+        <w:t xml:space="preserve"> -&gt;</w:t>
+      </w:r>
+      <w:proofErr w:type="spellStart"/>
+      <w:proofErr w:type="gramStart"/>
+      <w:r>
+        <w:rPr>
+          <w:rFonts w:ascii="Arial" w:eastAsia="Arial" w:hAnsi="Arial" w:cs="Arial"/>
+          <w:lang w:val="en-US"/>
+        </w:rPr>
+        <w:t>addComponent</w:t>
+      </w:r>
+      <w:proofErr w:type="spellEnd"/>
+      <w:r>
+        <w:rPr>
+          <w:rFonts w:ascii="Arial" w:eastAsia="Arial" w:hAnsi="Arial" w:cs="Arial"/>
+          <w:lang w:val="en-US"/>
+        </w:rPr>
+        <w:t>(</w:t>
+      </w:r>
+      <w:proofErr w:type="spellStart"/>
+      <w:proofErr w:type="gramEnd"/>
+      <w:r>
+        <w:rPr>
+          <w:rFonts w:ascii="Arial" w:eastAsia="Arial" w:hAnsi="Arial" w:cs="Arial"/>
+          <w:lang w:val="en-US"/>
+        </w:rPr>
+        <w:t>physicsComponent</w:t>
+      </w:r>
+      <w:proofErr w:type="spellEnd"/>
+      <w:r>
+        <w:rPr>
+          <w:rFonts w:ascii="Arial" w:eastAsia="Arial" w:hAnsi="Arial" w:cs="Arial"/>
+          <w:lang w:val="en-US"/>
+        </w:rPr>
+        <w:t xml:space="preserve">); </w:t>
+      </w:r>
+      <w:r>
+        <w:rPr>
+          <w:rFonts w:ascii="Calibri" w:eastAsia="Calibri" w:hAnsi="Calibri" w:cs="Calibri"/>
+          <w:sz w:val="22"/>
+          <w:lang w:val="en-US"/>
+        </w:rPr>
+        <w:t xml:space="preserve"> </w:t>
+      </w:r>
+    </w:p>
+    <w:p>
+      <w:pPr>
+        <w:spacing w:after="0"/>
+        <w:ind w:left="29"/>
+        <w:rPr>
+          <w:lang w:val="en-US"/>
+        </w:rPr>
+      </w:pPr>
+      <w:r>
+        <w:rPr>
+          <w:rFonts w:ascii="Arial" w:eastAsia="Arial" w:hAnsi="Arial" w:cs="Arial"/>
+          <w:lang w:val="en-US"/>
+        </w:rPr>
+        <w:t xml:space="preserve"> </w:t>
+      </w:r>
+      <w:r>
+        <w:rPr>
+          <w:rFonts w:ascii="Calibri" w:eastAsia="Calibri" w:hAnsi="Calibri" w:cs="Calibri"/>
+          <w:sz w:val="22"/>
+          <w:lang w:val="en-US"/>
+        </w:rPr>
+        <w:t xml:space="preserve"> </w:t>
+      </w:r>
+    </w:p>
+    <w:p>
+      <w:pPr>
+        <w:spacing w:after="7" w:line="256" w:lineRule="auto"/>
+        <w:ind w:left="24" w:right="4280" w:hanging="10"/>
+        <w:rPr>
+          <w:rFonts w:ascii="Calibri" w:eastAsia="Calibri" w:hAnsi="Calibri" w:cs="Calibri"/>
+          <w:sz w:val="22"/>
+          <w:lang w:val="en-US"/>
+        </w:rPr>
+      </w:pPr>
+      <w:r>
+        <w:rPr>
+          <w:rFonts w:ascii="Arial" w:eastAsia="Arial" w:hAnsi="Arial" w:cs="Arial"/>
+          <w:color w:val="70AD47"/>
+          <w:lang w:val="en-US"/>
+        </w:rPr>
+        <w:t xml:space="preserve">// Add transform to physics </w:t>
+      </w:r>
+      <w:proofErr w:type="spellStart"/>
+      <w:proofErr w:type="gramStart"/>
+      <w:r>
+        <w:rPr>
+          <w:rFonts w:ascii="Arial" w:eastAsia="Arial" w:hAnsi="Arial" w:cs="Arial"/>
+          <w:color w:val="70AD47"/>
+          <w:lang w:val="en-US"/>
+        </w:rPr>
+        <w:t>gameobject</w:t>
+      </w:r>
+      <w:proofErr w:type="spellEnd"/>
+      <w:r>
+        <w:rPr>
+          <w:rFonts w:ascii="Arial" w:eastAsia="Arial" w:hAnsi="Arial" w:cs="Arial"/>
+          <w:color w:val="70AD47"/>
+          <w:lang w:val="en-US"/>
+        </w:rPr>
+        <w:t xml:space="preserve"> </w:t>
+      </w:r>
+      <w:r>
+        <w:rPr>
+          <w:rFonts w:ascii="Calibri" w:eastAsia="Calibri" w:hAnsi="Calibri" w:cs="Calibri"/>
+          <w:sz w:val="22"/>
+          <w:lang w:val="en-US"/>
+        </w:rPr>
+        <w:t xml:space="preserve"> </w:t>
+      </w:r>
+      <w:proofErr w:type="spellStart"/>
+      <w:r>
+        <w:rPr>
+          <w:rFonts w:ascii="Arial" w:eastAsia="Arial" w:hAnsi="Arial" w:cs="Arial"/>
+          <w:lang w:val="en-US"/>
+        </w:rPr>
+        <w:t>physicsTestObject</w:t>
+      </w:r>
+      <w:proofErr w:type="spellEnd"/>
+      <w:proofErr w:type="gramEnd"/>
+      <w:r>
+        <w:rPr>
+          <w:rFonts w:ascii="Arial" w:eastAsia="Arial" w:hAnsi="Arial" w:cs="Arial"/>
+          <w:lang w:val="en-US"/>
+        </w:rPr>
+        <w:t xml:space="preserve"> -&gt;</w:t>
+      </w:r>
+      <w:proofErr w:type="spellStart"/>
+      <w:r>
+        <w:rPr>
+          <w:rFonts w:ascii="Arial" w:eastAsia="Arial" w:hAnsi="Arial" w:cs="Arial"/>
+          <w:lang w:val="en-US"/>
+        </w:rPr>
+        <w:t>addComponent</w:t>
+      </w:r>
+      <w:proofErr w:type="spellEnd"/>
+      <w:r>
+        <w:rPr>
+          <w:rFonts w:ascii="Arial" w:eastAsia="Arial" w:hAnsi="Arial" w:cs="Arial"/>
+          <w:lang w:val="en-US"/>
+        </w:rPr>
+        <w:t>(</w:t>
+      </w:r>
+      <w:proofErr w:type="spellStart"/>
+      <w:r>
+        <w:rPr>
+          <w:rFonts w:ascii="Arial" w:eastAsia="Arial" w:hAnsi="Arial" w:cs="Arial"/>
+          <w:lang w:val="en-US"/>
+        </w:rPr>
+        <w:t>physicsTransform</w:t>
+      </w:r>
+      <w:proofErr w:type="spellEnd"/>
+      <w:r>
+        <w:rPr>
+          <w:rFonts w:ascii="Arial" w:eastAsia="Arial" w:hAnsi="Arial" w:cs="Arial"/>
+          <w:lang w:val="en-US"/>
+        </w:rPr>
+        <w:t xml:space="preserve">); </w:t>
+      </w:r>
+      <w:r>
+        <w:rPr>
+          <w:rFonts w:ascii="Calibri" w:eastAsia="Calibri" w:hAnsi="Calibri" w:cs="Calibri"/>
+          <w:sz w:val="22"/>
+          <w:lang w:val="en-US"/>
+        </w:rPr>
+        <w:t xml:space="preserve"> </w:t>
+      </w:r>
+    </w:p>
+    <w:p>
+      <w:pPr>
+        <w:spacing w:after="7" w:line="256" w:lineRule="auto"/>
+        <w:ind w:left="24" w:right="4280" w:hanging="10"/>
+        <w:rPr>
+          <w:lang w:val="en-US"/>
+        </w:rPr>
+      </w:pPr>
+    </w:p>
+    <w:p>
+      <w:pPr>
         <w:spacing w:after="0"/>
         <w:ind w:left="9" w:hanging="10"/>
         <w:rPr>
@@ -5212,7 +5794,7 @@
           <w:color w:val="70AD47"/>
           <w:lang w:val="en-US"/>
         </w:rPr>
-        <w:t>Create</w:t>
+        <w:t>Add</w:t>
       </w:r>
       <w:proofErr w:type="gramEnd"/>
       <w:r>
@@ -5221,15 +5803,59 @@
           <w:color w:val="70AD47"/>
           <w:lang w:val="en-US"/>
         </w:rPr>
-        <w:t xml:space="preserve"> new physics polygon component with dynamic body</w:t>
-      </w:r>
-      <w:r>
-        <w:rPr>
-          <w:rFonts w:ascii="Calibri" w:eastAsia="Calibri" w:hAnsi="Calibri" w:cs="Calibri"/>
-          <w:sz w:val="22"/>
-          <w:lang w:val="en-US"/>
-        </w:rPr>
         <w:t xml:space="preserve"> </w:t>
+      </w:r>
+      <w:proofErr w:type="spellStart"/>
+      <w:r>
+        <w:rPr>
+          <w:rFonts w:ascii="Arial" w:eastAsia="Arial" w:hAnsi="Arial" w:cs="Arial"/>
+          <w:color w:val="70AD47"/>
+          <w:lang w:val="en-US"/>
+        </w:rPr>
+        <w:t>QuadrangleComponent</w:t>
+      </w:r>
+      <w:proofErr w:type="spellEnd"/>
+      <w:r>
+        <w:rPr>
+          <w:rFonts w:ascii="Arial" w:eastAsia="Arial" w:hAnsi="Arial" w:cs="Arial"/>
+          <w:color w:val="70AD47"/>
+          <w:lang w:val="en-US"/>
+        </w:rPr>
+        <w:t xml:space="preserve"> to physics </w:t>
+      </w:r>
+      <w:proofErr w:type="spellStart"/>
+      <w:r>
+        <w:rPr>
+          <w:rFonts w:ascii="Arial" w:eastAsia="Arial" w:hAnsi="Arial" w:cs="Arial"/>
+          <w:color w:val="70AD47"/>
+          <w:lang w:val="en-US"/>
+        </w:rPr>
+        <w:t>gameobject</w:t>
+      </w:r>
+      <w:proofErr w:type="spellEnd"/>
+      <w:r>
+        <w:rPr>
+          <w:rFonts w:ascii="Arial" w:eastAsia="Arial" w:hAnsi="Arial" w:cs="Arial"/>
+          <w:color w:val="70AD47"/>
+          <w:lang w:val="en-US"/>
+        </w:rPr>
+        <w:t xml:space="preserve"> </w:t>
+      </w:r>
+      <w:proofErr w:type="spellStart"/>
+      <w:r>
+        <w:rPr>
+          <w:rFonts w:ascii="Arial" w:eastAsia="Arial" w:hAnsi="Arial" w:cs="Arial"/>
+          <w:lang w:val="en-US"/>
+        </w:rPr>
+        <w:t>physicsTestObject</w:t>
+      </w:r>
+      <w:proofErr w:type="spellEnd"/>
+      <w:r>
+        <w:rPr>
+          <w:rFonts w:ascii="Arial" w:eastAsia="Arial" w:hAnsi="Arial" w:cs="Arial"/>
+          <w:lang w:val="en-US"/>
+        </w:rPr>
+        <w:t>-</w:t>
       </w:r>
     </w:p>
     <w:p>
@@ -5237,40 +5863,16 @@
         <w:spacing w:after="7" w:line="256" w:lineRule="auto"/>
         <w:ind w:left="24" w:hanging="10"/>
         <w:rPr>
-          <w:lang w:val="en-US"/>
-        </w:rPr>
-      </w:pPr>
-      <w:proofErr w:type="spellStart"/>
-      <w:r>
-        <w:rPr>
-          <w:rFonts w:ascii="Arial" w:eastAsia="Arial" w:hAnsi="Arial" w:cs="Arial"/>
-          <w:lang w:val="en-US"/>
-        </w:rPr>
-        <w:t>PhysicsPolygonComponent</w:t>
-      </w:r>
-      <w:proofErr w:type="spellEnd"/>
-      <w:r>
-        <w:rPr>
-          <w:rFonts w:ascii="Arial" w:eastAsia="Arial" w:hAnsi="Arial" w:cs="Arial"/>
-          <w:lang w:val="en-US"/>
-        </w:rPr>
-        <w:t xml:space="preserve"> *</w:t>
-      </w:r>
-      <w:proofErr w:type="spellStart"/>
-      <w:r>
-        <w:rPr>
-          <w:rFonts w:ascii="Arial" w:eastAsia="Arial" w:hAnsi="Arial" w:cs="Arial"/>
-          <w:lang w:val="en-US"/>
-        </w:rPr>
-        <w:t>physicsComponent</w:t>
-      </w:r>
-      <w:proofErr w:type="spellEnd"/>
-      <w:r>
-        <w:rPr>
-          <w:rFonts w:ascii="Arial" w:eastAsia="Arial" w:hAnsi="Arial" w:cs="Arial"/>
-          <w:lang w:val="en-US"/>
-        </w:rPr>
-        <w:t xml:space="preserve"> = new </w:t>
+          <w:rFonts w:ascii="Arial" w:eastAsia="Arial" w:hAnsi="Arial" w:cs="Arial"/>
+          <w:lang w:val="en-US"/>
+        </w:rPr>
+      </w:pPr>
+      <w:r>
+        <w:rPr>
+          <w:rFonts w:ascii="Arial" w:eastAsia="Arial" w:hAnsi="Arial" w:cs="Arial"/>
+          <w:lang w:val="en-US"/>
+        </w:rPr>
+        <w:t>&gt;</w:t>
       </w:r>
       <w:proofErr w:type="spellStart"/>
       <w:proofErr w:type="gramStart"/>
@@ -5279,7 +5881,7 @@
           <w:rFonts w:ascii="Arial" w:eastAsia="Arial" w:hAnsi="Arial" w:cs="Arial"/>
           <w:lang w:val="en-US"/>
         </w:rPr>
-        <w:t>PhysicsPolygonComponent</w:t>
+        <w:t>addComponent</w:t>
       </w:r>
       <w:proofErr w:type="spellEnd"/>
       <w:r>
@@ -5296,148 +5898,15 @@
           <w:rFonts w:ascii="Arial" w:eastAsia="Arial" w:hAnsi="Arial" w:cs="Arial"/>
           <w:lang w:val="en-US"/>
         </w:rPr>
-        <w:t>physicsTransform</w:t>
-      </w:r>
-      <w:proofErr w:type="spellEnd"/>
-      <w:r>
-        <w:rPr>
-          <w:rFonts w:ascii="Arial" w:eastAsia="Arial" w:hAnsi="Arial" w:cs="Arial"/>
-          <w:lang w:val="en-US"/>
-        </w:rPr>
-        <w:t xml:space="preserve">, </w:t>
-      </w:r>
-      <w:proofErr w:type="spellStart"/>
-      <w:r>
-        <w:rPr>
-          <w:rFonts w:ascii="Arial" w:eastAsia="Arial" w:hAnsi="Arial" w:cs="Arial"/>
-          <w:sz w:val="20"/>
-          <w:lang w:val="en-US"/>
-        </w:rPr>
-        <w:t>PhysicsComponent</w:t>
-      </w:r>
-      <w:proofErr w:type="spellEnd"/>
-      <w:r>
-        <w:rPr>
-          <w:rFonts w:ascii="Arial" w:eastAsia="Arial" w:hAnsi="Arial" w:cs="Arial"/>
-          <w:sz w:val="20"/>
-          <w:lang w:val="en-US"/>
-        </w:rPr>
-        <w:t>::DYNAMIC</w:t>
-      </w:r>
-      <w:r>
-        <w:rPr>
-          <w:rFonts w:ascii="Arial" w:eastAsia="Arial" w:hAnsi="Arial" w:cs="Arial"/>
-          <w:lang w:val="en-US"/>
-        </w:rPr>
-        <w:t xml:space="preserve">, </w:t>
-      </w:r>
-      <w:proofErr w:type="spellStart"/>
-      <w:r>
-        <w:rPr>
-          <w:rFonts w:ascii="Arial" w:eastAsia="Arial" w:hAnsi="Arial" w:cs="Arial"/>
-          <w:lang w:val="en-US"/>
-        </w:rPr>
-        <w:t>PhysicsSystem</w:t>
-      </w:r>
-      <w:proofErr w:type="spellEnd"/>
-      <w:r>
-        <w:rPr>
-          <w:rFonts w:ascii="Arial" w:eastAsia="Arial" w:hAnsi="Arial" w:cs="Arial"/>
-          <w:lang w:val="en-US"/>
-        </w:rPr>
-        <w:t xml:space="preserve">::world, 64, 64); </w:t>
-      </w:r>
-      <w:r>
-        <w:rPr>
-          <w:rFonts w:ascii="Calibri" w:eastAsia="Calibri" w:hAnsi="Calibri" w:cs="Calibri"/>
-          <w:sz w:val="22"/>
-          <w:lang w:val="en-US"/>
-        </w:rPr>
-        <w:t xml:space="preserve"> </w:t>
-      </w:r>
-    </w:p>
-    <w:p>
-      <w:pPr>
-        <w:spacing w:after="20"/>
-        <w:ind w:left="29"/>
-        <w:rPr>
-          <w:rFonts w:ascii="Arial" w:hAnsi="Arial" w:cs="Arial"/>
-          <w:lang w:val="en-US"/>
-        </w:rPr>
-      </w:pPr>
-      <w:r>
-        <w:rPr>
-          <w:rFonts w:ascii="Arial" w:eastAsia="Arial" w:hAnsi="Arial" w:cs="Arial"/>
-          <w:lang w:val="en-US"/>
-        </w:rPr>
-        <w:t xml:space="preserve"> </w:t>
-      </w:r>
-      <w:r>
-        <w:rPr>
-          <w:rFonts w:ascii="Arial" w:eastAsia="Calibri" w:hAnsi="Arial" w:cs="Arial"/>
-          <w:sz w:val="22"/>
-          <w:lang w:val="en-US"/>
-        </w:rPr>
-        <w:t xml:space="preserve"> </w:t>
-      </w:r>
-    </w:p>
-    <w:p>
-      <w:pPr>
-        <w:rPr>
-          <w:rFonts w:ascii="Arial" w:hAnsi="Arial" w:cs="Arial"/>
-          <w:b/>
-          <w:lang w:val="en-US"/>
-        </w:rPr>
-      </w:pPr>
-      <w:r>
-        <w:rPr>
-          <w:rFonts w:ascii="Arial" w:hAnsi="Arial" w:cs="Arial"/>
-          <w:b/>
-          <w:lang w:val="en-US"/>
-        </w:rPr>
-        <w:t xml:space="preserve">NOTE Last 2 parameters are optional, if you don’t pass them, physics objects collision will be the same size as </w:t>
-      </w:r>
-      <w:proofErr w:type="gramStart"/>
-      <w:r>
-        <w:rPr>
-          <w:rFonts w:ascii="Arial" w:hAnsi="Arial" w:cs="Arial"/>
-          <w:b/>
-          <w:lang w:val="en-US"/>
-        </w:rPr>
-        <w:t>its</w:t>
-      </w:r>
-      <w:proofErr w:type="gramEnd"/>
-      <w:r>
-        <w:rPr>
-          <w:rFonts w:ascii="Arial" w:hAnsi="Arial" w:cs="Arial"/>
-          <w:b/>
-          <w:lang w:val="en-US"/>
-        </w:rPr>
-        <w:t xml:space="preserve"> defined in the transform component (same size as texture)  </w:t>
-      </w:r>
-    </w:p>
-    <w:p>
-      <w:pPr>
-        <w:spacing w:after="0"/>
-        <w:ind w:left="29"/>
-        <w:rPr>
-          <w:lang w:val="en-US"/>
-        </w:rPr>
-      </w:pPr>
-      <w:r>
-        <w:rPr>
-          <w:rFonts w:ascii="Arial" w:eastAsia="Arial" w:hAnsi="Arial" w:cs="Arial"/>
-          <w:lang w:val="en-US"/>
-        </w:rPr>
-        <w:t xml:space="preserve"> </w:t>
-      </w:r>
-      <w:r>
-        <w:rPr>
-          <w:rFonts w:ascii="Calibri" w:eastAsia="Calibri" w:hAnsi="Calibri" w:cs="Calibri"/>
-          <w:sz w:val="22"/>
-          <w:lang w:val="en-US"/>
-        </w:rPr>
-        <w:t xml:space="preserve"> </w:t>
+        <w:t>physicsQuadrangle</w:t>
+      </w:r>
+      <w:proofErr w:type="spellEnd"/>
+      <w:r>
+        <w:rPr>
+          <w:rFonts w:ascii="Arial" w:eastAsia="Arial" w:hAnsi="Arial" w:cs="Arial"/>
+          <w:lang w:val="en-US"/>
+        </w:rPr>
+        <w:t xml:space="preserve">);  </w:t>
       </w:r>
     </w:p>
     <w:p>
@@ -5445,116 +5914,141 @@
         <w:spacing w:after="7" w:line="256" w:lineRule="auto"/>
         <w:ind w:left="24" w:hanging="10"/>
         <w:rPr>
-          <w:lang w:val="en-US"/>
-        </w:rPr>
-      </w:pPr>
-      <w:r>
-        <w:rPr>
-          <w:rFonts w:ascii="Arial" w:eastAsia="Arial" w:hAnsi="Arial" w:cs="Arial"/>
-          <w:color w:val="70AD47"/>
-          <w:lang w:val="en-US"/>
-        </w:rPr>
-        <w:t xml:space="preserve">// Add physics component to physics </w:t>
-      </w:r>
-      <w:proofErr w:type="spellStart"/>
-      <w:r>
-        <w:rPr>
-          <w:rFonts w:ascii="Arial" w:eastAsia="Arial" w:hAnsi="Arial" w:cs="Arial"/>
-          <w:color w:val="70AD47"/>
-          <w:lang w:val="en-US"/>
-        </w:rPr>
-        <w:t>gameobject</w:t>
-      </w:r>
-      <w:proofErr w:type="spellEnd"/>
-      <w:r>
-        <w:rPr>
-          <w:rFonts w:ascii="Arial" w:eastAsia="Arial" w:hAnsi="Arial" w:cs="Arial"/>
-          <w:color w:val="70AD47"/>
-          <w:lang w:val="en-US"/>
-        </w:rPr>
-        <w:t xml:space="preserve"> </w:t>
-      </w:r>
-      <w:proofErr w:type="spellStart"/>
-      <w:r>
-        <w:rPr>
-          <w:rFonts w:ascii="Arial" w:eastAsia="Arial" w:hAnsi="Arial" w:cs="Arial"/>
-          <w:lang w:val="en-US"/>
-        </w:rPr>
-        <w:t>physicsTestObject</w:t>
-      </w:r>
-      <w:proofErr w:type="spellEnd"/>
-      <w:r>
-        <w:rPr>
-          <w:rFonts w:ascii="Arial" w:eastAsia="Arial" w:hAnsi="Arial" w:cs="Arial"/>
-          <w:lang w:val="en-US"/>
-        </w:rPr>
-        <w:t xml:space="preserve"> -&gt;</w:t>
-      </w:r>
-      <w:proofErr w:type="spellStart"/>
+          <w:rFonts w:ascii="Arial" w:eastAsia="Arial" w:hAnsi="Arial" w:cs="Arial"/>
+          <w:lang w:val="en-US"/>
+        </w:rPr>
+      </w:pPr>
+    </w:p>
+    <w:p>
+      <w:pPr>
+        <w:spacing w:after="7" w:line="256" w:lineRule="auto"/>
+        <w:ind w:left="24" w:hanging="10"/>
+        <w:rPr>
+          <w:rFonts w:ascii="Arial" w:eastAsia="Arial" w:hAnsi="Arial" w:cs="Arial"/>
+          <w:color w:val="70AD47" w:themeColor="accent6"/>
+          <w:sz w:val="20"/>
+          <w:szCs w:val="20"/>
+          <w:lang w:val="en-US"/>
+        </w:rPr>
+      </w:pPr>
+      <w:r>
+        <w:rPr>
+          <w:rFonts w:ascii="Arial" w:eastAsia="Arial" w:hAnsi="Arial" w:cs="Arial"/>
+          <w:color w:val="70AD47" w:themeColor="accent6"/>
+          <w:sz w:val="20"/>
+          <w:szCs w:val="20"/>
+          <w:lang w:val="en-US"/>
+        </w:rPr>
+        <w:t>// Get physics system</w:t>
+      </w:r>
+    </w:p>
+    <w:p>
+      <w:pPr>
+        <w:spacing w:after="7" w:line="256" w:lineRule="auto"/>
+        <w:ind w:left="24" w:hanging="10"/>
+        <w:rPr>
+          <w:rFonts w:ascii="Arial" w:hAnsi="Arial" w:cs="Arial"/>
+          <w:sz w:val="20"/>
+          <w:szCs w:val="20"/>
+          <w:lang w:val="en-US"/>
+        </w:rPr>
+      </w:pPr>
+      <w:proofErr w:type="spellStart"/>
+      <w:r>
+        <w:rPr>
+          <w:rFonts w:ascii="Arial" w:hAnsi="Arial" w:cs="Arial"/>
+          <w:sz w:val="20"/>
+          <w:szCs w:val="20"/>
+          <w:lang w:val="en-US"/>
+        </w:rPr>
+        <w:t>PhysicsSystem</w:t>
+      </w:r>
+      <w:proofErr w:type="spellEnd"/>
+      <w:r>
+        <w:rPr>
+          <w:rFonts w:ascii="Arial" w:hAnsi="Arial" w:cs="Arial"/>
+          <w:sz w:val="20"/>
+          <w:szCs w:val="20"/>
+          <w:lang w:val="en-US"/>
+        </w:rPr>
+        <w:t xml:space="preserve"> *system = Game::</w:t>
+      </w:r>
       <w:proofErr w:type="gramStart"/>
       <w:r>
         <w:rPr>
-          <w:rFonts w:ascii="Arial" w:eastAsia="Arial" w:hAnsi="Arial" w:cs="Arial"/>
-          <w:lang w:val="en-US"/>
-        </w:rPr>
-        <w:t>addComponent</w:t>
-      </w:r>
-      <w:proofErr w:type="spellEnd"/>
-      <w:r>
-        <w:rPr>
-          <w:rFonts w:ascii="Arial" w:eastAsia="Arial" w:hAnsi="Arial" w:cs="Arial"/>
-          <w:lang w:val="en-US"/>
-        </w:rPr>
-        <w:t>(</w:t>
-      </w:r>
-      <w:proofErr w:type="spellStart"/>
+          <w:rFonts w:ascii="Arial" w:hAnsi="Arial" w:cs="Arial"/>
+          <w:sz w:val="20"/>
+          <w:szCs w:val="20"/>
+          <w:lang w:val="en-US"/>
+        </w:rPr>
+        <w:t>getInstance(</w:t>
+      </w:r>
       <w:proofErr w:type="gramEnd"/>
       <w:r>
         <w:rPr>
-          <w:rFonts w:ascii="Arial" w:eastAsia="Arial" w:hAnsi="Arial" w:cs="Arial"/>
-          <w:lang w:val="en-US"/>
-        </w:rPr>
-        <w:t>physicsComponent</w:t>
-      </w:r>
-      <w:proofErr w:type="spellEnd"/>
-      <w:r>
-        <w:rPr>
-          <w:rFonts w:ascii="Arial" w:eastAsia="Arial" w:hAnsi="Arial" w:cs="Arial"/>
-          <w:lang w:val="en-US"/>
-        </w:rPr>
-        <w:t xml:space="preserve">); </w:t>
-      </w:r>
-      <w:r>
-        <w:rPr>
-          <w:rFonts w:ascii="Calibri" w:eastAsia="Calibri" w:hAnsi="Calibri" w:cs="Calibri"/>
-          <w:sz w:val="22"/>
-          <w:lang w:val="en-US"/>
-        </w:rPr>
-        <w:t xml:space="preserve"> </w:t>
-      </w:r>
-    </w:p>
-    <w:p>
-      <w:pPr>
-        <w:spacing w:after="0"/>
-        <w:ind w:left="29"/>
-        <w:rPr>
-          <w:lang w:val="en-US"/>
-        </w:rPr>
-      </w:pPr>
-      <w:r>
-        <w:rPr>
-          <w:rFonts w:ascii="Arial" w:eastAsia="Arial" w:hAnsi="Arial" w:cs="Arial"/>
-          <w:lang w:val="en-US"/>
-        </w:rPr>
-        <w:t xml:space="preserve"> </w:t>
-      </w:r>
-      <w:r>
-        <w:rPr>
-          <w:rFonts w:ascii="Calibri" w:eastAsia="Calibri" w:hAnsi="Calibri" w:cs="Calibri"/>
-          <w:sz w:val="22"/>
-          <w:lang w:val="en-US"/>
-        </w:rPr>
-        <w:t xml:space="preserve"> </w:t>
+          <w:rFonts w:ascii="Arial" w:hAnsi="Arial" w:cs="Arial"/>
+          <w:sz w:val="20"/>
+          <w:szCs w:val="20"/>
+          <w:lang w:val="en-US"/>
+        </w:rPr>
+        <w:t>)-&gt;getSceneManager()-&gt;getActiveScene()-&gt;getComponentSystemManager()-&gt;getSystem&lt;PhysicsSystem&gt;();</w:t>
+      </w:r>
+    </w:p>
+    <w:p>
+      <w:pPr>
+        <w:spacing w:after="7" w:line="256" w:lineRule="auto"/>
+        <w:ind w:left="24" w:hanging="10"/>
+        <w:rPr>
+          <w:rFonts w:ascii="Arial" w:hAnsi="Arial" w:cs="Arial"/>
+          <w:sz w:val="20"/>
+          <w:szCs w:val="20"/>
+          <w:lang w:val="en-US"/>
+        </w:rPr>
+      </w:pPr>
+    </w:p>
+    <w:p>
+      <w:pPr>
+        <w:spacing w:after="7" w:line="256" w:lineRule="auto"/>
+        <w:ind w:left="24" w:hanging="10"/>
+        <w:rPr>
+          <w:rFonts w:ascii="Arial" w:hAnsi="Arial" w:cs="Arial"/>
+          <w:color w:val="70AD47" w:themeColor="accent6"/>
+          <w:sz w:val="20"/>
+          <w:szCs w:val="20"/>
+          <w:lang w:val="en-US"/>
+        </w:rPr>
+      </w:pPr>
+      <w:r>
+        <w:rPr>
+          <w:rFonts w:ascii="Arial" w:hAnsi="Arial" w:cs="Arial"/>
+          <w:color w:val="70AD47" w:themeColor="accent6"/>
+          <w:sz w:val="20"/>
+          <w:szCs w:val="20"/>
+          <w:lang w:val="en-US"/>
+        </w:rPr>
+        <w:t xml:space="preserve">// </w:t>
+      </w:r>
+      <w:proofErr w:type="gramStart"/>
+      <w:r>
+        <w:rPr>
+          <w:rFonts w:ascii="Arial" w:hAnsi="Arial" w:cs="Arial"/>
+          <w:color w:val="70AD47" w:themeColor="accent6"/>
+          <w:sz w:val="20"/>
+          <w:szCs w:val="20"/>
+          <w:lang w:val="en-US"/>
+        </w:rPr>
+        <w:t>Create</w:t>
+      </w:r>
+      <w:proofErr w:type="gramEnd"/>
+      <w:r>
+        <w:rPr>
+          <w:rFonts w:ascii="Arial" w:hAnsi="Arial" w:cs="Arial"/>
+          <w:color w:val="70AD47" w:themeColor="accent6"/>
+          <w:sz w:val="20"/>
+          <w:szCs w:val="20"/>
+          <w:lang w:val="en-US"/>
+        </w:rPr>
+        <w:t xml:space="preserve"> physics borders, there is no borders by default</w:t>
       </w:r>
     </w:p>
     <w:p>
@@ -5562,102 +6056,91 @@
         <w:spacing w:after="7" w:line="256" w:lineRule="auto"/>
         <w:ind w:left="24" w:right="4280" w:hanging="10"/>
         <w:rPr>
-          <w:rFonts w:ascii="Calibri" w:eastAsia="Calibri" w:hAnsi="Calibri" w:cs="Calibri"/>
-          <w:sz w:val="22"/>
-          <w:lang w:val="en-US"/>
-        </w:rPr>
-      </w:pPr>
-      <w:r>
-        <w:rPr>
-          <w:rFonts w:ascii="Arial" w:eastAsia="Arial" w:hAnsi="Arial" w:cs="Arial"/>
-          <w:color w:val="70AD47"/>
-          <w:lang w:val="en-US"/>
-        </w:rPr>
-        <w:t xml:space="preserve">// Add transform to physics </w:t>
-      </w:r>
-      <w:proofErr w:type="spellStart"/>
+          <w:rFonts w:ascii="Arial" w:hAnsi="Arial" w:cs="Arial"/>
+          <w:sz w:val="20"/>
+          <w:szCs w:val="20"/>
+          <w:lang w:val="en-US"/>
+        </w:rPr>
+      </w:pPr>
       <w:proofErr w:type="gramStart"/>
       <w:r>
         <w:rPr>
-          <w:rFonts w:ascii="Arial" w:eastAsia="Arial" w:hAnsi="Arial" w:cs="Arial"/>
-          <w:color w:val="70AD47"/>
-          <w:lang w:val="en-US"/>
-        </w:rPr>
-        <w:t>gameobject</w:t>
-      </w:r>
-      <w:proofErr w:type="spellEnd"/>
-      <w:r>
-        <w:rPr>
-          <w:rFonts w:ascii="Arial" w:eastAsia="Arial" w:hAnsi="Arial" w:cs="Arial"/>
-          <w:color w:val="70AD47"/>
-          <w:lang w:val="en-US"/>
-        </w:rPr>
-        <w:t xml:space="preserve"> </w:t>
-      </w:r>
-      <w:r>
-        <w:rPr>
-          <w:rFonts w:ascii="Calibri" w:eastAsia="Calibri" w:hAnsi="Calibri" w:cs="Calibri"/>
-          <w:sz w:val="22"/>
-          <w:lang w:val="en-US"/>
-        </w:rPr>
-        <w:t xml:space="preserve"> </w:t>
-      </w:r>
-      <w:proofErr w:type="spellStart"/>
-      <w:r>
-        <w:rPr>
-          <w:rFonts w:ascii="Arial" w:eastAsia="Arial" w:hAnsi="Arial" w:cs="Arial"/>
-          <w:lang w:val="en-US"/>
-        </w:rPr>
-        <w:t>physicsTestObject</w:t>
-      </w:r>
-      <w:proofErr w:type="spellEnd"/>
+          <w:rFonts w:ascii="Arial" w:hAnsi="Arial" w:cs="Arial"/>
+          <w:sz w:val="20"/>
+          <w:szCs w:val="20"/>
+          <w:lang w:val="en-US"/>
+        </w:rPr>
+        <w:t>system</w:t>
+      </w:r>
       <w:proofErr w:type="gramEnd"/>
       <w:r>
         <w:rPr>
-          <w:rFonts w:ascii="Arial" w:eastAsia="Arial" w:hAnsi="Arial" w:cs="Arial"/>
-          <w:lang w:val="en-US"/>
-        </w:rPr>
-        <w:t xml:space="preserve"> -&gt;</w:t>
-      </w:r>
-      <w:proofErr w:type="spellStart"/>
-      <w:r>
-        <w:rPr>
-          <w:rFonts w:ascii="Arial" w:eastAsia="Arial" w:hAnsi="Arial" w:cs="Arial"/>
-          <w:lang w:val="en-US"/>
-        </w:rPr>
-        <w:t>addComponent</w:t>
-      </w:r>
-      <w:proofErr w:type="spellEnd"/>
-      <w:r>
-        <w:rPr>
-          <w:rFonts w:ascii="Arial" w:eastAsia="Arial" w:hAnsi="Arial" w:cs="Arial"/>
-          <w:lang w:val="en-US"/>
-        </w:rPr>
-        <w:t>(</w:t>
-      </w:r>
-      <w:proofErr w:type="spellStart"/>
-      <w:r>
-        <w:rPr>
-          <w:rFonts w:ascii="Arial" w:eastAsia="Arial" w:hAnsi="Arial" w:cs="Arial"/>
-          <w:lang w:val="en-US"/>
-        </w:rPr>
-        <w:t>physicsTransform</w:t>
-      </w:r>
-      <w:proofErr w:type="spellEnd"/>
-      <w:r>
-        <w:rPr>
-          <w:rFonts w:ascii="Arial" w:eastAsia="Arial" w:hAnsi="Arial" w:cs="Arial"/>
-          <w:lang w:val="en-US"/>
-        </w:rPr>
-        <w:t xml:space="preserve">); </w:t>
-      </w:r>
-      <w:r>
-        <w:rPr>
-          <w:rFonts w:ascii="Calibri" w:eastAsia="Calibri" w:hAnsi="Calibri" w:cs="Calibri"/>
-          <w:sz w:val="22"/>
-          <w:lang w:val="en-US"/>
-        </w:rPr>
-        <w:t xml:space="preserve"> </w:t>
+          <w:rFonts w:ascii="Arial" w:hAnsi="Arial" w:cs="Arial"/>
+          <w:sz w:val="20"/>
+          <w:szCs w:val="20"/>
+          <w:lang w:val="en-US"/>
+        </w:rPr>
+        <w:t>-&gt;</w:t>
+      </w:r>
+      <w:proofErr w:type="spellStart"/>
+      <w:r>
+        <w:rPr>
+          <w:rFonts w:ascii="Arial" w:hAnsi="Arial" w:cs="Arial"/>
+          <w:sz w:val="20"/>
+          <w:szCs w:val="20"/>
+          <w:lang w:val="en-US"/>
+        </w:rPr>
+        <w:t>createBorders</w:t>
+      </w:r>
+      <w:proofErr w:type="spellEnd"/>
+      <w:r>
+        <w:rPr>
+          <w:rFonts w:ascii="Arial" w:hAnsi="Arial" w:cs="Arial"/>
+          <w:sz w:val="20"/>
+          <w:szCs w:val="20"/>
+          <w:lang w:val="en-US"/>
+        </w:rPr>
+        <w:t>(0, 0, Screen::</w:t>
+      </w:r>
+      <w:proofErr w:type="spellStart"/>
+      <w:r>
+        <w:rPr>
+          <w:rFonts w:ascii="Arial" w:hAnsi="Arial" w:cs="Arial"/>
+          <w:sz w:val="20"/>
+          <w:szCs w:val="20"/>
+          <w:lang w:val="en-US"/>
+        </w:rPr>
+        <w:t>getX</w:t>
+      </w:r>
+      <w:proofErr w:type="spellEnd"/>
+      <w:r>
+        <w:rPr>
+          <w:rFonts w:ascii="Arial" w:hAnsi="Arial" w:cs="Arial"/>
+          <w:sz w:val="20"/>
+          <w:szCs w:val="20"/>
+          <w:lang w:val="en-US"/>
+        </w:rPr>
+        <w:t>(), Screen::</w:t>
+      </w:r>
+      <w:proofErr w:type="spellStart"/>
+      <w:r>
+        <w:rPr>
+          <w:rFonts w:ascii="Arial" w:hAnsi="Arial" w:cs="Arial"/>
+          <w:sz w:val="20"/>
+          <w:szCs w:val="20"/>
+          <w:lang w:val="en-US"/>
+        </w:rPr>
+        <w:t>getY</w:t>
+      </w:r>
+      <w:proofErr w:type="spellEnd"/>
+      <w:r>
+        <w:rPr>
+          <w:rFonts w:ascii="Arial" w:hAnsi="Arial" w:cs="Arial"/>
+          <w:sz w:val="20"/>
+          <w:szCs w:val="20"/>
+          <w:lang w:val="en-US"/>
+        </w:rPr>
+        <w:t>());</w:t>
       </w:r>
     </w:p>
     <w:p>
@@ -5665,164 +6148,19 @@
         <w:spacing w:after="7" w:line="256" w:lineRule="auto"/>
         <w:ind w:left="24" w:right="4280" w:hanging="10"/>
         <w:rPr>
-          <w:lang w:val="en-US"/>
-        </w:rPr>
-      </w:pPr>
-    </w:p>
-    <w:p>
-      <w:pPr>
-        <w:spacing w:after="0"/>
-        <w:ind w:left="9" w:hanging="10"/>
-        <w:rPr>
-          <w:lang w:val="en-US"/>
-        </w:rPr>
-      </w:pPr>
-      <w:r>
-        <w:rPr>
-          <w:rFonts w:ascii="Arial" w:eastAsia="Arial" w:hAnsi="Arial" w:cs="Arial"/>
-          <w:color w:val="70AD47"/>
-          <w:lang w:val="en-US"/>
-        </w:rPr>
-        <w:t xml:space="preserve">// </w:t>
-      </w:r>
-      <w:proofErr w:type="gramStart"/>
-      <w:r>
-        <w:rPr>
-          <w:rFonts w:ascii="Arial" w:eastAsia="Arial" w:hAnsi="Arial" w:cs="Arial"/>
-          <w:color w:val="70AD47"/>
-          <w:lang w:val="en-US"/>
-        </w:rPr>
-        <w:t>Add</w:t>
-      </w:r>
-      <w:proofErr w:type="gramEnd"/>
-      <w:r>
-        <w:rPr>
-          <w:rFonts w:ascii="Arial" w:eastAsia="Arial" w:hAnsi="Arial" w:cs="Arial"/>
-          <w:color w:val="70AD47"/>
-          <w:lang w:val="en-US"/>
-        </w:rPr>
-        <w:t xml:space="preserve"> </w:t>
-      </w:r>
-      <w:proofErr w:type="spellStart"/>
-      <w:r>
-        <w:rPr>
-          <w:rFonts w:ascii="Arial" w:eastAsia="Arial" w:hAnsi="Arial" w:cs="Arial"/>
-          <w:color w:val="70AD47"/>
-          <w:lang w:val="en-US"/>
-        </w:rPr>
-        <w:t>QuadrangleComponent</w:t>
-      </w:r>
-      <w:proofErr w:type="spellEnd"/>
-      <w:r>
-        <w:rPr>
-          <w:rFonts w:ascii="Arial" w:eastAsia="Arial" w:hAnsi="Arial" w:cs="Arial"/>
-          <w:color w:val="70AD47"/>
-          <w:lang w:val="en-US"/>
-        </w:rPr>
-        <w:t xml:space="preserve"> to physics </w:t>
-      </w:r>
-      <w:proofErr w:type="spellStart"/>
-      <w:r>
-        <w:rPr>
-          <w:rFonts w:ascii="Arial" w:eastAsia="Arial" w:hAnsi="Arial" w:cs="Arial"/>
-          <w:color w:val="70AD47"/>
-          <w:lang w:val="en-US"/>
-        </w:rPr>
-        <w:t>gameobject</w:t>
-      </w:r>
-      <w:proofErr w:type="spellEnd"/>
-      <w:r>
-        <w:rPr>
-          <w:rFonts w:ascii="Arial" w:eastAsia="Arial" w:hAnsi="Arial" w:cs="Arial"/>
-          <w:color w:val="70AD47"/>
-          <w:lang w:val="en-US"/>
-        </w:rPr>
-        <w:t xml:space="preserve"> </w:t>
-      </w:r>
-      <w:proofErr w:type="spellStart"/>
-      <w:r>
-        <w:rPr>
-          <w:rFonts w:ascii="Arial" w:eastAsia="Arial" w:hAnsi="Arial" w:cs="Arial"/>
-          <w:lang w:val="en-US"/>
-        </w:rPr>
-        <w:t>physicsTestObject</w:t>
-      </w:r>
-      <w:proofErr w:type="spellEnd"/>
-      <w:r>
-        <w:rPr>
-          <w:rFonts w:ascii="Arial" w:eastAsia="Arial" w:hAnsi="Arial" w:cs="Arial"/>
-          <w:lang w:val="en-US"/>
-        </w:rPr>
-        <w:t>-</w:t>
-      </w:r>
+          <w:rFonts w:ascii="Arial" w:hAnsi="Arial" w:cs="Arial"/>
+          <w:sz w:val="20"/>
+          <w:szCs w:val="20"/>
+          <w:lang w:val="en-US"/>
+        </w:rPr>
+      </w:pPr>
     </w:p>
     <w:p>
       <w:pPr>
         <w:spacing w:after="7" w:line="256" w:lineRule="auto"/>
         <w:ind w:left="24" w:hanging="10"/>
         <w:rPr>
-          <w:rFonts w:ascii="Arial" w:eastAsia="Arial" w:hAnsi="Arial" w:cs="Arial"/>
-          <w:lang w:val="en-US"/>
-        </w:rPr>
-      </w:pPr>
-      <w:r>
-        <w:rPr>
-          <w:rFonts w:ascii="Arial" w:eastAsia="Arial" w:hAnsi="Arial" w:cs="Arial"/>
-          <w:lang w:val="en-US"/>
-        </w:rPr>
-        <w:t>&gt;</w:t>
-      </w:r>
-      <w:proofErr w:type="spellStart"/>
-      <w:proofErr w:type="gramStart"/>
-      <w:r>
-        <w:rPr>
-          <w:rFonts w:ascii="Arial" w:eastAsia="Arial" w:hAnsi="Arial" w:cs="Arial"/>
-          <w:lang w:val="en-US"/>
-        </w:rPr>
-        <w:t>addComponent</w:t>
-      </w:r>
-      <w:proofErr w:type="spellEnd"/>
-      <w:r>
-        <w:rPr>
-          <w:rFonts w:ascii="Arial" w:eastAsia="Arial" w:hAnsi="Arial" w:cs="Arial"/>
-          <w:lang w:val="en-US"/>
-        </w:rPr>
-        <w:t>(</w:t>
-      </w:r>
-      <w:proofErr w:type="spellStart"/>
-      <w:proofErr w:type="gramEnd"/>
-      <w:r>
-        <w:rPr>
-          <w:rFonts w:ascii="Arial" w:eastAsia="Arial" w:hAnsi="Arial" w:cs="Arial"/>
-          <w:lang w:val="en-US"/>
-        </w:rPr>
-        <w:t>physicsQuadrangle</w:t>
-      </w:r>
-      <w:proofErr w:type="spellEnd"/>
-      <w:r>
-        <w:rPr>
-          <w:rFonts w:ascii="Arial" w:eastAsia="Arial" w:hAnsi="Arial" w:cs="Arial"/>
-          <w:lang w:val="en-US"/>
-        </w:rPr>
-        <w:t xml:space="preserve">);  </w:t>
-      </w:r>
-    </w:p>
-    <w:p>
-      <w:pPr>
-        <w:spacing w:after="7" w:line="256" w:lineRule="auto"/>
-        <w:ind w:left="24" w:hanging="10"/>
-        <w:rPr>
-          <w:rFonts w:ascii="Arial" w:eastAsia="Arial" w:hAnsi="Arial" w:cs="Arial"/>
-          <w:lang w:val="en-US"/>
-        </w:rPr>
-      </w:pPr>
-    </w:p>
-    <w:p>
-      <w:pPr>
-        <w:spacing w:after="7" w:line="256" w:lineRule="auto"/>
-        <w:ind w:left="24" w:hanging="10"/>
-        <w:rPr>
-          <w:rFonts w:ascii="Arial" w:eastAsia="Arial" w:hAnsi="Arial" w:cs="Arial"/>
+          <w:rFonts w:ascii="Arial" w:hAnsi="Arial" w:cs="Arial"/>
           <w:color w:val="70AD47" w:themeColor="accent6"/>
           <w:sz w:val="20"/>
           <w:szCs w:val="20"/>
@@ -5831,280 +6169,26 @@
       </w:pPr>
       <w:r>
         <w:rPr>
-          <w:rFonts w:ascii="Arial" w:eastAsia="Arial" w:hAnsi="Arial" w:cs="Arial"/>
+          <w:rFonts w:ascii="Arial" w:hAnsi="Arial" w:cs="Arial"/>
           <w:color w:val="70AD47" w:themeColor="accent6"/>
           <w:sz w:val="20"/>
           <w:szCs w:val="20"/>
           <w:lang w:val="en-US"/>
         </w:rPr>
-        <w:t>// Get physics system</w:t>
-      </w:r>
-    </w:p>
-    <w:p>
-      <w:pPr>
-        <w:spacing w:after="7" w:line="256" w:lineRule="auto"/>
-        <w:ind w:left="24" w:hanging="10"/>
-        <w:rPr>
-          <w:rFonts w:ascii="Arial" w:hAnsi="Arial" w:cs="Arial"/>
+        <w:t xml:space="preserve">// </w:t>
+      </w:r>
+      <w:r>
+        <w:rPr>
+          <w:rFonts w:ascii="Arial" w:hAnsi="Arial" w:cs="Arial"/>
+          <w:color w:val="70AD47" w:themeColor="accent6"/>
           <w:sz w:val="20"/>
           <w:szCs w:val="20"/>
           <w:lang w:val="en-US"/>
         </w:rPr>
-      </w:pPr>
-      <w:proofErr w:type="spellStart"/>
-      <w:r>
-        <w:rPr>
-          <w:rFonts w:ascii="Arial" w:hAnsi="Arial" w:cs="Arial"/>
-          <w:sz w:val="20"/>
-          <w:szCs w:val="20"/>
-          <w:lang w:val="en-US"/>
-        </w:rPr>
-        <w:t>PhysicsSystem</w:t>
-      </w:r>
-      <w:proofErr w:type="spellEnd"/>
-      <w:r>
-        <w:rPr>
-          <w:rFonts w:ascii="Arial" w:hAnsi="Arial" w:cs="Arial"/>
-          <w:sz w:val="20"/>
-          <w:szCs w:val="20"/>
-          <w:lang w:val="en-US"/>
-        </w:rPr>
-        <w:t xml:space="preserve"> *system</w:t>
-      </w:r>
-      <w:r>
-        <w:rPr>
-          <w:rFonts w:ascii="Arial" w:hAnsi="Arial" w:cs="Arial"/>
-          <w:sz w:val="20"/>
-          <w:szCs w:val="20"/>
-          <w:lang w:val="en-US"/>
-        </w:rPr>
-        <w:t xml:space="preserve"> </w:t>
-      </w:r>
-      <w:r>
-        <w:rPr>
-          <w:rFonts w:ascii="Arial" w:hAnsi="Arial" w:cs="Arial"/>
-          <w:sz w:val="20"/>
-          <w:szCs w:val="20"/>
-          <w:lang w:val="en-US"/>
-        </w:rPr>
-        <w:t>= Game::</w:t>
-      </w:r>
-      <w:proofErr w:type="gramStart"/>
-      <w:r>
-        <w:rPr>
-          <w:rFonts w:ascii="Arial" w:hAnsi="Arial" w:cs="Arial"/>
-          <w:sz w:val="20"/>
-          <w:szCs w:val="20"/>
-          <w:lang w:val="en-US"/>
-        </w:rPr>
-        <w:t>getInstance(</w:t>
-      </w:r>
-      <w:proofErr w:type="gramEnd"/>
-      <w:r>
-        <w:rPr>
-          <w:rFonts w:ascii="Arial" w:hAnsi="Arial" w:cs="Arial"/>
-          <w:sz w:val="20"/>
-          <w:szCs w:val="20"/>
-          <w:lang w:val="en-US"/>
-        </w:rPr>
-        <w:t>)-&gt;getSceneManager()-&gt;getActiveScene()-&gt;getComponentSystemManager()-&gt;getSystem&lt;PhysicsSystem&gt;();</w:t>
-      </w:r>
-    </w:p>
-    <w:p>
-      <w:pPr>
-        <w:spacing w:after="7" w:line="256" w:lineRule="auto"/>
-        <w:ind w:left="24" w:hanging="10"/>
-        <w:rPr>
-          <w:rFonts w:ascii="Arial" w:hAnsi="Arial" w:cs="Arial"/>
-          <w:sz w:val="20"/>
-          <w:szCs w:val="20"/>
-          <w:lang w:val="en-US"/>
-        </w:rPr>
-      </w:pPr>
-    </w:p>
-    <w:p>
-      <w:pPr>
-        <w:spacing w:after="7" w:line="256" w:lineRule="auto"/>
-        <w:ind w:left="24" w:hanging="10"/>
-        <w:rPr>
-          <w:rFonts w:ascii="Arial" w:hAnsi="Arial" w:cs="Arial"/>
-          <w:color w:val="70AD47" w:themeColor="accent6"/>
-          <w:sz w:val="20"/>
-          <w:szCs w:val="20"/>
-          <w:lang w:val="en-US"/>
-        </w:rPr>
-      </w:pPr>
+        <w:t>Set default gravity</w:t>
+      </w:r>
       <w:bookmarkStart w:id="6" w:name="_GoBack"/>
       <w:bookmarkEnd w:id="6"/>
-      <w:r>
-        <w:rPr>
-          <w:rFonts w:ascii="Arial" w:hAnsi="Arial" w:cs="Arial"/>
-          <w:color w:val="70AD47" w:themeColor="accent6"/>
-          <w:sz w:val="20"/>
-          <w:szCs w:val="20"/>
-          <w:lang w:val="en-US"/>
-        </w:rPr>
-        <w:t xml:space="preserve">// </w:t>
-      </w:r>
-      <w:proofErr w:type="gramStart"/>
-      <w:r>
-        <w:rPr>
-          <w:rFonts w:ascii="Arial" w:hAnsi="Arial" w:cs="Arial"/>
-          <w:color w:val="70AD47" w:themeColor="accent6"/>
-          <w:sz w:val="20"/>
-          <w:szCs w:val="20"/>
-          <w:lang w:val="en-US"/>
-        </w:rPr>
-        <w:t>Create</w:t>
-      </w:r>
-      <w:proofErr w:type="gramEnd"/>
-      <w:r>
-        <w:rPr>
-          <w:rFonts w:ascii="Arial" w:hAnsi="Arial" w:cs="Arial"/>
-          <w:color w:val="70AD47" w:themeColor="accent6"/>
-          <w:sz w:val="20"/>
-          <w:szCs w:val="20"/>
-          <w:lang w:val="en-US"/>
-        </w:rPr>
-        <w:t xml:space="preserve"> physics borders, there is no borders by default</w:t>
-      </w:r>
-    </w:p>
-    <w:p>
-      <w:pPr>
-        <w:spacing w:after="7" w:line="256" w:lineRule="auto"/>
-        <w:ind w:left="24" w:right="4280" w:hanging="10"/>
-        <w:rPr>
-          <w:rFonts w:ascii="Arial" w:hAnsi="Arial" w:cs="Arial"/>
-          <w:sz w:val="20"/>
-          <w:szCs w:val="20"/>
-          <w:lang w:val="en-US"/>
-        </w:rPr>
-      </w:pPr>
-      <w:proofErr w:type="gramStart"/>
-      <w:r>
-        <w:rPr>
-          <w:rFonts w:ascii="Arial" w:hAnsi="Arial" w:cs="Arial"/>
-          <w:sz w:val="20"/>
-          <w:szCs w:val="20"/>
-          <w:lang w:val="en-US"/>
-        </w:rPr>
-        <w:t>system</w:t>
-      </w:r>
-      <w:proofErr w:type="gramEnd"/>
-      <w:r>
-        <w:rPr>
-          <w:rFonts w:ascii="Arial" w:hAnsi="Arial" w:cs="Arial"/>
-          <w:sz w:val="20"/>
-          <w:szCs w:val="20"/>
-          <w:lang w:val="en-US"/>
-        </w:rPr>
-        <w:t>-&gt;</w:t>
-      </w:r>
-      <w:proofErr w:type="spellStart"/>
-      <w:r>
-        <w:rPr>
-          <w:rFonts w:ascii="Arial" w:hAnsi="Arial" w:cs="Arial"/>
-          <w:sz w:val="20"/>
-          <w:szCs w:val="20"/>
-          <w:lang w:val="en-US"/>
-        </w:rPr>
-        <w:t>createBorders</w:t>
-      </w:r>
-      <w:proofErr w:type="spellEnd"/>
-      <w:r>
-        <w:rPr>
-          <w:rFonts w:ascii="Arial" w:hAnsi="Arial" w:cs="Arial"/>
-          <w:sz w:val="20"/>
-          <w:szCs w:val="20"/>
-          <w:lang w:val="en-US"/>
-        </w:rPr>
-        <w:t>(0, 0, Screen::</w:t>
-      </w:r>
-      <w:proofErr w:type="spellStart"/>
-      <w:r>
-        <w:rPr>
-          <w:rFonts w:ascii="Arial" w:hAnsi="Arial" w:cs="Arial"/>
-          <w:sz w:val="20"/>
-          <w:szCs w:val="20"/>
-          <w:lang w:val="en-US"/>
-        </w:rPr>
-        <w:t>getX</w:t>
-      </w:r>
-      <w:proofErr w:type="spellEnd"/>
-      <w:r>
-        <w:rPr>
-          <w:rFonts w:ascii="Arial" w:hAnsi="Arial" w:cs="Arial"/>
-          <w:sz w:val="20"/>
-          <w:szCs w:val="20"/>
-          <w:lang w:val="en-US"/>
-        </w:rPr>
-        <w:t>(), Screen::</w:t>
-      </w:r>
-      <w:proofErr w:type="spellStart"/>
-      <w:r>
-        <w:rPr>
-          <w:rFonts w:ascii="Arial" w:hAnsi="Arial" w:cs="Arial"/>
-          <w:sz w:val="20"/>
-          <w:szCs w:val="20"/>
-          <w:lang w:val="en-US"/>
-        </w:rPr>
-        <w:t>getY</w:t>
-      </w:r>
-      <w:proofErr w:type="spellEnd"/>
-      <w:r>
-        <w:rPr>
-          <w:rFonts w:ascii="Arial" w:hAnsi="Arial" w:cs="Arial"/>
-          <w:sz w:val="20"/>
-          <w:szCs w:val="20"/>
-          <w:lang w:val="en-US"/>
-        </w:rPr>
-        <w:t>());</w:t>
-      </w:r>
-    </w:p>
-    <w:p>
-      <w:pPr>
-        <w:spacing w:after="7" w:line="256" w:lineRule="auto"/>
-        <w:ind w:left="24" w:right="4280" w:hanging="10"/>
-        <w:rPr>
-          <w:rFonts w:ascii="Arial" w:hAnsi="Arial" w:cs="Arial"/>
-          <w:sz w:val="20"/>
-          <w:szCs w:val="20"/>
-          <w:lang w:val="en-US"/>
-        </w:rPr>
-      </w:pPr>
-    </w:p>
-    <w:p>
-      <w:pPr>
-        <w:spacing w:after="7" w:line="256" w:lineRule="auto"/>
-        <w:ind w:left="24" w:hanging="10"/>
-        <w:rPr>
-          <w:rFonts w:ascii="Arial" w:hAnsi="Arial" w:cs="Arial"/>
-          <w:color w:val="70AD47" w:themeColor="accent6"/>
-          <w:sz w:val="20"/>
-          <w:szCs w:val="20"/>
-          <w:lang w:val="en-US"/>
-        </w:rPr>
-      </w:pPr>
-      <w:r>
-        <w:rPr>
-          <w:rFonts w:ascii="Arial" w:hAnsi="Arial" w:cs="Arial"/>
-          <w:color w:val="70AD47" w:themeColor="accent6"/>
-          <w:sz w:val="20"/>
-          <w:szCs w:val="20"/>
-          <w:lang w:val="en-US"/>
-        </w:rPr>
-        <w:t xml:space="preserve">// </w:t>
-      </w:r>
-      <w:r>
-        <w:rPr>
-          <w:rFonts w:ascii="Arial" w:hAnsi="Arial" w:cs="Arial"/>
-          <w:color w:val="70AD47" w:themeColor="accent6"/>
-          <w:sz w:val="20"/>
-          <w:szCs w:val="20"/>
-          <w:lang w:val="en-US"/>
-        </w:rPr>
-        <w:t>Set default gravity</w:t>
-      </w:r>
     </w:p>
     <w:p>
       <w:pPr>
@@ -11226,7 +11310,7 @@
       <w:rPr>
         <w:noProof/>
       </w:rPr>
-      <w:t>5</w:t>
+      <w:t>4</w:t>
     </w:r>
     <w:r>
       <w:rPr>
@@ -12517,6 +12601,7 @@
   </w:compat>
   <w:rsids>
     <w:rsidRoot w:val="00487DA2"/>
+    <w:rsid w:val="000D3DCA"/>
     <w:rsid w:val="001172D2"/>
     <w:rsid w:val="001E77AE"/>
     <w:rsid w:val="00487DA2"/>
@@ -13264,7 +13349,7 @@
 </file>
 
 <file path=customXml/itemProps1.xml><?xml version="1.0" encoding="utf-8"?>
-<ds:datastoreItem xmlns:ds="http://schemas.openxmlformats.org/officeDocument/2006/customXml" ds:itemID="{11B9748C-C88D-4BDC-9A0A-F5D3085CAB12}">
+<ds:datastoreItem xmlns:ds="http://schemas.openxmlformats.org/officeDocument/2006/customXml" ds:itemID="{1B9D214A-614C-4B11-B711-1E8AD2E8661E}">
   <ds:schemaRefs>
     <ds:schemaRef ds:uri="http://schemas.openxmlformats.org/officeDocument/2006/bibliography"/>
   </ds:schemaRefs>

</xml_diff>